<commit_message>
BBDD: PRA2 - Creación de las tablas
</commit_message>
<xml_diff>
--- a/2019-20/PrimerSemestre/BBDD/Practica_4/mariousm_BDA_PRA2.docx
+++ b/2019-20/PrimerSemestre/BBDD/Practica_4/mariousm_BDA_PRA2.docx
@@ -865,16 +865,31 @@
       </w:pPr>
     </w:p>
     <w:p>
-      <w:fldSimple w:instr=" TOC \h \z \c &quot;Tabla&quot; ">
-        <w:r>
-          <w:rPr>
-            <w:b/>
-            <w:bCs/>
-            <w:noProof/>
-          </w:rPr>
-          <w:t>No se encuentran elementos de tabla de ilustraciones.</w:t>
-        </w:r>
-      </w:fldSimple>
+      <w:r>
+        <w:fldChar w:fldCharType="begin"/>
+      </w:r>
+      <w:r>
+        <w:instrText xml:space="preserve"> TOC \h \z \c "Tabla" </w:instrText>
+      </w:r>
+      <w:r>
+        <w:fldChar w:fldCharType="separate"/>
+      </w:r>
+      <w:r>
+        <w:rPr>
+          <w:b/>
+          <w:bCs/>
+          <w:noProof/>
+        </w:rPr>
+        <w:t>No se encuentran elementos de tabla de ilustraciones.</w:t>
+      </w:r>
+      <w:r>
+        <w:rPr>
+          <w:b/>
+          <w:bCs/>
+          <w:noProof/>
+        </w:rPr>
+        <w:fldChar w:fldCharType="end"/>
+      </w:r>
     </w:p>
     <w:p>
       <w:pPr>
@@ -948,16 +963,31 @@
       </w:pPr>
     </w:p>
     <w:p>
-      <w:fldSimple w:instr=" TOC \h \z \c &quot;Ilustración&quot; ">
-        <w:r>
-          <w:rPr>
-            <w:b/>
-            <w:bCs/>
-            <w:noProof/>
-          </w:rPr>
-          <w:t>No se encuentran elementos de tabla de ilustraciones.</w:t>
-        </w:r>
-      </w:fldSimple>
+      <w:r>
+        <w:fldChar w:fldCharType="begin"/>
+      </w:r>
+      <w:r>
+        <w:instrText xml:space="preserve"> TOC \h \z \c "Ilustración" </w:instrText>
+      </w:r>
+      <w:r>
+        <w:fldChar w:fldCharType="separate"/>
+      </w:r>
+      <w:r>
+        <w:rPr>
+          <w:b/>
+          <w:bCs/>
+          <w:noProof/>
+        </w:rPr>
+        <w:t>No se encuentran elementos de tabla de ilustraciones.</w:t>
+      </w:r>
+      <w:r>
+        <w:rPr>
+          <w:b/>
+          <w:bCs/>
+          <w:noProof/>
+        </w:rPr>
+        <w:fldChar w:fldCharType="end"/>
+      </w:r>
     </w:p>
     <w:p>
       <w:pPr>
@@ -1252,10 +1282,7 @@
               <w:outlineLvl w:val="0"/>
             </w:pPr>
             <w:r>
-              <w:t>I</w:t>
-            </w:r>
-            <w:r>
-              <w:t>dentificación de los procesos ETL</w:t>
+              <w:t>Identificación de los procesos ETL</w:t>
             </w:r>
           </w:p>
         </w:tc>
@@ -1272,7 +1299,13 @@
     </w:p>
     <w:p>
       <w:r>
-        <w:t>Se identifican los dos bloque siguientes:</w:t>
+        <w:t>Se identifican los dos bloque</w:t>
+      </w:r>
+      <w:r>
+        <w:t>s</w:t>
+      </w:r>
+      <w:r>
+        <w:t xml:space="preserve"> siguientes:</w:t>
       </w:r>
     </w:p>
     <w:p>
@@ -1293,31 +1326,13 @@
       <w:r>
         <w:t>procesos de carga de los datos desde las fuentes a las tablas intermedias en el área de maniobras (</w:t>
       </w:r>
-      <w:proofErr w:type="spellStart"/>
       <w:r>
         <w:rPr>
           <w:i/>
           <w:iCs/>
         </w:rPr>
-        <w:t>staging</w:t>
-      </w:r>
-      <w:proofErr w:type="spellEnd"/>
-      <w:r>
-        <w:rPr>
-          <w:i/>
-          <w:iCs/>
-        </w:rPr>
-        <w:t xml:space="preserve"> </w:t>
-      </w:r>
-      <w:proofErr w:type="spellStart"/>
-      <w:r>
-        <w:rPr>
-          <w:i/>
-          <w:iCs/>
-        </w:rPr>
-        <w:t>area</w:t>
-      </w:r>
-      <w:proofErr w:type="spellEnd"/>
+        <w:t>staging area</w:t>
+      </w:r>
       <w:r>
         <w:t>). Estos procesos se distinguen por el prefijo «IN_» en el nombre.</w:t>
       </w:r>
@@ -1344,10 +1359,2523 @@
         <w:t>Bloque TR:</w:t>
       </w:r>
       <w:r>
+        <w:t xml:space="preserve"> procesos de transformación para cargar los datos desde las tablas intermedias hasta nuestro almacén, según el modelo multidimensional diseñado. Así pues, son diferentes los procesos ETL de transformación para cargar las dimensiones de aquellos que se realizan para cargar las tablas de hechos. Estos procesos se distinguen con el prefijo «TR_» en el nombre.</w:t>
+      </w:r>
+    </w:p>
+    <w:p>
+      <w:pPr>
+        <w:pStyle w:val="Ttulo2"/>
+      </w:pPr>
+      <w:r>
+        <w:t>Bloque IN</w:t>
+      </w:r>
+    </w:p>
+    <w:p>
+      <w:r>
+        <w:t>Respecto al bloque In, el cual nos va a permitir almacenar la información en el staging are</w:t>
+      </w:r>
+      <w:r>
+        <w:t>a, tenemos los siguientes procesos:</w:t>
+      </w:r>
+    </w:p>
+    <w:tbl>
+      <w:tblPr>
+        <w:tblStyle w:val="Tablaconcuadrcula"/>
+        <w:tblW w:w="0" w:type="auto"/>
+        <w:tblBorders>
+          <w:top w:val="none" w:sz="0" w:space="0" w:color="auto"/>
+          <w:left w:val="none" w:sz="0" w:space="0" w:color="auto"/>
+          <w:bottom w:val="none" w:sz="0" w:space="0" w:color="auto"/>
+          <w:right w:val="none" w:sz="0" w:space="0" w:color="auto"/>
+        </w:tblBorders>
+        <w:tblLayout w:type="fixed"/>
+        <w:tblLook w:val="04A0" w:firstRow="1" w:lastRow="0" w:firstColumn="1" w:lastColumn="0" w:noHBand="0" w:noVBand="1"/>
+      </w:tblPr>
+      <w:tblGrid>
+        <w:gridCol w:w="1630"/>
+        <w:gridCol w:w="2901"/>
+        <w:gridCol w:w="2127"/>
+        <w:gridCol w:w="1836"/>
+      </w:tblGrid>
+      <w:tr>
+        <w:tc>
+          <w:tcPr>
+            <w:tcW w:w="1630" w:type="dxa"/>
+          </w:tcPr>
+          <w:p>
+            <w:pPr>
+              <w:ind w:firstLine="0"/>
+              <w:jc w:val="center"/>
+              <w:rPr>
+                <w:b/>
+                <w:bCs/>
+              </w:rPr>
+            </w:pPr>
+            <w:r>
+              <w:rPr>
+                <w:b/>
+                <w:bCs/>
+              </w:rPr>
+              <w:t>Nombre ETL</w:t>
+            </w:r>
+          </w:p>
+        </w:tc>
+        <w:tc>
+          <w:tcPr>
+            <w:tcW w:w="2901" w:type="dxa"/>
+          </w:tcPr>
+          <w:p>
+            <w:pPr>
+              <w:ind w:firstLine="0"/>
+              <w:jc w:val="center"/>
+              <w:rPr>
+                <w:b/>
+                <w:bCs/>
+              </w:rPr>
+            </w:pPr>
+            <w:r>
+              <w:rPr>
+                <w:b/>
+                <w:bCs/>
+              </w:rPr>
+              <w:t>Descripción</w:t>
+            </w:r>
+          </w:p>
+        </w:tc>
+        <w:tc>
+          <w:tcPr>
+            <w:tcW w:w="2127" w:type="dxa"/>
+          </w:tcPr>
+          <w:p>
+            <w:pPr>
+              <w:ind w:firstLine="0"/>
+              <w:jc w:val="center"/>
+              <w:rPr>
+                <w:b/>
+                <w:bCs/>
+              </w:rPr>
+            </w:pPr>
+            <w:r>
+              <w:rPr>
+                <w:b/>
+                <w:bCs/>
+              </w:rPr>
+              <w:t xml:space="preserve">Orígenes de los </w:t>
+            </w:r>
+            <w:proofErr w:type="spellStart"/>
+            <w:r>
+              <w:rPr>
+                <w:b/>
+                <w:bCs/>
+              </w:rPr>
+              <w:t>dastos</w:t>
+            </w:r>
+            <w:proofErr w:type="spellEnd"/>
+          </w:p>
+        </w:tc>
+        <w:tc>
+          <w:tcPr>
+            <w:tcW w:w="1836" w:type="dxa"/>
+          </w:tcPr>
+          <w:p>
+            <w:pPr>
+              <w:ind w:firstLine="0"/>
+              <w:jc w:val="center"/>
+              <w:rPr>
+                <w:b/>
+                <w:bCs/>
+              </w:rPr>
+            </w:pPr>
+            <w:r>
+              <w:rPr>
+                <w:b/>
+                <w:bCs/>
+              </w:rPr>
+              <w:t>Tabla de destino (</w:t>
+            </w:r>
+            <w:proofErr w:type="spellStart"/>
+            <w:r>
+              <w:rPr>
+                <w:b/>
+                <w:bCs/>
+              </w:rPr>
+              <w:t>stage</w:t>
+            </w:r>
+            <w:proofErr w:type="spellEnd"/>
+            <w:r>
+              <w:rPr>
+                <w:b/>
+                <w:bCs/>
+              </w:rPr>
+              <w:t>)</w:t>
+            </w:r>
+          </w:p>
+        </w:tc>
+      </w:tr>
+      <w:tr>
+        <w:tc>
+          <w:tcPr>
+            <w:tcW w:w="1630" w:type="dxa"/>
+          </w:tcPr>
+          <w:p>
+            <w:pPr>
+              <w:ind w:firstLine="0"/>
+            </w:pPr>
+            <w:r>
+              <w:lastRenderedPageBreak/>
+              <w:t>IN_</w:t>
+            </w:r>
+            <w:r>
+              <w:t xml:space="preserve"> </w:t>
+            </w:r>
+            <w:r>
+              <w:t>DENUNCIAS_</w:t>
+            </w:r>
+            <w:r>
+              <w:t xml:space="preserve"> </w:t>
+            </w:r>
+            <w:r>
+              <w:t>INFRACCIONES</w:t>
+            </w:r>
+          </w:p>
+        </w:tc>
+        <w:tc>
+          <w:tcPr>
+            <w:tcW w:w="2901" w:type="dxa"/>
+          </w:tcPr>
+          <w:p>
+            <w:pPr>
+              <w:ind w:firstLine="0"/>
+            </w:pPr>
+            <w:r>
+              <w:t>Carga de los datos correspondientes a las estadísticas sobre los expedientes incoados por el artículo 36.6 LOPSC de desobediencia durante el estado de emergencia sanitaria COVID-19 en la comunidad de Euskadi</w:t>
+            </w:r>
+            <w:r>
+              <w:t>.</w:t>
+            </w:r>
+          </w:p>
+        </w:tc>
+        <w:tc>
+          <w:tcPr>
+            <w:tcW w:w="2127" w:type="dxa"/>
+          </w:tcPr>
+          <w:p>
+            <w:pPr>
+              <w:ind w:firstLine="0"/>
+            </w:pPr>
+            <w:r>
+              <w:t>ACUMULADO-DENUNCIAS-INFRACCIONES.xlsx</w:t>
+            </w:r>
+          </w:p>
+        </w:tc>
+        <w:tc>
+          <w:tcPr>
+            <w:tcW w:w="1836" w:type="dxa"/>
+          </w:tcPr>
+          <w:p>
+            <w:pPr>
+              <w:ind w:firstLine="0"/>
+            </w:pPr>
+            <w:proofErr w:type="spellStart"/>
+            <w:r>
+              <w:t>STG_Denuncias_Infracciones</w:t>
+            </w:r>
+            <w:proofErr w:type="spellEnd"/>
+          </w:p>
+        </w:tc>
+      </w:tr>
+      <w:tr>
+        <w:tc>
+          <w:tcPr>
+            <w:tcW w:w="1630" w:type="dxa"/>
+          </w:tcPr>
+          <w:p>
+            <w:pPr>
+              <w:ind w:firstLine="0"/>
+            </w:pPr>
+            <w:r>
+              <w:t>IN_POBLACION</w:t>
+            </w:r>
+          </w:p>
+        </w:tc>
+        <w:tc>
+          <w:tcPr>
+            <w:tcW w:w="2901" w:type="dxa"/>
+          </w:tcPr>
+          <w:p>
+            <w:pPr>
+              <w:ind w:firstLine="0"/>
+            </w:pPr>
+            <w:r>
+              <w:t>Carga los datos respectivos a las cifras de la población española.</w:t>
+            </w:r>
+          </w:p>
+        </w:tc>
+        <w:tc>
+          <w:tcPr>
+            <w:tcW w:w="2127" w:type="dxa"/>
+          </w:tcPr>
+          <w:p>
+            <w:pPr>
+              <w:ind w:firstLine="0"/>
+            </w:pPr>
+            <w:r>
+              <w:t>p</w:t>
+            </w:r>
+            <w:r>
+              <w:t>oblación_9687bsc.csv</w:t>
+            </w:r>
+          </w:p>
+        </w:tc>
+        <w:tc>
+          <w:tcPr>
+            <w:tcW w:w="1836" w:type="dxa"/>
+          </w:tcPr>
+          <w:p>
+            <w:pPr>
+              <w:ind w:firstLine="0"/>
+            </w:pPr>
+            <w:proofErr w:type="spellStart"/>
+            <w:r>
+              <w:t>STG_Poblacion</w:t>
+            </w:r>
+            <w:proofErr w:type="spellEnd"/>
+          </w:p>
+        </w:tc>
+      </w:tr>
+      <w:tr>
+        <w:tc>
+          <w:tcPr>
+            <w:tcW w:w="1630" w:type="dxa"/>
+          </w:tcPr>
+          <w:p>
+            <w:pPr>
+              <w:ind w:firstLine="0"/>
+            </w:pPr>
+            <w:r>
+              <w:t>IN_MOVILIDAD</w:t>
+            </w:r>
+          </w:p>
+        </w:tc>
+        <w:tc>
+          <w:tcPr>
+            <w:tcW w:w="2901" w:type="dxa"/>
+          </w:tcPr>
+          <w:p>
+            <w:pPr>
+              <w:ind w:firstLine="0"/>
+            </w:pPr>
+            <w:r>
+              <w:t>Movilidad de la población durante el estado de alarma.</w:t>
+            </w:r>
+          </w:p>
+        </w:tc>
+        <w:tc>
+          <w:tcPr>
+            <w:tcW w:w="2127" w:type="dxa"/>
+          </w:tcPr>
+          <w:p>
+            <w:pPr>
+              <w:ind w:firstLine="0"/>
+            </w:pPr>
+            <w:r>
+              <w:t>35167bsc.csv</w:t>
+            </w:r>
+          </w:p>
+        </w:tc>
+        <w:tc>
+          <w:tcPr>
+            <w:tcW w:w="1836" w:type="dxa"/>
+          </w:tcPr>
+          <w:p>
+            <w:pPr>
+              <w:ind w:firstLine="0"/>
+            </w:pPr>
+            <w:proofErr w:type="spellStart"/>
+            <w:r>
+              <w:t>STG_Movilidad</w:t>
+            </w:r>
+            <w:proofErr w:type="spellEnd"/>
+          </w:p>
+        </w:tc>
+      </w:tr>
+      <w:tr>
+        <w:tc>
+          <w:tcPr>
+            <w:tcW w:w="1630" w:type="dxa"/>
+          </w:tcPr>
+          <w:p>
+            <w:pPr>
+              <w:ind w:firstLine="0"/>
+            </w:pPr>
+            <w:r>
+              <w:t>IN_AGLOMERACION</w:t>
+            </w:r>
+          </w:p>
+        </w:tc>
+        <w:tc>
+          <w:tcPr>
+            <w:tcW w:w="2901" w:type="dxa"/>
+          </w:tcPr>
+          <w:p>
+            <w:pPr>
+              <w:ind w:firstLine="0"/>
+            </w:pPr>
+            <w:r>
+              <w:t>Porcentaje de la población que evitaba las aglomeraciones con motivo del coronavirus, por grupo de edad y provincia.</w:t>
+            </w:r>
+          </w:p>
+        </w:tc>
+        <w:tc>
+          <w:tcPr>
+            <w:tcW w:w="2127" w:type="dxa"/>
+          </w:tcPr>
+          <w:p>
+            <w:pPr>
+              <w:ind w:firstLine="0"/>
+            </w:pPr>
+            <w:r>
+              <w:t>statistic_id1104235_covid19_-poblacion-que-evitabalas-aglomeraciones-segunedad-en-espana-2020.xlsx</w:t>
+            </w:r>
+          </w:p>
+        </w:tc>
+        <w:tc>
+          <w:tcPr>
+            <w:tcW w:w="1836" w:type="dxa"/>
+          </w:tcPr>
+          <w:p>
+            <w:pPr>
+              <w:ind w:firstLine="0"/>
+            </w:pPr>
+            <w:proofErr w:type="spellStart"/>
+            <w:r>
+              <w:t>STG_</w:t>
+            </w:r>
+            <w:r>
+              <w:t>Evitar_</w:t>
+            </w:r>
+            <w:r>
+              <w:t>Aglomeracion</w:t>
+            </w:r>
+            <w:proofErr w:type="spellEnd"/>
+          </w:p>
+        </w:tc>
+      </w:tr>
+      <w:tr>
+        <w:tc>
+          <w:tcPr>
+            <w:tcW w:w="1630" w:type="dxa"/>
+          </w:tcPr>
+          <w:p>
+            <w:pPr>
+              <w:ind w:firstLine="0"/>
+            </w:pPr>
+            <w:r>
+              <w:t>IN_LLAMADAS_112</w:t>
+            </w:r>
+          </w:p>
+        </w:tc>
+        <w:tc>
+          <w:tcPr>
+            <w:tcW w:w="2901" w:type="dxa"/>
+          </w:tcPr>
+          <w:p>
+            <w:pPr>
+              <w:ind w:firstLine="0"/>
+            </w:pPr>
+            <w:r>
+              <w:t>Llamadas al 112 por ámbito geográfico y tipología (accidentes de tráfico, civismo, incendios, asistencia sanitaria, seguridad...)</w:t>
+            </w:r>
+          </w:p>
+        </w:tc>
+        <w:tc>
+          <w:tcPr>
+            <w:tcW w:w="2127" w:type="dxa"/>
+          </w:tcPr>
+          <w:p>
+            <w:pPr>
+              <w:ind w:firstLine="0"/>
+            </w:pPr>
+            <w:r>
+              <w:t>rows.xml</w:t>
+            </w:r>
+          </w:p>
+        </w:tc>
+        <w:tc>
+          <w:tcPr>
+            <w:tcW w:w="1836" w:type="dxa"/>
+          </w:tcPr>
+          <w:p>
+            <w:pPr>
+              <w:keepNext/>
+              <w:ind w:firstLine="0"/>
+            </w:pPr>
+            <w:r>
+              <w:t>SGT_Llamadas112</w:t>
+            </w:r>
+          </w:p>
+        </w:tc>
+      </w:tr>
+    </w:tbl>
+    <w:p>
+      <w:pPr>
+        <w:pStyle w:val="Descripcin"/>
+        <w:jc w:val="center"/>
+      </w:pPr>
+      <w:r>
+        <w:t xml:space="preserve">Tabla </w:t>
+      </w:r>
+      <w:fldSimple w:instr=" SEQ Tabla \* ARABIC ">
+        <w:r>
+          <w:rPr>
+            <w:noProof/>
+          </w:rPr>
+          <w:t>1</w:t>
+        </w:r>
+      </w:fldSimple>
+      <w:r>
+        <w:t xml:space="preserve"> - Procesos ETL Bloque IN.</w:t>
+      </w:r>
+    </w:p>
+    <w:p>
+      <w:pPr>
+        <w:pStyle w:val="Ttulo2"/>
+      </w:pPr>
+      <w:r>
+        <w:t>Bloque TR</w:t>
+      </w:r>
+    </w:p>
+    <w:p>
+      <w:r>
+        <w:t>Respecto al bloque TR tenemos tanto los procesos para dotar de datos a las dimensiones como a los hechos.</w:t>
+      </w:r>
+    </w:p>
+    <w:p>
+      <w:pPr>
+        <w:pStyle w:val="Ttulo3"/>
+      </w:pPr>
+      <w:r>
+        <w:t>Dimensiones</w:t>
+      </w:r>
+    </w:p>
+    <w:p>
+      <w:r>
+        <w:t>Los procesos ETL que se encargar de añadir la información a la dimensiones son los siguientes:</w:t>
+      </w:r>
+    </w:p>
+    <w:tbl>
+      <w:tblPr>
+        <w:tblStyle w:val="Tablaconcuadrcula"/>
+        <w:tblW w:w="0" w:type="auto"/>
+        <w:tblBorders>
+          <w:top w:val="none" w:sz="0" w:space="0" w:color="auto"/>
+          <w:left w:val="none" w:sz="0" w:space="0" w:color="auto"/>
+          <w:bottom w:val="none" w:sz="0" w:space="0" w:color="auto"/>
+          <w:right w:val="none" w:sz="0" w:space="0" w:color="auto"/>
+        </w:tblBorders>
+        <w:tblLayout w:type="fixed"/>
+        <w:tblLook w:val="04A0" w:firstRow="1" w:lastRow="0" w:firstColumn="1" w:lastColumn="0" w:noHBand="0" w:noVBand="1"/>
+      </w:tblPr>
+      <w:tblGrid>
+        <w:gridCol w:w="2127"/>
+        <w:gridCol w:w="3140"/>
+        <w:gridCol w:w="1476"/>
+        <w:gridCol w:w="1761"/>
+      </w:tblGrid>
+      <w:tr>
+        <w:tc>
+          <w:tcPr>
+            <w:tcW w:w="2127" w:type="dxa"/>
+          </w:tcPr>
+          <w:p>
+            <w:pPr>
+              <w:ind w:firstLine="0"/>
+              <w:jc w:val="center"/>
+              <w:rPr>
+                <w:b/>
+                <w:bCs/>
+              </w:rPr>
+            </w:pPr>
+            <w:r>
+              <w:rPr>
+                <w:b/>
+                <w:bCs/>
+              </w:rPr>
+              <w:lastRenderedPageBreak/>
+              <w:t>Nombre del ETL</w:t>
+            </w:r>
+          </w:p>
+        </w:tc>
+        <w:tc>
+          <w:tcPr>
+            <w:tcW w:w="3140" w:type="dxa"/>
+          </w:tcPr>
+          <w:p>
+            <w:pPr>
+              <w:ind w:firstLine="0"/>
+              <w:jc w:val="center"/>
+              <w:rPr>
+                <w:b/>
+                <w:bCs/>
+              </w:rPr>
+            </w:pPr>
+            <w:r>
+              <w:rPr>
+                <w:b/>
+                <w:bCs/>
+              </w:rPr>
+              <w:t>Descripción</w:t>
+            </w:r>
+          </w:p>
+        </w:tc>
+        <w:tc>
+          <w:tcPr>
+            <w:tcW w:w="1476" w:type="dxa"/>
+          </w:tcPr>
+          <w:p>
+            <w:pPr>
+              <w:ind w:firstLine="0"/>
+              <w:jc w:val="center"/>
+              <w:rPr>
+                <w:b/>
+                <w:bCs/>
+              </w:rPr>
+            </w:pPr>
+            <w:r>
+              <w:rPr>
+                <w:b/>
+                <w:bCs/>
+              </w:rPr>
+              <w:t>Tabla de origen</w:t>
+            </w:r>
+          </w:p>
+        </w:tc>
+        <w:tc>
+          <w:tcPr>
+            <w:tcW w:w="1761" w:type="dxa"/>
+          </w:tcPr>
+          <w:p>
+            <w:pPr>
+              <w:ind w:firstLine="0"/>
+              <w:jc w:val="center"/>
+              <w:rPr>
+                <w:b/>
+                <w:bCs/>
+              </w:rPr>
+            </w:pPr>
+            <w:r>
+              <w:rPr>
+                <w:b/>
+                <w:bCs/>
+              </w:rPr>
+              <w:t>Tabla de destino (dimensión)</w:t>
+            </w:r>
+          </w:p>
+        </w:tc>
+      </w:tr>
+      <w:tr>
+        <w:tc>
+          <w:tcPr>
+            <w:tcW w:w="2127" w:type="dxa"/>
+          </w:tcPr>
+          <w:p>
+            <w:pPr>
+              <w:ind w:firstLine="0"/>
+            </w:pPr>
+            <w:r>
+              <w:t>TR_DIM_FECHA</w:t>
+            </w:r>
+          </w:p>
+        </w:tc>
+        <w:tc>
+          <w:tcPr>
+            <w:tcW w:w="3140" w:type="dxa"/>
+          </w:tcPr>
+          <w:p>
+            <w:pPr>
+              <w:ind w:firstLine="0"/>
+            </w:pPr>
+            <w:r>
+              <w:t>Carga y transformación de la dimensión temporal.</w:t>
+            </w:r>
+          </w:p>
+        </w:tc>
+        <w:tc>
+          <w:tcPr>
+            <w:tcW w:w="1476" w:type="dxa"/>
+          </w:tcPr>
+          <w:p>
+            <w:pPr>
+              <w:ind w:firstLine="0"/>
+            </w:pPr>
+          </w:p>
+        </w:tc>
+        <w:tc>
+          <w:tcPr>
+            <w:tcW w:w="1761" w:type="dxa"/>
+          </w:tcPr>
+          <w:p>
+            <w:pPr>
+              <w:ind w:firstLine="0"/>
+            </w:pPr>
+          </w:p>
+        </w:tc>
+      </w:tr>
+      <w:tr>
+        <w:tc>
+          <w:tcPr>
+            <w:tcW w:w="2127" w:type="dxa"/>
+          </w:tcPr>
+          <w:p>
+            <w:pPr>
+              <w:ind w:firstLine="0"/>
+            </w:pPr>
+            <w:r>
+              <w:t>TR_DIM_AMBITO_GEOGRAFICO</w:t>
+            </w:r>
+          </w:p>
+        </w:tc>
+        <w:tc>
+          <w:tcPr>
+            <w:tcW w:w="3140" w:type="dxa"/>
+          </w:tcPr>
+          <w:p>
+            <w:pPr>
+              <w:ind w:firstLine="0"/>
+            </w:pPr>
+            <w:r>
+              <w:t xml:space="preserve">Carga y transformación de la dimensión con los datos </w:t>
+            </w:r>
+            <w:r>
+              <w:t>de los ámbitos geográficos.</w:t>
+            </w:r>
+          </w:p>
+        </w:tc>
+        <w:tc>
+          <w:tcPr>
+            <w:tcW w:w="1476" w:type="dxa"/>
+          </w:tcPr>
+          <w:p>
+            <w:pPr>
+              <w:ind w:firstLine="0"/>
+            </w:pPr>
+          </w:p>
+        </w:tc>
+        <w:tc>
+          <w:tcPr>
+            <w:tcW w:w="1761" w:type="dxa"/>
+          </w:tcPr>
+          <w:p>
+            <w:pPr>
+              <w:ind w:firstLine="0"/>
+            </w:pPr>
+          </w:p>
+        </w:tc>
+      </w:tr>
+      <w:tr>
+        <w:tc>
+          <w:tcPr>
+            <w:tcW w:w="2127" w:type="dxa"/>
+          </w:tcPr>
+          <w:p>
+            <w:pPr>
+              <w:ind w:firstLine="0"/>
+            </w:pPr>
+            <w:r>
+              <w:t>TR_DIM_GRUPO_EDAD</w:t>
+            </w:r>
+          </w:p>
+        </w:tc>
+        <w:tc>
+          <w:tcPr>
+            <w:tcW w:w="3140" w:type="dxa"/>
+          </w:tcPr>
+          <w:p>
+            <w:pPr>
+              <w:ind w:firstLine="0"/>
+            </w:pPr>
+            <w:r>
+              <w:t>Carga y transformación de la dimensión con los datos de los grupo de edad.</w:t>
+            </w:r>
+          </w:p>
+        </w:tc>
+        <w:tc>
+          <w:tcPr>
+            <w:tcW w:w="1476" w:type="dxa"/>
+          </w:tcPr>
+          <w:p>
+            <w:pPr>
+              <w:ind w:firstLine="0"/>
+            </w:pPr>
+          </w:p>
+        </w:tc>
+        <w:tc>
+          <w:tcPr>
+            <w:tcW w:w="1761" w:type="dxa"/>
+          </w:tcPr>
+          <w:p>
+            <w:pPr>
+              <w:ind w:firstLine="0"/>
+            </w:pPr>
+          </w:p>
+        </w:tc>
+      </w:tr>
+      <w:tr>
+        <w:tc>
+          <w:tcPr>
+            <w:tcW w:w="2127" w:type="dxa"/>
+          </w:tcPr>
+          <w:p>
+            <w:pPr>
+              <w:ind w:firstLine="0"/>
+            </w:pPr>
+            <w:r>
+              <w:t>TR_DIM_MEDICION</w:t>
+            </w:r>
+          </w:p>
+        </w:tc>
+        <w:tc>
+          <w:tcPr>
+            <w:tcW w:w="3140" w:type="dxa"/>
+          </w:tcPr>
+          <w:p>
+            <w:pPr>
+              <w:ind w:firstLine="0"/>
+            </w:pPr>
+            <w:r>
+              <w:t>Carga y transformación de la dimensión con los datos de las mediciones.</w:t>
+            </w:r>
+          </w:p>
+        </w:tc>
+        <w:tc>
+          <w:tcPr>
+            <w:tcW w:w="1476" w:type="dxa"/>
+          </w:tcPr>
+          <w:p>
+            <w:pPr>
+              <w:ind w:firstLine="0"/>
+            </w:pPr>
+          </w:p>
+        </w:tc>
+        <w:tc>
+          <w:tcPr>
+            <w:tcW w:w="1761" w:type="dxa"/>
+          </w:tcPr>
+          <w:p>
+            <w:pPr>
+              <w:ind w:firstLine="0"/>
+            </w:pPr>
+          </w:p>
+        </w:tc>
+      </w:tr>
+      <w:tr>
+        <w:tc>
+          <w:tcPr>
+            <w:tcW w:w="2127" w:type="dxa"/>
+          </w:tcPr>
+          <w:p>
+            <w:pPr>
+              <w:ind w:firstLine="0"/>
+            </w:pPr>
+            <w:r>
+              <w:t>TR_DIM_TIPOLOGIA</w:t>
+            </w:r>
+          </w:p>
+        </w:tc>
+        <w:tc>
+          <w:tcPr>
+            <w:tcW w:w="3140" w:type="dxa"/>
+          </w:tcPr>
+          <w:p>
+            <w:pPr>
+              <w:ind w:firstLine="0"/>
+            </w:pPr>
+            <w:r>
+              <w:t>Carga y transformación de la dimensión con los datos de la tipología.</w:t>
+            </w:r>
+          </w:p>
+        </w:tc>
+        <w:tc>
+          <w:tcPr>
+            <w:tcW w:w="1476" w:type="dxa"/>
+          </w:tcPr>
+          <w:p>
+            <w:pPr>
+              <w:ind w:firstLine="0"/>
+            </w:pPr>
+          </w:p>
+        </w:tc>
+        <w:tc>
+          <w:tcPr>
+            <w:tcW w:w="1761" w:type="dxa"/>
+          </w:tcPr>
+          <w:p>
+            <w:pPr>
+              <w:keepNext/>
+              <w:ind w:firstLine="0"/>
+            </w:pPr>
+          </w:p>
+        </w:tc>
+      </w:tr>
+    </w:tbl>
+    <w:p>
+      <w:pPr>
+        <w:pStyle w:val="Descripcin"/>
+        <w:jc w:val="center"/>
+      </w:pPr>
+      <w:r>
+        <w:t xml:space="preserve">Tabla </w:t>
+      </w:r>
+      <w:fldSimple w:instr=" SEQ Tabla \* ARABIC ">
+        <w:r>
+          <w:rPr>
+            <w:noProof/>
+          </w:rPr>
+          <w:t>2</w:t>
+        </w:r>
+      </w:fldSimple>
+      <w:r>
+        <w:t xml:space="preserve"> - Procesos ETL Bloque TR Dimensiones.</w:t>
+      </w:r>
+    </w:p>
+    <w:p>
+      <w:pPr>
+        <w:pStyle w:val="Ttulo3"/>
+      </w:pPr>
+      <w:r>
+        <w:t>Hechos</w:t>
+      </w:r>
+    </w:p>
+    <w:p>
+      <w:r>
+        <w:t>Respecto a los hechos tenemos los siguientes procesos de carga:</w:t>
+      </w:r>
+    </w:p>
+    <w:tbl>
+      <w:tblPr>
+        <w:tblStyle w:val="Tablaconcuadrcula"/>
+        <w:tblW w:w="0" w:type="auto"/>
+        <w:tblBorders>
+          <w:top w:val="none" w:sz="0" w:space="0" w:color="auto"/>
+          <w:left w:val="none" w:sz="0" w:space="0" w:color="auto"/>
+          <w:bottom w:val="none" w:sz="0" w:space="0" w:color="auto"/>
+          <w:right w:val="none" w:sz="0" w:space="0" w:color="auto"/>
+        </w:tblBorders>
+        <w:tblLook w:val="04A0" w:firstRow="1" w:lastRow="0" w:firstColumn="1" w:lastColumn="0" w:noHBand="0" w:noVBand="1"/>
+      </w:tblPr>
+      <w:tblGrid>
+        <w:gridCol w:w="2831"/>
+        <w:gridCol w:w="2831"/>
+        <w:gridCol w:w="2832"/>
+      </w:tblGrid>
+      <w:tr>
+        <w:tc>
+          <w:tcPr>
+            <w:tcW w:w="2831" w:type="dxa"/>
+          </w:tcPr>
+          <w:p>
+            <w:pPr>
+              <w:ind w:firstLine="0"/>
+              <w:jc w:val="center"/>
+              <w:rPr>
+                <w:b/>
+                <w:bCs/>
+              </w:rPr>
+            </w:pPr>
+            <w:r>
+              <w:rPr>
+                <w:b/>
+                <w:bCs/>
+              </w:rPr>
+              <w:t>Nombre del ETL</w:t>
+            </w:r>
+          </w:p>
+        </w:tc>
+        <w:tc>
+          <w:tcPr>
+            <w:tcW w:w="2831" w:type="dxa"/>
+          </w:tcPr>
+          <w:p>
+            <w:pPr>
+              <w:ind w:firstLine="0"/>
+              <w:jc w:val="center"/>
+              <w:rPr>
+                <w:b/>
+                <w:bCs/>
+              </w:rPr>
+            </w:pPr>
+            <w:r>
+              <w:rPr>
+                <w:b/>
+                <w:bCs/>
+              </w:rPr>
+              <w:t>Descripción</w:t>
+            </w:r>
+          </w:p>
+        </w:tc>
+        <w:tc>
+          <w:tcPr>
+            <w:tcW w:w="2832" w:type="dxa"/>
+          </w:tcPr>
+          <w:p>
+            <w:pPr>
+              <w:ind w:firstLine="0"/>
+              <w:jc w:val="center"/>
+              <w:rPr>
+                <w:b/>
+                <w:bCs/>
+              </w:rPr>
+            </w:pPr>
+            <w:r>
+              <w:rPr>
+                <w:b/>
+                <w:bCs/>
+              </w:rPr>
+              <w:t>Tabla de origen</w:t>
+            </w:r>
+          </w:p>
+        </w:tc>
+      </w:tr>
+      <w:tr>
+        <w:tc>
+          <w:tcPr>
+            <w:tcW w:w="2831" w:type="dxa"/>
+          </w:tcPr>
+          <w:p>
+            <w:pPr>
+              <w:ind w:firstLine="0"/>
+            </w:pPr>
+            <w:r>
+              <w:t>TR_FACT_LLAMADAS112</w:t>
+            </w:r>
+          </w:p>
+        </w:tc>
+        <w:tc>
+          <w:tcPr>
+            <w:tcW w:w="2831" w:type="dxa"/>
+          </w:tcPr>
+          <w:p>
+            <w:pPr>
+              <w:ind w:firstLine="0"/>
+            </w:pPr>
+            <w:r>
+              <w:t>Carga y transformación de la tabla de hechos Fact_Llamadas112.</w:t>
+            </w:r>
+          </w:p>
+        </w:tc>
+        <w:tc>
+          <w:tcPr>
+            <w:tcW w:w="2832" w:type="dxa"/>
+          </w:tcPr>
+          <w:p>
+            <w:pPr>
+              <w:ind w:firstLine="0"/>
+            </w:pPr>
+            <w:r>
+              <w:t>STG_Llamadas112</w:t>
+            </w:r>
+          </w:p>
+        </w:tc>
+      </w:tr>
+      <w:tr>
+        <w:tc>
+          <w:tcPr>
+            <w:tcW w:w="2831" w:type="dxa"/>
+          </w:tcPr>
+          <w:p>
+            <w:pPr>
+              <w:ind w:firstLine="0"/>
+            </w:pPr>
+            <w:r>
+              <w:t>TR_FACT_MEDICIONES</w:t>
+            </w:r>
+          </w:p>
+        </w:tc>
+        <w:tc>
+          <w:tcPr>
+            <w:tcW w:w="2831" w:type="dxa"/>
+          </w:tcPr>
+          <w:p>
+            <w:pPr>
+              <w:ind w:firstLine="0"/>
+            </w:pPr>
+            <w:r>
+              <w:t xml:space="preserve">Carga y transformación de la tabla de hechos </w:t>
+            </w:r>
+            <w:proofErr w:type="spellStart"/>
+            <w:r>
+              <w:t>Fact_Mediciones</w:t>
+            </w:r>
+            <w:proofErr w:type="spellEnd"/>
+          </w:p>
+        </w:tc>
+        <w:tc>
+          <w:tcPr>
+            <w:tcW w:w="2832" w:type="dxa"/>
+          </w:tcPr>
+          <w:p>
+            <w:pPr>
+              <w:keepNext/>
+              <w:ind w:firstLine="0"/>
+            </w:pPr>
+          </w:p>
+        </w:tc>
+      </w:tr>
+    </w:tbl>
+    <w:p>
+      <w:pPr>
+        <w:pStyle w:val="Descripcin"/>
+        <w:jc w:val="center"/>
+      </w:pPr>
+      <w:r>
+        <w:t xml:space="preserve">Tabla </w:t>
+      </w:r>
+      <w:fldSimple w:instr=" SEQ Tabla \* ARABIC ">
+        <w:r>
+          <w:rPr>
+            <w:noProof/>
+          </w:rPr>
+          <w:t>3</w:t>
+        </w:r>
+      </w:fldSimple>
+      <w:r>
+        <w:t xml:space="preserve"> - Procesos ETL Bloque TR Hechos.</w:t>
+      </w:r>
+    </w:p>
+    <w:p>
+      <w:pPr>
+        <w:sectPr>
+          <w:pgSz w:w="11906" w:h="16838"/>
+          <w:pgMar w:top="1417" w:right="1701" w:bottom="1417" w:left="1701" w:header="708" w:footer="708" w:gutter="0"/>
+          <w:cols w:space="708"/>
+          <w:titlePg/>
+          <w:docGrid w:linePitch="360"/>
+        </w:sectPr>
+      </w:pPr>
+    </w:p>
+    <w:p>
+      <w:pPr>
+        <w:ind w:firstLine="0"/>
+      </w:pPr>
+    </w:p>
+    <w:p>
+      <w:pPr>
+        <w:ind w:firstLine="0"/>
+      </w:pPr>
+    </w:p>
+    <w:tbl>
+      <w:tblPr>
+        <w:tblStyle w:val="Tablaconcuadrcula"/>
+        <w:tblW w:w="0" w:type="auto"/>
+        <w:tblLook w:val="04A0" w:firstRow="1" w:lastRow="0" w:firstColumn="1" w:lastColumn="0" w:noHBand="0" w:noVBand="1"/>
+      </w:tblPr>
+      <w:tblGrid>
+        <w:gridCol w:w="8494"/>
+      </w:tblGrid>
+      <w:tr>
+        <w:tc>
+          <w:tcPr>
+            <w:tcW w:w="8494" w:type="dxa"/>
+            <w:tcBorders>
+              <w:left w:val="nil"/>
+              <w:right w:val="nil"/>
+            </w:tcBorders>
+          </w:tcPr>
+          <w:p>
+            <w:pPr>
+              <w:pStyle w:val="Ttulo1"/>
+              <w:jc w:val="center"/>
+              <w:outlineLvl w:val="0"/>
+            </w:pPr>
+            <w:r>
+              <w:t>Diseño y desarrollo de los procesos ETL</w:t>
+            </w:r>
+          </w:p>
+        </w:tc>
+      </w:tr>
+    </w:tbl>
+    <w:p/>
+    <w:p>
+      <w:r>
+        <w:t>En este apartado, se deben diseñar los procesos de carga identificados en el punto anterior con la herramienta de diseño proporcionada. En este caso es Pentho Data Integration (PDI).</w:t>
+      </w:r>
+    </w:p>
+    <w:p>
+      <w:pPr>
+        <w:pStyle w:val="Ttulo2"/>
+      </w:pPr>
+      <w:r>
+        <w:t>Creación de tablas</w:t>
+      </w:r>
+    </w:p>
+    <w:p>
+      <w:r>
+        <w:t xml:space="preserve">El primer paso para la implementación de los procesos ETL consiste en la creación de las tablas. Esto se llevará a cabo una única vez, mediante </w:t>
+      </w:r>
+      <w:r>
+        <w:rPr>
+          <w:i/>
+          <w:iCs/>
+        </w:rPr>
+        <w:t>scripts</w:t>
+      </w:r>
+      <w:r>
+        <w:t xml:space="preserve">, sobre la base de </w:t>
+      </w:r>
+      <w:proofErr w:type="spellStart"/>
+      <w:r>
+        <w:t>dastos</w:t>
+      </w:r>
+      <w:proofErr w:type="spellEnd"/>
+      <w:r>
+        <w:t xml:space="preserve"> proporcionada (en nuestro caso: SQL Server). Se deberán crear las tablas intermedias y las tablas del modelo dimensional de la solución oficial, es decir, las dimensiones y las tablas de hechos. Para hacerlo, deben utilizarse los </w:t>
+      </w:r>
+      <w:r>
+        <w:rPr>
+          <w:i/>
+          <w:iCs/>
+        </w:rPr>
+        <w:t>scripts</w:t>
+      </w:r>
+      <w:r>
+        <w:t xml:space="preserve"> facilitados junto a la solución de la PRA1.</w:t>
+      </w:r>
+    </w:p>
+    <w:p>
+      <w:pPr>
+        <w:pStyle w:val="Ttulo3"/>
+      </w:pPr>
+      <w:r>
+        <w:t>Tablas del área intermedia (</w:t>
+      </w:r>
+      <w:r>
+        <w:rPr>
+          <w:i/>
+          <w:iCs/>
+        </w:rPr>
+        <w:t>staging area</w:t>
+      </w:r>
+      <w:r>
+        <w:t>)</w:t>
+      </w:r>
+    </w:p>
+    <w:p>
+      <w:r>
+        <w:t>Lo primero que vamos a hacer es la creación de las tablas intermedias</w:t>
+      </w:r>
+      <w:r>
+        <w:t>:</w:t>
+      </w:r>
+    </w:p>
+    <w:p>
+      <w:pPr>
+        <w:pStyle w:val="Ttulo4"/>
+      </w:pPr>
+      <w:r>
+        <w:lastRenderedPageBreak/>
+        <w:t xml:space="preserve">Tabla intermedia </w:t>
+      </w:r>
+      <w:proofErr w:type="spellStart"/>
+      <w:r>
+        <w:t>STG_Denuncias_Infracciones</w:t>
+      </w:r>
+      <w:proofErr w:type="spellEnd"/>
+    </w:p>
+    <w:p>
+      <w:pPr>
+        <w:keepNext/>
+        <w:jc w:val="center"/>
+      </w:pPr>
+      <w:r>
+        <w:rPr>
+          <w:noProof/>
+        </w:rPr>
+        <w:drawing>
+          <wp:inline distT="0" distB="0" distL="0" distR="0" wp14:anchorId="11376665" wp14:editId="5F7D9739">
+            <wp:extent cx="3905250" cy="3568644"/>
+            <wp:effectExtent l="0" t="0" r="0" b="0"/>
+            <wp:docPr id="1" name="Imagen 1"/>
+            <wp:cNvGraphicFramePr>
+              <a:graphicFrameLocks xmlns:a="http://schemas.openxmlformats.org/drawingml/2006/main" noChangeAspect="1"/>
+            </wp:cNvGraphicFramePr>
+            <a:graphic xmlns:a="http://schemas.openxmlformats.org/drawingml/2006/main">
+              <a:graphicData uri="http://schemas.openxmlformats.org/drawingml/2006/picture">
+                <pic:pic xmlns:pic="http://schemas.openxmlformats.org/drawingml/2006/picture">
+                  <pic:nvPicPr>
+                    <pic:cNvPr id="1" name=""/>
+                    <pic:cNvPicPr/>
+                  </pic:nvPicPr>
+                  <pic:blipFill rotWithShape="1">
+                    <a:blip r:embed="rId18"/>
+                    <a:srcRect t="884"/>
+                    <a:stretch/>
+                  </pic:blipFill>
+                  <pic:spPr bwMode="auto">
+                    <a:xfrm>
+                      <a:off x="0" y="0"/>
+                      <a:ext cx="3905250" cy="3568644"/>
+                    </a:xfrm>
+                    <a:prstGeom prst="rect">
+                      <a:avLst/>
+                    </a:prstGeom>
+                    <a:ln>
+                      <a:noFill/>
+                    </a:ln>
+                    <a:extLst>
+                      <a:ext uri="{53640926-AAD7-44D8-BBD7-CCE9431645EC}">
+                        <a14:shadowObscured xmlns:a14="http://schemas.microsoft.com/office/drawing/2010/main"/>
+                      </a:ext>
+                    </a:extLst>
+                  </pic:spPr>
+                </pic:pic>
+              </a:graphicData>
+            </a:graphic>
+          </wp:inline>
+        </w:drawing>
+      </w:r>
+    </w:p>
+    <w:p>
+      <w:pPr>
+        <w:pStyle w:val="Descripcin"/>
+        <w:jc w:val="center"/>
+      </w:pPr>
+      <w:r>
+        <w:t xml:space="preserve">Ilustración </w:t>
+      </w:r>
+      <w:fldSimple w:instr=" SEQ Ilustración \* ARABIC ">
+        <w:r>
+          <w:rPr>
+            <w:noProof/>
+          </w:rPr>
+          <w:t>1</w:t>
+        </w:r>
+      </w:fldSimple>
+      <w:r>
+        <w:t xml:space="preserve"> - </w:t>
+      </w:r>
+      <w:proofErr w:type="spellStart"/>
+      <w:r>
+        <w:t>STG_Denuncias_Infracciones</w:t>
+      </w:r>
+      <w:proofErr w:type="spellEnd"/>
+      <w:r>
+        <w:t>.</w:t>
+      </w:r>
+    </w:p>
+    <w:p>
+      <w:pPr>
+        <w:pStyle w:val="Ttulo4"/>
+      </w:pPr>
+      <w:r>
+        <w:t>Tabla intermedia</w:t>
+      </w:r>
+      <w:r>
         <w:t xml:space="preserve"> </w:t>
       </w:r>
-      <w:r>
-        <w:t>procesos de transformación para cargar los datos desde las tablas intermedias hasta nuestro almacén, según el modelo multidimensional diseñado. Así pues, son diferentes los procesos ETL de transformación para cargar las dimensiones de aquellos que se realizan para cargar las tablas de hechos. Estos procesos se distinguen con el prefijo «TR_» en el nombre.</w:t>
+      <w:proofErr w:type="spellStart"/>
+      <w:r>
+        <w:t>STG_Poblacion</w:t>
+      </w:r>
+      <w:proofErr w:type="spellEnd"/>
+    </w:p>
+    <w:p>
+      <w:pPr>
+        <w:keepNext/>
+        <w:jc w:val="center"/>
+      </w:pPr>
+      <w:r>
+        <w:rPr>
+          <w:noProof/>
+        </w:rPr>
+        <w:drawing>
+          <wp:inline distT="0" distB="0" distL="0" distR="0" wp14:anchorId="5081E4CD" wp14:editId="192C3EAE">
+            <wp:extent cx="3933825" cy="2632048"/>
+            <wp:effectExtent l="0" t="0" r="0" b="0"/>
+            <wp:docPr id="2" name="Imagen 2"/>
+            <wp:cNvGraphicFramePr>
+              <a:graphicFrameLocks xmlns:a="http://schemas.openxmlformats.org/drawingml/2006/main" noChangeAspect="1"/>
+            </wp:cNvGraphicFramePr>
+            <a:graphic xmlns:a="http://schemas.openxmlformats.org/drawingml/2006/main">
+              <a:graphicData uri="http://schemas.openxmlformats.org/drawingml/2006/picture">
+                <pic:pic xmlns:pic="http://schemas.openxmlformats.org/drawingml/2006/picture">
+                  <pic:nvPicPr>
+                    <pic:cNvPr id="1" name=""/>
+                    <pic:cNvPicPr/>
+                  </pic:nvPicPr>
+                  <pic:blipFill rotWithShape="1">
+                    <a:blip r:embed="rId19"/>
+                    <a:srcRect t="600"/>
+                    <a:stretch/>
+                  </pic:blipFill>
+                  <pic:spPr bwMode="auto">
+                    <a:xfrm>
+                      <a:off x="0" y="0"/>
+                      <a:ext cx="3933825" cy="2632048"/>
+                    </a:xfrm>
+                    <a:prstGeom prst="rect">
+                      <a:avLst/>
+                    </a:prstGeom>
+                    <a:ln>
+                      <a:noFill/>
+                    </a:ln>
+                    <a:extLst>
+                      <a:ext uri="{53640926-AAD7-44D8-BBD7-CCE9431645EC}">
+                        <a14:shadowObscured xmlns:a14="http://schemas.microsoft.com/office/drawing/2010/main"/>
+                      </a:ext>
+                    </a:extLst>
+                  </pic:spPr>
+                </pic:pic>
+              </a:graphicData>
+            </a:graphic>
+          </wp:inline>
+        </w:drawing>
+      </w:r>
+    </w:p>
+    <w:p>
+      <w:pPr>
+        <w:pStyle w:val="Descripcin"/>
+        <w:jc w:val="center"/>
+      </w:pPr>
+      <w:r>
+        <w:t xml:space="preserve">Ilustración </w:t>
+      </w:r>
+      <w:fldSimple w:instr=" SEQ Ilustración \* ARABIC ">
+        <w:r>
+          <w:rPr>
+            <w:noProof/>
+          </w:rPr>
+          <w:t>2</w:t>
+        </w:r>
+      </w:fldSimple>
+      <w:r>
+        <w:t xml:space="preserve"> - </w:t>
+      </w:r>
+      <w:proofErr w:type="spellStart"/>
+      <w:r>
+        <w:t>STG_Poblacion</w:t>
+      </w:r>
+      <w:proofErr w:type="spellEnd"/>
+      <w:r>
+        <w:t>.</w:t>
+      </w:r>
+    </w:p>
+    <w:p>
+      <w:pPr>
+        <w:pStyle w:val="Ttulo4"/>
+      </w:pPr>
+      <w:r>
+        <w:lastRenderedPageBreak/>
+        <w:t>Tabla intermedia STG_Llamadas112</w:t>
+      </w:r>
+    </w:p>
+    <w:p>
+      <w:pPr>
+        <w:keepNext/>
+        <w:jc w:val="center"/>
+      </w:pPr>
+      <w:r>
+        <w:rPr>
+          <w:noProof/>
+        </w:rPr>
+        <w:drawing>
+          <wp:inline distT="0" distB="0" distL="0" distR="0" wp14:anchorId="1FAC659B" wp14:editId="7ECF8DCD">
+            <wp:extent cx="3914775" cy="3006669"/>
+            <wp:effectExtent l="0" t="0" r="0" b="3810"/>
+            <wp:docPr id="3" name="Imagen 3"/>
+            <wp:cNvGraphicFramePr>
+              <a:graphicFrameLocks xmlns:a="http://schemas.openxmlformats.org/drawingml/2006/main" noChangeAspect="1"/>
+            </wp:cNvGraphicFramePr>
+            <a:graphic xmlns:a="http://schemas.openxmlformats.org/drawingml/2006/main">
+              <a:graphicData uri="http://schemas.openxmlformats.org/drawingml/2006/picture">
+                <pic:pic xmlns:pic="http://schemas.openxmlformats.org/drawingml/2006/picture">
+                  <pic:nvPicPr>
+                    <pic:cNvPr id="1" name=""/>
+                    <pic:cNvPicPr/>
+                  </pic:nvPicPr>
+                  <pic:blipFill rotWithShape="1">
+                    <a:blip r:embed="rId20"/>
+                    <a:srcRect t="1047"/>
+                    <a:stretch/>
+                  </pic:blipFill>
+                  <pic:spPr bwMode="auto">
+                    <a:xfrm>
+                      <a:off x="0" y="0"/>
+                      <a:ext cx="3914775" cy="3006669"/>
+                    </a:xfrm>
+                    <a:prstGeom prst="rect">
+                      <a:avLst/>
+                    </a:prstGeom>
+                    <a:ln>
+                      <a:noFill/>
+                    </a:ln>
+                    <a:extLst>
+                      <a:ext uri="{53640926-AAD7-44D8-BBD7-CCE9431645EC}">
+                        <a14:shadowObscured xmlns:a14="http://schemas.microsoft.com/office/drawing/2010/main"/>
+                      </a:ext>
+                    </a:extLst>
+                  </pic:spPr>
+                </pic:pic>
+              </a:graphicData>
+            </a:graphic>
+          </wp:inline>
+        </w:drawing>
+      </w:r>
+    </w:p>
+    <w:p>
+      <w:pPr>
+        <w:pStyle w:val="Descripcin"/>
+        <w:jc w:val="center"/>
+      </w:pPr>
+      <w:r>
+        <w:t xml:space="preserve">Ilustración </w:t>
+      </w:r>
+      <w:fldSimple w:instr=" SEQ Ilustración \* ARABIC ">
+        <w:r>
+          <w:rPr>
+            <w:noProof/>
+          </w:rPr>
+          <w:t>3</w:t>
+        </w:r>
+      </w:fldSimple>
+      <w:r>
+        <w:t xml:space="preserve"> - STG_Llamadas112.</w:t>
+      </w:r>
+    </w:p>
+    <w:p>
+      <w:pPr>
+        <w:pStyle w:val="Ttulo4"/>
+      </w:pPr>
+      <w:r>
+        <w:t xml:space="preserve">Tabla intermedia </w:t>
+      </w:r>
+      <w:proofErr w:type="spellStart"/>
+      <w:r>
+        <w:t>STG_Movilidad</w:t>
+      </w:r>
+      <w:proofErr w:type="spellEnd"/>
+    </w:p>
+    <w:p>
+      <w:pPr>
+        <w:keepNext/>
+        <w:jc w:val="center"/>
+      </w:pPr>
+      <w:r>
+        <w:rPr>
+          <w:noProof/>
+        </w:rPr>
+        <w:drawing>
+          <wp:inline distT="0" distB="0" distL="0" distR="0" wp14:anchorId="45580198" wp14:editId="5BA3EAC0">
+            <wp:extent cx="3876675" cy="2463744"/>
+            <wp:effectExtent l="0" t="0" r="0" b="0"/>
+            <wp:docPr id="4" name="Imagen 4"/>
+            <wp:cNvGraphicFramePr>
+              <a:graphicFrameLocks xmlns:a="http://schemas.openxmlformats.org/drawingml/2006/main" noChangeAspect="1"/>
+            </wp:cNvGraphicFramePr>
+            <a:graphic xmlns:a="http://schemas.openxmlformats.org/drawingml/2006/main">
+              <a:graphicData uri="http://schemas.openxmlformats.org/drawingml/2006/picture">
+                <pic:pic xmlns:pic="http://schemas.openxmlformats.org/drawingml/2006/picture">
+                  <pic:nvPicPr>
+                    <pic:cNvPr id="1" name=""/>
+                    <pic:cNvPicPr/>
+                  </pic:nvPicPr>
+                  <pic:blipFill rotWithShape="1">
+                    <a:blip r:embed="rId21"/>
+                    <a:srcRect t="1274" b="1"/>
+                    <a:stretch/>
+                  </pic:blipFill>
+                  <pic:spPr bwMode="auto">
+                    <a:xfrm>
+                      <a:off x="0" y="0"/>
+                      <a:ext cx="3876675" cy="2463744"/>
+                    </a:xfrm>
+                    <a:prstGeom prst="rect">
+                      <a:avLst/>
+                    </a:prstGeom>
+                    <a:ln>
+                      <a:noFill/>
+                    </a:ln>
+                    <a:extLst>
+                      <a:ext uri="{53640926-AAD7-44D8-BBD7-CCE9431645EC}">
+                        <a14:shadowObscured xmlns:a14="http://schemas.microsoft.com/office/drawing/2010/main"/>
+                      </a:ext>
+                    </a:extLst>
+                  </pic:spPr>
+                </pic:pic>
+              </a:graphicData>
+            </a:graphic>
+          </wp:inline>
+        </w:drawing>
+      </w:r>
+    </w:p>
+    <w:p>
+      <w:pPr>
+        <w:pStyle w:val="Descripcin"/>
+        <w:jc w:val="center"/>
+      </w:pPr>
+      <w:r>
+        <w:t xml:space="preserve">Ilustración </w:t>
+      </w:r>
+      <w:fldSimple w:instr=" SEQ Ilustración \* ARABIC ">
+        <w:r>
+          <w:rPr>
+            <w:noProof/>
+          </w:rPr>
+          <w:t>4</w:t>
+        </w:r>
+      </w:fldSimple>
+      <w:r>
+        <w:t xml:space="preserve"> - </w:t>
+      </w:r>
+      <w:proofErr w:type="spellStart"/>
+      <w:r>
+        <w:t>STG_Movilidad</w:t>
+      </w:r>
+      <w:proofErr w:type="spellEnd"/>
+      <w:r>
+        <w:t>.</w:t>
+      </w:r>
+    </w:p>
+    <w:p>
+      <w:pPr>
+        <w:pStyle w:val="Ttulo4"/>
+      </w:pPr>
+      <w:r>
+        <w:lastRenderedPageBreak/>
+        <w:t xml:space="preserve">Tabla intermedia </w:t>
+      </w:r>
+      <w:proofErr w:type="spellStart"/>
+      <w:r>
+        <w:t>STG_Evitar_Aglomeracion</w:t>
+      </w:r>
+      <w:proofErr w:type="spellEnd"/>
+    </w:p>
+    <w:p>
+      <w:pPr>
+        <w:keepNext/>
+        <w:jc w:val="center"/>
+      </w:pPr>
+      <w:r>
+        <w:rPr>
+          <w:noProof/>
+        </w:rPr>
+        <w:drawing>
+          <wp:inline distT="0" distB="0" distL="0" distR="0" wp14:anchorId="7F32010D" wp14:editId="33AEE7CB">
+            <wp:extent cx="3895725" cy="2605046"/>
+            <wp:effectExtent l="0" t="0" r="0" b="5080"/>
+            <wp:docPr id="5" name="Imagen 5"/>
+            <wp:cNvGraphicFramePr>
+              <a:graphicFrameLocks xmlns:a="http://schemas.openxmlformats.org/drawingml/2006/main" noChangeAspect="1"/>
+            </wp:cNvGraphicFramePr>
+            <a:graphic xmlns:a="http://schemas.openxmlformats.org/drawingml/2006/main">
+              <a:graphicData uri="http://schemas.openxmlformats.org/drawingml/2006/picture">
+                <pic:pic xmlns:pic="http://schemas.openxmlformats.org/drawingml/2006/picture">
+                  <pic:nvPicPr>
+                    <pic:cNvPr id="1" name=""/>
+                    <pic:cNvPicPr/>
+                  </pic:nvPicPr>
+                  <pic:blipFill rotWithShape="1">
+                    <a:blip r:embed="rId22"/>
+                    <a:srcRect t="908"/>
+                    <a:stretch/>
+                  </pic:blipFill>
+                  <pic:spPr bwMode="auto">
+                    <a:xfrm>
+                      <a:off x="0" y="0"/>
+                      <a:ext cx="3895725" cy="2605046"/>
+                    </a:xfrm>
+                    <a:prstGeom prst="rect">
+                      <a:avLst/>
+                    </a:prstGeom>
+                    <a:ln>
+                      <a:noFill/>
+                    </a:ln>
+                    <a:extLst>
+                      <a:ext uri="{53640926-AAD7-44D8-BBD7-CCE9431645EC}">
+                        <a14:shadowObscured xmlns:a14="http://schemas.microsoft.com/office/drawing/2010/main"/>
+                      </a:ext>
+                    </a:extLst>
+                  </pic:spPr>
+                </pic:pic>
+              </a:graphicData>
+            </a:graphic>
+          </wp:inline>
+        </w:drawing>
+      </w:r>
+    </w:p>
+    <w:p>
+      <w:pPr>
+        <w:pStyle w:val="Descripcin"/>
+        <w:jc w:val="center"/>
+      </w:pPr>
+      <w:r>
+        <w:t xml:space="preserve">Ilustración </w:t>
+      </w:r>
+      <w:fldSimple w:instr=" SEQ Ilustración \* ARABIC ">
+        <w:r>
+          <w:rPr>
+            <w:noProof/>
+          </w:rPr>
+          <w:t>5</w:t>
+        </w:r>
+      </w:fldSimple>
+      <w:r>
+        <w:t xml:space="preserve"> - </w:t>
+      </w:r>
+      <w:proofErr w:type="spellStart"/>
+      <w:r>
+        <w:t>STG_Evitar_Aglomeracion</w:t>
+      </w:r>
+      <w:proofErr w:type="spellEnd"/>
+      <w:r>
+        <w:t>.</w:t>
+      </w:r>
+    </w:p>
+    <w:p>
+      <w:r>
+        <w:t>Comprobamos que todas las tabla intermedias se han creado correctamente:</w:t>
+      </w:r>
+    </w:p>
+    <w:p>
+      <w:pPr>
+        <w:keepNext/>
+        <w:jc w:val="center"/>
+      </w:pPr>
+      <w:r>
+        <w:rPr>
+          <w:noProof/>
+        </w:rPr>
+        <w:drawing>
+          <wp:inline distT="0" distB="0" distL="0" distR="0" wp14:anchorId="7A53B250" wp14:editId="77ECABD6">
+            <wp:extent cx="2076450" cy="847725"/>
+            <wp:effectExtent l="0" t="0" r="0" b="9525"/>
+            <wp:docPr id="6" name="Imagen 6"/>
+            <wp:cNvGraphicFramePr>
+              <a:graphicFrameLocks xmlns:a="http://schemas.openxmlformats.org/drawingml/2006/main" noChangeAspect="1"/>
+            </wp:cNvGraphicFramePr>
+            <a:graphic xmlns:a="http://schemas.openxmlformats.org/drawingml/2006/main">
+              <a:graphicData uri="http://schemas.openxmlformats.org/drawingml/2006/picture">
+                <pic:pic xmlns:pic="http://schemas.openxmlformats.org/drawingml/2006/picture">
+                  <pic:nvPicPr>
+                    <pic:cNvPr id="1" name=""/>
+                    <pic:cNvPicPr/>
+                  </pic:nvPicPr>
+                  <pic:blipFill>
+                    <a:blip r:embed="rId23"/>
+                    <a:stretch>
+                      <a:fillRect/>
+                    </a:stretch>
+                  </pic:blipFill>
+                  <pic:spPr>
+                    <a:xfrm>
+                      <a:off x="0" y="0"/>
+                      <a:ext cx="2076450" cy="847725"/>
+                    </a:xfrm>
+                    <a:prstGeom prst="rect">
+                      <a:avLst/>
+                    </a:prstGeom>
+                  </pic:spPr>
+                </pic:pic>
+              </a:graphicData>
+            </a:graphic>
+          </wp:inline>
+        </w:drawing>
+      </w:r>
+    </w:p>
+    <w:p>
+      <w:pPr>
+        <w:pStyle w:val="Descripcin"/>
+        <w:jc w:val="center"/>
+      </w:pPr>
+      <w:r>
+        <w:t xml:space="preserve">Ilustración </w:t>
+      </w:r>
+      <w:fldSimple w:instr=" SEQ Ilustración \* ARABIC ">
+        <w:r>
+          <w:rPr>
+            <w:noProof/>
+          </w:rPr>
+          <w:t>6</w:t>
+        </w:r>
+      </w:fldSimple>
+      <w:r>
+        <w:t xml:space="preserve"> - Tablas de staging area.</w:t>
+      </w:r>
+    </w:p>
+    <w:p>
+      <w:pPr>
+        <w:pStyle w:val="Ttulo3"/>
+      </w:pPr>
+      <w:r>
+        <w:t>Tablas de las dimensiones</w:t>
+      </w:r>
+    </w:p>
+    <w:p>
+      <w:r>
+        <w:t>Lo segundo que debemos de hacer es la creación de las tablas de dimensiones:</w:t>
+      </w:r>
+    </w:p>
+    <w:p>
+      <w:pPr>
+        <w:pStyle w:val="Ttulo4"/>
+      </w:pPr>
+      <w:r>
+        <w:t xml:space="preserve">Tabla dimensión </w:t>
+      </w:r>
+      <w:proofErr w:type="spellStart"/>
+      <w:r>
+        <w:t>DIM_Ambito_Geografico</w:t>
+      </w:r>
+      <w:proofErr w:type="spellEnd"/>
+    </w:p>
+    <w:p>
+      <w:pPr>
+        <w:keepNext/>
+        <w:jc w:val="center"/>
+      </w:pPr>
+      <w:r>
+        <w:rPr>
+          <w:noProof/>
+        </w:rPr>
+        <w:drawing>
+          <wp:inline distT="0" distB="0" distL="0" distR="0" wp14:anchorId="1E23945F" wp14:editId="5639624D">
+            <wp:extent cx="5400040" cy="2132330"/>
+            <wp:effectExtent l="0" t="0" r="0" b="1270"/>
+            <wp:docPr id="8" name="Imagen 8"/>
+            <wp:cNvGraphicFramePr>
+              <a:graphicFrameLocks xmlns:a="http://schemas.openxmlformats.org/drawingml/2006/main" noChangeAspect="1"/>
+            </wp:cNvGraphicFramePr>
+            <a:graphic xmlns:a="http://schemas.openxmlformats.org/drawingml/2006/main">
+              <a:graphicData uri="http://schemas.openxmlformats.org/drawingml/2006/picture">
+                <pic:pic xmlns:pic="http://schemas.openxmlformats.org/drawingml/2006/picture">
+                  <pic:nvPicPr>
+                    <pic:cNvPr id="1" name=""/>
+                    <pic:cNvPicPr/>
+                  </pic:nvPicPr>
+                  <pic:blipFill>
+                    <a:blip r:embed="rId24"/>
+                    <a:stretch>
+                      <a:fillRect/>
+                    </a:stretch>
+                  </pic:blipFill>
+                  <pic:spPr>
+                    <a:xfrm>
+                      <a:off x="0" y="0"/>
+                      <a:ext cx="5400040" cy="2132330"/>
+                    </a:xfrm>
+                    <a:prstGeom prst="rect">
+                      <a:avLst/>
+                    </a:prstGeom>
+                  </pic:spPr>
+                </pic:pic>
+              </a:graphicData>
+            </a:graphic>
+          </wp:inline>
+        </w:drawing>
+      </w:r>
+    </w:p>
+    <w:p>
+      <w:pPr>
+        <w:pStyle w:val="Descripcin"/>
+        <w:jc w:val="center"/>
+      </w:pPr>
+      <w:r>
+        <w:t xml:space="preserve">Ilustración </w:t>
+      </w:r>
+      <w:fldSimple w:instr=" SEQ Ilustración \* ARABIC ">
+        <w:r>
+          <w:rPr>
+            <w:noProof/>
+          </w:rPr>
+          <w:t>7</w:t>
+        </w:r>
+      </w:fldSimple>
+      <w:r>
+        <w:t xml:space="preserve"> - </w:t>
+      </w:r>
+      <w:proofErr w:type="spellStart"/>
+      <w:r>
+        <w:t>DIM_Ambito_Geografico</w:t>
+      </w:r>
+      <w:proofErr w:type="spellEnd"/>
+      <w:r>
+        <w:t>.</w:t>
+      </w:r>
+    </w:p>
+    <w:p>
+      <w:pPr>
+        <w:pStyle w:val="Ttulo4"/>
+      </w:pPr>
+      <w:r>
+        <w:lastRenderedPageBreak/>
+        <w:t xml:space="preserve">Tabla dimensión </w:t>
+      </w:r>
+      <w:proofErr w:type="spellStart"/>
+      <w:r>
+        <w:t>DIM_Fecha</w:t>
+      </w:r>
+      <w:proofErr w:type="spellEnd"/>
+    </w:p>
+    <w:p>
+      <w:pPr>
+        <w:keepNext/>
+        <w:jc w:val="center"/>
+      </w:pPr>
+      <w:r>
+        <w:rPr>
+          <w:noProof/>
+        </w:rPr>
+        <w:drawing>
+          <wp:inline distT="0" distB="0" distL="0" distR="0" wp14:anchorId="249E0C90" wp14:editId="7F8C2E0C">
+            <wp:extent cx="5400040" cy="2045335"/>
+            <wp:effectExtent l="0" t="0" r="0" b="0"/>
+            <wp:docPr id="9" name="Imagen 9"/>
+            <wp:cNvGraphicFramePr>
+              <a:graphicFrameLocks xmlns:a="http://schemas.openxmlformats.org/drawingml/2006/main" noChangeAspect="1"/>
+            </wp:cNvGraphicFramePr>
+            <a:graphic xmlns:a="http://schemas.openxmlformats.org/drawingml/2006/main">
+              <a:graphicData uri="http://schemas.openxmlformats.org/drawingml/2006/picture">
+                <pic:pic xmlns:pic="http://schemas.openxmlformats.org/drawingml/2006/picture">
+                  <pic:nvPicPr>
+                    <pic:cNvPr id="1" name=""/>
+                    <pic:cNvPicPr/>
+                  </pic:nvPicPr>
+                  <pic:blipFill rotWithShape="1">
+                    <a:blip r:embed="rId25"/>
+                    <a:srcRect/>
+                    <a:stretch/>
+                  </pic:blipFill>
+                  <pic:spPr bwMode="auto">
+                    <a:xfrm>
+                      <a:off x="0" y="0"/>
+                      <a:ext cx="5400040" cy="2045335"/>
+                    </a:xfrm>
+                    <a:prstGeom prst="rect">
+                      <a:avLst/>
+                    </a:prstGeom>
+                    <a:ln>
+                      <a:noFill/>
+                    </a:ln>
+                    <a:extLst>
+                      <a:ext uri="{53640926-AAD7-44D8-BBD7-CCE9431645EC}">
+                        <a14:shadowObscured xmlns:a14="http://schemas.microsoft.com/office/drawing/2010/main"/>
+                      </a:ext>
+                    </a:extLst>
+                  </pic:spPr>
+                </pic:pic>
+              </a:graphicData>
+            </a:graphic>
+          </wp:inline>
+        </w:drawing>
+      </w:r>
+    </w:p>
+    <w:p>
+      <w:pPr>
+        <w:pStyle w:val="Descripcin"/>
+        <w:jc w:val="center"/>
+      </w:pPr>
+      <w:r>
+        <w:t xml:space="preserve">Ilustración </w:t>
+      </w:r>
+      <w:fldSimple w:instr=" SEQ Ilustración \* ARABIC ">
+        <w:r>
+          <w:rPr>
+            <w:noProof/>
+          </w:rPr>
+          <w:t>8</w:t>
+        </w:r>
+      </w:fldSimple>
+      <w:r>
+        <w:t xml:space="preserve"> - </w:t>
+      </w:r>
+      <w:proofErr w:type="spellStart"/>
+      <w:r>
+        <w:t>DIM_Fecha</w:t>
+      </w:r>
+      <w:proofErr w:type="spellEnd"/>
+      <w:r>
+        <w:t>.</w:t>
+      </w:r>
+    </w:p>
+    <w:p>
+      <w:pPr>
+        <w:pStyle w:val="Ttulo4"/>
+      </w:pPr>
+      <w:r>
+        <w:t xml:space="preserve">Tabla dimensión </w:t>
+      </w:r>
+      <w:proofErr w:type="spellStart"/>
+      <w:r>
+        <w:t>DIM_Grupo_Edad</w:t>
+      </w:r>
+      <w:proofErr w:type="spellEnd"/>
+    </w:p>
+    <w:p>
+      <w:pPr>
+        <w:keepNext/>
+        <w:jc w:val="center"/>
+      </w:pPr>
+      <w:r>
+        <w:rPr>
+          <w:noProof/>
+        </w:rPr>
+        <w:drawing>
+          <wp:inline distT="0" distB="0" distL="0" distR="0" wp14:anchorId="74894627" wp14:editId="50DF5F51">
+            <wp:extent cx="5400040" cy="1868805"/>
+            <wp:effectExtent l="0" t="0" r="0" b="0"/>
+            <wp:docPr id="10" name="Imagen 10"/>
+            <wp:cNvGraphicFramePr>
+              <a:graphicFrameLocks xmlns:a="http://schemas.openxmlformats.org/drawingml/2006/main" noChangeAspect="1"/>
+            </wp:cNvGraphicFramePr>
+            <a:graphic xmlns:a="http://schemas.openxmlformats.org/drawingml/2006/main">
+              <a:graphicData uri="http://schemas.openxmlformats.org/drawingml/2006/picture">
+                <pic:pic xmlns:pic="http://schemas.openxmlformats.org/drawingml/2006/picture">
+                  <pic:nvPicPr>
+                    <pic:cNvPr id="1" name=""/>
+                    <pic:cNvPicPr/>
+                  </pic:nvPicPr>
+                  <pic:blipFill>
+                    <a:blip r:embed="rId26"/>
+                    <a:stretch>
+                      <a:fillRect/>
+                    </a:stretch>
+                  </pic:blipFill>
+                  <pic:spPr>
+                    <a:xfrm>
+                      <a:off x="0" y="0"/>
+                      <a:ext cx="5400040" cy="1868805"/>
+                    </a:xfrm>
+                    <a:prstGeom prst="rect">
+                      <a:avLst/>
+                    </a:prstGeom>
+                  </pic:spPr>
+                </pic:pic>
+              </a:graphicData>
+            </a:graphic>
+          </wp:inline>
+        </w:drawing>
+      </w:r>
+    </w:p>
+    <w:p>
+      <w:pPr>
+        <w:pStyle w:val="Descripcin"/>
+        <w:jc w:val="center"/>
+      </w:pPr>
+      <w:r>
+        <w:t xml:space="preserve">Ilustración </w:t>
+      </w:r>
+      <w:fldSimple w:instr=" SEQ Ilustración \* ARABIC ">
+        <w:r>
+          <w:rPr>
+            <w:noProof/>
+          </w:rPr>
+          <w:t>9</w:t>
+        </w:r>
+      </w:fldSimple>
+      <w:r>
+        <w:t xml:space="preserve"> - </w:t>
+      </w:r>
+      <w:proofErr w:type="spellStart"/>
+      <w:r>
+        <w:t>DIM_Grupo_Edad</w:t>
+      </w:r>
+      <w:proofErr w:type="spellEnd"/>
+      <w:r>
+        <w:t>.</w:t>
+      </w:r>
+    </w:p>
+    <w:p>
+      <w:pPr>
+        <w:pStyle w:val="Ttulo4"/>
+      </w:pPr>
+      <w:r>
+        <w:t xml:space="preserve">Tabla dimensión </w:t>
+      </w:r>
+      <w:proofErr w:type="spellStart"/>
+      <w:r>
+        <w:t>DIM_Medicion</w:t>
+      </w:r>
+      <w:proofErr w:type="spellEnd"/>
+    </w:p>
+    <w:p>
+      <w:pPr>
+        <w:keepNext/>
+        <w:jc w:val="center"/>
+      </w:pPr>
+      <w:r>
+        <w:rPr>
+          <w:noProof/>
+        </w:rPr>
+        <w:drawing>
+          <wp:inline distT="0" distB="0" distL="0" distR="0" wp14:anchorId="662CC567" wp14:editId="789F534C">
+            <wp:extent cx="5400040" cy="1877060"/>
+            <wp:effectExtent l="0" t="0" r="0" b="8890"/>
+            <wp:docPr id="11" name="Imagen 11"/>
+            <wp:cNvGraphicFramePr>
+              <a:graphicFrameLocks xmlns:a="http://schemas.openxmlformats.org/drawingml/2006/main" noChangeAspect="1"/>
+            </wp:cNvGraphicFramePr>
+            <a:graphic xmlns:a="http://schemas.openxmlformats.org/drawingml/2006/main">
+              <a:graphicData uri="http://schemas.openxmlformats.org/drawingml/2006/picture">
+                <pic:pic xmlns:pic="http://schemas.openxmlformats.org/drawingml/2006/picture">
+                  <pic:nvPicPr>
+                    <pic:cNvPr id="1" name=""/>
+                    <pic:cNvPicPr/>
+                  </pic:nvPicPr>
+                  <pic:blipFill>
+                    <a:blip r:embed="rId27"/>
+                    <a:stretch>
+                      <a:fillRect/>
+                    </a:stretch>
+                  </pic:blipFill>
+                  <pic:spPr>
+                    <a:xfrm>
+                      <a:off x="0" y="0"/>
+                      <a:ext cx="5400040" cy="1877060"/>
+                    </a:xfrm>
+                    <a:prstGeom prst="rect">
+                      <a:avLst/>
+                    </a:prstGeom>
+                  </pic:spPr>
+                </pic:pic>
+              </a:graphicData>
+            </a:graphic>
+          </wp:inline>
+        </w:drawing>
+      </w:r>
+    </w:p>
+    <w:p>
+      <w:pPr>
+        <w:pStyle w:val="Descripcin"/>
+        <w:jc w:val="center"/>
+      </w:pPr>
+      <w:r>
+        <w:t xml:space="preserve">Ilustración </w:t>
+      </w:r>
+      <w:fldSimple w:instr=" SEQ Ilustración \* ARABIC ">
+        <w:r>
+          <w:rPr>
+            <w:noProof/>
+          </w:rPr>
+          <w:t>10</w:t>
+        </w:r>
+      </w:fldSimple>
+      <w:r>
+        <w:t xml:space="preserve"> - </w:t>
+      </w:r>
+      <w:proofErr w:type="spellStart"/>
+      <w:r>
+        <w:t>DIM_Medicion</w:t>
+      </w:r>
+      <w:proofErr w:type="spellEnd"/>
+      <w:r>
+        <w:t>.</w:t>
+      </w:r>
+    </w:p>
+    <w:p>
+      <w:pPr>
+        <w:pStyle w:val="Ttulo4"/>
+      </w:pPr>
+      <w:r>
+        <w:lastRenderedPageBreak/>
+        <w:t xml:space="preserve">Tabla dimensión </w:t>
+      </w:r>
+      <w:proofErr w:type="spellStart"/>
+      <w:r>
+        <w:t>DIM_Tipologia</w:t>
+      </w:r>
+      <w:proofErr w:type="spellEnd"/>
+    </w:p>
+    <w:p>
+      <w:pPr>
+        <w:keepNext/>
+        <w:jc w:val="center"/>
+      </w:pPr>
+      <w:r>
+        <w:rPr>
+          <w:noProof/>
+        </w:rPr>
+        <w:drawing>
+          <wp:inline distT="0" distB="0" distL="0" distR="0" wp14:anchorId="51D04A62" wp14:editId="4334B6EB">
+            <wp:extent cx="5400040" cy="1757680"/>
+            <wp:effectExtent l="0" t="0" r="0" b="0"/>
+            <wp:docPr id="12" name="Imagen 12"/>
+            <wp:cNvGraphicFramePr>
+              <a:graphicFrameLocks xmlns:a="http://schemas.openxmlformats.org/drawingml/2006/main" noChangeAspect="1"/>
+            </wp:cNvGraphicFramePr>
+            <a:graphic xmlns:a="http://schemas.openxmlformats.org/drawingml/2006/main">
+              <a:graphicData uri="http://schemas.openxmlformats.org/drawingml/2006/picture">
+                <pic:pic xmlns:pic="http://schemas.openxmlformats.org/drawingml/2006/picture">
+                  <pic:nvPicPr>
+                    <pic:cNvPr id="1" name=""/>
+                    <pic:cNvPicPr/>
+                  </pic:nvPicPr>
+                  <pic:blipFill>
+                    <a:blip r:embed="rId28"/>
+                    <a:stretch>
+                      <a:fillRect/>
+                    </a:stretch>
+                  </pic:blipFill>
+                  <pic:spPr>
+                    <a:xfrm>
+                      <a:off x="0" y="0"/>
+                      <a:ext cx="5400040" cy="1757680"/>
+                    </a:xfrm>
+                    <a:prstGeom prst="rect">
+                      <a:avLst/>
+                    </a:prstGeom>
+                  </pic:spPr>
+                </pic:pic>
+              </a:graphicData>
+            </a:graphic>
+          </wp:inline>
+        </w:drawing>
+      </w:r>
+    </w:p>
+    <w:p>
+      <w:pPr>
+        <w:pStyle w:val="Descripcin"/>
+        <w:jc w:val="center"/>
+      </w:pPr>
+      <w:r>
+        <w:t xml:space="preserve">Ilustración </w:t>
+      </w:r>
+      <w:fldSimple w:instr=" SEQ Ilustración \* ARABIC ">
+        <w:r>
+          <w:rPr>
+            <w:noProof/>
+          </w:rPr>
+          <w:t>11</w:t>
+        </w:r>
+      </w:fldSimple>
+      <w:r>
+        <w:t xml:space="preserve"> - </w:t>
+      </w:r>
+      <w:proofErr w:type="spellStart"/>
+      <w:r>
+        <w:t>DIM_Tipologia</w:t>
+      </w:r>
+      <w:proofErr w:type="spellEnd"/>
+      <w:r>
+        <w:t>.</w:t>
+      </w:r>
+    </w:p>
+    <w:p>
+      <w:r>
+        <w:t>Comprobamos que todas las tablas de dimensiones se han creado correctamente:</w:t>
+      </w:r>
+    </w:p>
+    <w:p>
+      <w:pPr>
+        <w:keepNext/>
+        <w:jc w:val="center"/>
+      </w:pPr>
+      <w:r>
+        <w:rPr>
+          <w:noProof/>
+        </w:rPr>
+        <w:drawing>
+          <wp:inline distT="0" distB="0" distL="0" distR="0" wp14:anchorId="3AB50A7B" wp14:editId="4E5FF05E">
+            <wp:extent cx="2000250" cy="876300"/>
+            <wp:effectExtent l="0" t="0" r="0" b="0"/>
+            <wp:docPr id="13" name="Imagen 13"/>
+            <wp:cNvGraphicFramePr>
+              <a:graphicFrameLocks xmlns:a="http://schemas.openxmlformats.org/drawingml/2006/main" noChangeAspect="1"/>
+            </wp:cNvGraphicFramePr>
+            <a:graphic xmlns:a="http://schemas.openxmlformats.org/drawingml/2006/main">
+              <a:graphicData uri="http://schemas.openxmlformats.org/drawingml/2006/picture">
+                <pic:pic xmlns:pic="http://schemas.openxmlformats.org/drawingml/2006/picture">
+                  <pic:nvPicPr>
+                    <pic:cNvPr id="1" name=""/>
+                    <pic:cNvPicPr/>
+                  </pic:nvPicPr>
+                  <pic:blipFill>
+                    <a:blip r:embed="rId29"/>
+                    <a:stretch>
+                      <a:fillRect/>
+                    </a:stretch>
+                  </pic:blipFill>
+                  <pic:spPr>
+                    <a:xfrm>
+                      <a:off x="0" y="0"/>
+                      <a:ext cx="2000250" cy="876300"/>
+                    </a:xfrm>
+                    <a:prstGeom prst="rect">
+                      <a:avLst/>
+                    </a:prstGeom>
+                  </pic:spPr>
+                </pic:pic>
+              </a:graphicData>
+            </a:graphic>
+          </wp:inline>
+        </w:drawing>
+      </w:r>
+    </w:p>
+    <w:p>
+      <w:pPr>
+        <w:pStyle w:val="Descripcin"/>
+        <w:jc w:val="center"/>
+      </w:pPr>
+      <w:r>
+        <w:t xml:space="preserve">Ilustración </w:t>
+      </w:r>
+      <w:fldSimple w:instr=" SEQ Ilustración \* ARABIC ">
+        <w:r>
+          <w:rPr>
+            <w:noProof/>
+          </w:rPr>
+          <w:t>12</w:t>
+        </w:r>
+      </w:fldSimple>
+      <w:r>
+        <w:t xml:space="preserve"> - Tablas de dimensiones.</w:t>
+      </w:r>
+    </w:p>
+    <w:p>
+      <w:pPr>
+        <w:pStyle w:val="Ttulo3"/>
+      </w:pPr>
+      <w:r>
+        <w:t>Tablas de hechos</w:t>
+      </w:r>
+    </w:p>
+    <w:p>
+      <w:r>
+        <w:t>Finalmente creamos las diferentes tablas de los hechos</w:t>
+      </w:r>
+      <w:r>
+        <w:t>:</w:t>
+      </w:r>
+    </w:p>
+    <w:p>
+      <w:pPr>
+        <w:pStyle w:val="Ttulo4"/>
+      </w:pPr>
+      <w:r>
+        <w:t>Tabla hecho FACT_Llamadas112</w:t>
+      </w:r>
+    </w:p>
+    <w:p>
+      <w:pPr>
+        <w:keepNext/>
+        <w:jc w:val="center"/>
+      </w:pPr>
+      <w:r>
+        <w:rPr>
+          <w:noProof/>
+        </w:rPr>
+        <w:drawing>
+          <wp:inline distT="0" distB="0" distL="0" distR="0" wp14:anchorId="0D14A7DB" wp14:editId="2075DFD5">
+            <wp:extent cx="5400040" cy="2148840"/>
+            <wp:effectExtent l="0" t="0" r="0" b="3810"/>
+            <wp:docPr id="14" name="Imagen 14"/>
+            <wp:cNvGraphicFramePr>
+              <a:graphicFrameLocks xmlns:a="http://schemas.openxmlformats.org/drawingml/2006/main" noChangeAspect="1"/>
+            </wp:cNvGraphicFramePr>
+            <a:graphic xmlns:a="http://schemas.openxmlformats.org/drawingml/2006/main">
+              <a:graphicData uri="http://schemas.openxmlformats.org/drawingml/2006/picture">
+                <pic:pic xmlns:pic="http://schemas.openxmlformats.org/drawingml/2006/picture">
+                  <pic:nvPicPr>
+                    <pic:cNvPr id="1" name=""/>
+                    <pic:cNvPicPr/>
+                  </pic:nvPicPr>
+                  <pic:blipFill>
+                    <a:blip r:embed="rId30"/>
+                    <a:stretch>
+                      <a:fillRect/>
+                    </a:stretch>
+                  </pic:blipFill>
+                  <pic:spPr>
+                    <a:xfrm>
+                      <a:off x="0" y="0"/>
+                      <a:ext cx="5400040" cy="2148840"/>
+                    </a:xfrm>
+                    <a:prstGeom prst="rect">
+                      <a:avLst/>
+                    </a:prstGeom>
+                  </pic:spPr>
+                </pic:pic>
+              </a:graphicData>
+            </a:graphic>
+          </wp:inline>
+        </w:drawing>
+      </w:r>
+    </w:p>
+    <w:p>
+      <w:pPr>
+        <w:pStyle w:val="Descripcin"/>
+        <w:jc w:val="center"/>
+      </w:pPr>
+      <w:r>
+        <w:t xml:space="preserve">Ilustración </w:t>
+      </w:r>
+      <w:fldSimple w:instr=" SEQ Ilustración \* ARABIC ">
+        <w:r>
+          <w:rPr>
+            <w:noProof/>
+          </w:rPr>
+          <w:t>13</w:t>
+        </w:r>
+      </w:fldSimple>
+      <w:r>
+        <w:t xml:space="preserve"> - FACT_Llamadas112.</w:t>
+      </w:r>
+    </w:p>
+    <w:p>
+      <w:pPr>
+        <w:pStyle w:val="Ttulo4"/>
+      </w:pPr>
+      <w:r>
+        <w:lastRenderedPageBreak/>
+        <w:t xml:space="preserve">Tabla hecho </w:t>
+      </w:r>
+      <w:proofErr w:type="spellStart"/>
+      <w:r>
+        <w:t>FACT_Mediciones</w:t>
+      </w:r>
+      <w:proofErr w:type="spellEnd"/>
+    </w:p>
+    <w:p>
+      <w:pPr>
+        <w:keepNext/>
+        <w:jc w:val="center"/>
+      </w:pPr>
+      <w:r>
+        <w:rPr>
+          <w:noProof/>
+        </w:rPr>
+        <w:drawing>
+          <wp:inline distT="0" distB="0" distL="0" distR="0" wp14:anchorId="46D5B4B3" wp14:editId="0C1F6C29">
+            <wp:extent cx="5400040" cy="2143760"/>
+            <wp:effectExtent l="0" t="0" r="0" b="8890"/>
+            <wp:docPr id="15" name="Imagen 15"/>
+            <wp:cNvGraphicFramePr>
+              <a:graphicFrameLocks xmlns:a="http://schemas.openxmlformats.org/drawingml/2006/main" noChangeAspect="1"/>
+            </wp:cNvGraphicFramePr>
+            <a:graphic xmlns:a="http://schemas.openxmlformats.org/drawingml/2006/main">
+              <a:graphicData uri="http://schemas.openxmlformats.org/drawingml/2006/picture">
+                <pic:pic xmlns:pic="http://schemas.openxmlformats.org/drawingml/2006/picture">
+                  <pic:nvPicPr>
+                    <pic:cNvPr id="1" name=""/>
+                    <pic:cNvPicPr/>
+                  </pic:nvPicPr>
+                  <pic:blipFill>
+                    <a:blip r:embed="rId31"/>
+                    <a:stretch>
+                      <a:fillRect/>
+                    </a:stretch>
+                  </pic:blipFill>
+                  <pic:spPr>
+                    <a:xfrm>
+                      <a:off x="0" y="0"/>
+                      <a:ext cx="5400040" cy="2143760"/>
+                    </a:xfrm>
+                    <a:prstGeom prst="rect">
+                      <a:avLst/>
+                    </a:prstGeom>
+                  </pic:spPr>
+                </pic:pic>
+              </a:graphicData>
+            </a:graphic>
+          </wp:inline>
+        </w:drawing>
+      </w:r>
+    </w:p>
+    <w:p>
+      <w:pPr>
+        <w:pStyle w:val="Descripcin"/>
+        <w:jc w:val="center"/>
+      </w:pPr>
+      <w:r>
+        <w:t xml:space="preserve">Ilustración </w:t>
+      </w:r>
+      <w:fldSimple w:instr=" SEQ Ilustración \* ARABIC ">
+        <w:r>
+          <w:rPr>
+            <w:noProof/>
+          </w:rPr>
+          <w:t>14</w:t>
+        </w:r>
+      </w:fldSimple>
+      <w:r>
+        <w:t xml:space="preserve"> - </w:t>
+      </w:r>
+      <w:proofErr w:type="spellStart"/>
+      <w:r>
+        <w:t>FACT_Mediciones</w:t>
+      </w:r>
+      <w:proofErr w:type="spellEnd"/>
+      <w:r>
+        <w:t>.</w:t>
+      </w:r>
+    </w:p>
+    <w:p>
+      <w:r>
+        <w:t>Comprobamos que se han creado todas las tablas correspondientes:</w:t>
+      </w:r>
+    </w:p>
+    <w:p>
+      <w:pPr>
+        <w:keepNext/>
+        <w:jc w:val="center"/>
+      </w:pPr>
+      <w:r>
+        <w:rPr>
+          <w:noProof/>
+        </w:rPr>
+        <w:drawing>
+          <wp:inline distT="0" distB="0" distL="0" distR="0" wp14:anchorId="2EE880D2" wp14:editId="28A2B50F">
+            <wp:extent cx="1695450" cy="342900"/>
+            <wp:effectExtent l="0" t="0" r="0" b="0"/>
+            <wp:docPr id="16" name="Imagen 16"/>
+            <wp:cNvGraphicFramePr>
+              <a:graphicFrameLocks xmlns:a="http://schemas.openxmlformats.org/drawingml/2006/main" noChangeAspect="1"/>
+            </wp:cNvGraphicFramePr>
+            <a:graphic xmlns:a="http://schemas.openxmlformats.org/drawingml/2006/main">
+              <a:graphicData uri="http://schemas.openxmlformats.org/drawingml/2006/picture">
+                <pic:pic xmlns:pic="http://schemas.openxmlformats.org/drawingml/2006/picture">
+                  <pic:nvPicPr>
+                    <pic:cNvPr id="1" name=""/>
+                    <pic:cNvPicPr/>
+                  </pic:nvPicPr>
+                  <pic:blipFill>
+                    <a:blip r:embed="rId32"/>
+                    <a:stretch>
+                      <a:fillRect/>
+                    </a:stretch>
+                  </pic:blipFill>
+                  <pic:spPr>
+                    <a:xfrm>
+                      <a:off x="0" y="0"/>
+                      <a:ext cx="1695450" cy="342900"/>
+                    </a:xfrm>
+                    <a:prstGeom prst="rect">
+                      <a:avLst/>
+                    </a:prstGeom>
+                  </pic:spPr>
+                </pic:pic>
+              </a:graphicData>
+            </a:graphic>
+          </wp:inline>
+        </w:drawing>
+      </w:r>
+    </w:p>
+    <w:p>
+      <w:pPr>
+        <w:pStyle w:val="Descripcin"/>
+        <w:jc w:val="center"/>
+      </w:pPr>
+      <w:r>
+        <w:t xml:space="preserve">Ilustración </w:t>
+      </w:r>
+      <w:fldSimple w:instr=" SEQ Ilustración \* ARABIC ">
+        <w:r>
+          <w:rPr>
+            <w:noProof/>
+          </w:rPr>
+          <w:t>15</w:t>
+        </w:r>
+      </w:fldSimple>
+      <w:r>
+        <w:t xml:space="preserve"> - Tablas de hechos.</w:t>
       </w:r>
     </w:p>
     <w:p/>
@@ -1426,7 +3954,7 @@
       </w:pPr>
     </w:p>
     <w:sectPr>
-      <w:headerReference w:type="default" r:id="rId18"/>
+      <w:headerReference w:type="default" r:id="rId33"/>
       <w:pgSz w:w="11906" w:h="16838"/>
       <w:pgMar w:top="1417" w:right="1701" w:bottom="1417" w:left="1701" w:header="708" w:footer="708" w:gutter="0"/>
       <w:cols w:space="708"/>
@@ -3987,7 +6515,7 @@
     <w:uiPriority w:val="9"/>
     <w:unhideWhenUsed/>
     <w:qFormat/>
-    <w:rsid w:val="009E74D7"/>
+    <w:rsid w:val="00A1476D"/>
     <w:pPr>
       <w:keepNext/>
       <w:keepLines/>
@@ -3995,11 +6523,10 @@
       <w:outlineLvl w:val="3"/>
     </w:pPr>
     <w:rPr>
-      <w:rFonts w:asciiTheme="majorHAnsi" w:eastAsiaTheme="majorEastAsia" w:hAnsiTheme="majorHAnsi" w:cstheme="majorBidi"/>
+      <w:rFonts w:eastAsiaTheme="majorEastAsia" w:cstheme="majorBidi"/>
       <w:b/>
       <w:iCs/>
       <w:color w:val="000000" w:themeColor="text1"/>
-      <w:sz w:val="32"/>
     </w:rPr>
   </w:style>
   <w:style w:type="character" w:default="1" w:styleId="Fuentedeprrafopredeter">
@@ -4388,13 +6915,13 @@
     <w:basedOn w:val="Fuentedeprrafopredeter"/>
     <w:link w:val="Ttulo4"/>
     <w:uiPriority w:val="9"/>
-    <w:rsid w:val="009E74D7"/>
+    <w:rsid w:val="00A1476D"/>
     <w:rPr>
-      <w:rFonts w:asciiTheme="majorHAnsi" w:eastAsiaTheme="majorEastAsia" w:hAnsiTheme="majorHAnsi" w:cstheme="majorBidi"/>
+      <w:rFonts w:eastAsiaTheme="majorEastAsia" w:cstheme="majorBidi"/>
       <w:b/>
       <w:iCs/>
       <w:color w:val="000000" w:themeColor="text1"/>
-      <w:sz w:val="32"/>
+      <w:sz w:val="24"/>
     </w:rPr>
   </w:style>
 </w:styles>

</xml_diff>

<commit_message>
BBDD: PRA 2 - IN_DENUNCIAS_INFRACCIONES y IN_POBLACION finalizada
</commit_message>
<xml_diff>
--- a/2019-20/PrimerSemestre/BBDD/Practica_4/mariousm_BDA_PRA2.docx
+++ b/2019-20/PrimerSemestre/BBDD/Practica_4/mariousm_BDA_PRA2.docx
@@ -768,7 +768,7 @@
                 <w:noProof/>
                 <w:webHidden/>
               </w:rPr>
-              <w:t>7</w:t>
+              <w:t>24</w:t>
             </w:r>
             <w:r>
               <w:rPr>
@@ -3809,7 +3809,7 @@
     </w:p>
     <w:p>
       <w:r>
-        <w:t>Comprobamos que se han creado todas las tablas correspondientes:</w:t>
+        <w:t>Realizamos los alter table de las tablas de hechos:</w:t>
       </w:r>
     </w:p>
     <w:p>
@@ -3822,10 +3822,10 @@
           <w:noProof/>
         </w:rPr>
         <w:drawing>
-          <wp:inline distT="0" distB="0" distL="0" distR="0" wp14:anchorId="2EE880D2" wp14:editId="28A2B50F">
-            <wp:extent cx="1695450" cy="342900"/>
-            <wp:effectExtent l="0" t="0" r="0" b="0"/>
-            <wp:docPr id="16" name="Imagen 16"/>
+          <wp:inline distT="0" distB="0" distL="0" distR="0" wp14:anchorId="49F31EDD" wp14:editId="0134F5C2">
+            <wp:extent cx="5400040" cy="3973830"/>
+            <wp:effectExtent l="0" t="0" r="0" b="7620"/>
+            <wp:docPr id="17" name="Imagen 17"/>
             <wp:cNvGraphicFramePr>
               <a:graphicFrameLocks xmlns:a="http://schemas.openxmlformats.org/drawingml/2006/main" noChangeAspect="1"/>
             </wp:cNvGraphicFramePr>
@@ -3845,6 +3845,78 @@
                   <pic:spPr>
                     <a:xfrm>
                       <a:off x="0" y="0"/>
+                      <a:ext cx="5400040" cy="3973830"/>
+                    </a:xfrm>
+                    <a:prstGeom prst="rect">
+                      <a:avLst/>
+                    </a:prstGeom>
+                  </pic:spPr>
+                </pic:pic>
+              </a:graphicData>
+            </a:graphic>
+          </wp:inline>
+        </w:drawing>
+      </w:r>
+    </w:p>
+    <w:p>
+      <w:pPr>
+        <w:pStyle w:val="Descripcin"/>
+        <w:jc w:val="center"/>
+      </w:pPr>
+      <w:r>
+        <w:t xml:space="preserve">Ilustración </w:t>
+      </w:r>
+      <w:fldSimple w:instr=" SEQ Ilustración \* ARABIC ">
+        <w:r>
+          <w:rPr>
+            <w:noProof/>
+          </w:rPr>
+          <w:t>15</w:t>
+        </w:r>
+      </w:fldSimple>
+      <w:r>
+        <w:t xml:space="preserve"> - Alter  table hechos.</w:t>
+      </w:r>
+    </w:p>
+    <w:p>
+      <w:r>
+        <w:t>Comprobamos que se han creado todas las tablas correspondientes:</w:t>
+      </w:r>
+    </w:p>
+    <w:p>
+      <w:pPr>
+        <w:keepNext/>
+        <w:jc w:val="center"/>
+      </w:pPr>
+      <w:r>
+        <w:rPr>
+          <w:noProof/>
+        </w:rPr>
+        <w:lastRenderedPageBreak/>
+        <w:drawing>
+          <wp:inline distT="0" distB="0" distL="0" distR="0" wp14:anchorId="2EE880D2" wp14:editId="28A2B50F">
+            <wp:extent cx="1695450" cy="342900"/>
+            <wp:effectExtent l="0" t="0" r="0" b="0"/>
+            <wp:docPr id="16" name="Imagen 16"/>
+            <wp:cNvGraphicFramePr>
+              <a:graphicFrameLocks xmlns:a="http://schemas.openxmlformats.org/drawingml/2006/main" noChangeAspect="1"/>
+            </wp:cNvGraphicFramePr>
+            <a:graphic xmlns:a="http://schemas.openxmlformats.org/drawingml/2006/main">
+              <a:graphicData uri="http://schemas.openxmlformats.org/drawingml/2006/picture">
+                <pic:pic xmlns:pic="http://schemas.openxmlformats.org/drawingml/2006/picture">
+                  <pic:nvPicPr>
+                    <pic:cNvPr id="1" name=""/>
+                    <pic:cNvPicPr/>
+                  </pic:nvPicPr>
+                  <pic:blipFill>
+                    <a:blip r:embed="rId33"/>
+                    <a:stretch>
+                      <a:fillRect/>
+                    </a:stretch>
+                  </pic:blipFill>
+                  <pic:spPr>
+                    <a:xfrm>
+                      <a:off x="0" y="0"/>
                       <a:ext cx="1695450" cy="342900"/>
                     </a:xfrm>
                     <a:prstGeom prst="rect">
@@ -3871,13 +3943,1869 @@
           <w:rPr>
             <w:noProof/>
           </w:rPr>
-          <w:t>15</w:t>
+          <w:t>16</w:t>
         </w:r>
       </w:fldSimple>
       <w:r>
         <w:t xml:space="preserve"> - Tablas de hechos.</w:t>
       </w:r>
     </w:p>
+    <w:p>
+      <w:pPr>
+        <w:pStyle w:val="Ttulo2"/>
+      </w:pPr>
+      <w:r>
+        <w:t>Bloque IN</w:t>
+      </w:r>
+    </w:p>
+    <w:p>
+      <w:r>
+        <w:t>En este bloque se van a realizar las transformaciones para que la información en forma bruta se pase a las tablas intermedias, y luego haremos uso de éstas para crear las transformaciones de dimensiones y hechos.</w:t>
+      </w:r>
+    </w:p>
+    <w:p>
+      <w:pPr>
+        <w:pStyle w:val="Ttulo3"/>
+      </w:pPr>
+      <w:r>
+        <w:t>Definición de variables de entorno</w:t>
+      </w:r>
+    </w:p>
+    <w:p>
+      <w:r>
+        <w:t>Es una buena práctica utilizar variables de entorno para así poder evitar errores en el definiciones fut</w:t>
+      </w:r>
+      <w:r>
+        <w:t xml:space="preserve">uras. Para ello accedemos a </w:t>
+      </w:r>
+      <w:proofErr w:type="spellStart"/>
+      <w:r>
+        <w:rPr>
+          <w:i/>
+          <w:iCs/>
+        </w:rPr>
+        <w:t>kettle.properties</w:t>
+      </w:r>
+      <w:proofErr w:type="spellEnd"/>
+      <w:r>
+        <w:t xml:space="preserve"> y definimos las siguientes variables:</w:t>
+      </w:r>
+    </w:p>
+    <w:p>
+      <w:r>
+        <w:t>Para el origen en el que se encuentran todos los archivos definimos la variables DIR_ENT:</w:t>
+      </w:r>
+    </w:p>
+    <w:p>
+      <w:pPr>
+        <w:pStyle w:val="Prrafodelista"/>
+        <w:numPr>
+          <w:ilvl w:val="0"/>
+          <w:numId w:val="16"/>
+        </w:numPr>
+      </w:pPr>
+      <w:r>
+        <w:t>Nombre: DIR</w:t>
+      </w:r>
+    </w:p>
+    <w:p>
+      <w:pPr>
+        <w:pStyle w:val="Prrafodelista"/>
+        <w:numPr>
+          <w:ilvl w:val="0"/>
+          <w:numId w:val="16"/>
+        </w:numPr>
+      </w:pPr>
+      <w:r>
+        <w:t xml:space="preserve">Valor: </w:t>
+      </w:r>
+      <w:r>
+        <w:t>F:\Mario\PRA2\data</w:t>
+      </w:r>
+    </w:p>
+    <w:p>
+      <w:r>
+        <w:t>Para la cadena de conexión a la base de datos vamos a usar:</w:t>
+      </w:r>
+    </w:p>
+    <w:p>
+      <w:pPr>
+        <w:pStyle w:val="Prrafodelista"/>
+        <w:numPr>
+          <w:ilvl w:val="0"/>
+          <w:numId w:val="17"/>
+        </w:numPr>
+      </w:pPr>
+      <w:r>
+        <w:t xml:space="preserve">Nombre: </w:t>
+      </w:r>
+      <w:r>
+        <w:t>HOSTNAME</w:t>
+      </w:r>
+    </w:p>
+    <w:p>
+      <w:pPr>
+        <w:pStyle w:val="Prrafodelista"/>
+        <w:numPr>
+          <w:ilvl w:val="0"/>
+          <w:numId w:val="17"/>
+        </w:numPr>
+        <w:rPr>
+          <w:lang w:val="en-US"/>
+        </w:rPr>
+      </w:pPr>
+      <w:r>
+        <w:rPr>
+          <w:lang w:val="en-US"/>
+        </w:rPr>
+        <w:t>Valor:</w:t>
+      </w:r>
+      <w:r>
+        <w:rPr>
+          <w:lang w:val="en-US"/>
+        </w:rPr>
+        <w:t xml:space="preserve"> </w:t>
+      </w:r>
+      <w:r>
+        <w:rPr>
+          <w:lang w:val="en-US"/>
+        </w:rPr>
+        <w:t>UCS1R1UOCSQL02</w:t>
+      </w:r>
+    </w:p>
+    <w:p>
+      <w:pPr>
+        <w:pStyle w:val="Prrafodelista"/>
+        <w:ind w:left="1117" w:firstLine="0"/>
+        <w:rPr>
+          <w:lang w:val="en-US"/>
+        </w:rPr>
+      </w:pPr>
+    </w:p>
+    <w:p>
+      <w:pPr>
+        <w:pStyle w:val="Prrafodelista"/>
+        <w:numPr>
+          <w:ilvl w:val="0"/>
+          <w:numId w:val="17"/>
+        </w:numPr>
+        <w:rPr>
+          <w:lang w:val="en-US"/>
+        </w:rPr>
+      </w:pPr>
+      <w:proofErr w:type="spellStart"/>
+      <w:r>
+        <w:rPr>
+          <w:lang w:val="en-US"/>
+        </w:rPr>
+        <w:t>Nombre</w:t>
+      </w:r>
+      <w:proofErr w:type="spellEnd"/>
+      <w:r>
+        <w:rPr>
+          <w:lang w:val="en-US"/>
+        </w:rPr>
+        <w:t xml:space="preserve">: </w:t>
+      </w:r>
+      <w:r>
+        <w:rPr>
+          <w:lang w:val="en-US"/>
+        </w:rPr>
+        <w:t>DBNAME</w:t>
+      </w:r>
+    </w:p>
+    <w:p>
+      <w:pPr>
+        <w:pStyle w:val="Prrafodelista"/>
+        <w:numPr>
+          <w:ilvl w:val="0"/>
+          <w:numId w:val="17"/>
+        </w:numPr>
+        <w:rPr>
+          <w:lang w:val="en-US"/>
+        </w:rPr>
+      </w:pPr>
+      <w:r>
+        <w:rPr>
+          <w:lang w:val="en-US"/>
+        </w:rPr>
+        <w:t>Valor:</w:t>
+      </w:r>
+      <w:r>
+        <w:rPr>
+          <w:lang w:val="en-US"/>
+        </w:rPr>
+        <w:t xml:space="preserve"> </w:t>
+      </w:r>
+      <w:proofErr w:type="spellStart"/>
+      <w:r>
+        <w:rPr>
+          <w:lang w:val="en-US"/>
+        </w:rPr>
+        <w:t>DB_mariousm</w:t>
+      </w:r>
+      <w:proofErr w:type="spellEnd"/>
+    </w:p>
+    <w:p>
+      <w:pPr>
+        <w:pStyle w:val="Prrafodelista"/>
+        <w:ind w:left="1117" w:firstLine="0"/>
+        <w:rPr>
+          <w:lang w:val="en-US"/>
+        </w:rPr>
+      </w:pPr>
+    </w:p>
+    <w:p>
+      <w:pPr>
+        <w:pStyle w:val="Prrafodelista"/>
+        <w:numPr>
+          <w:ilvl w:val="0"/>
+          <w:numId w:val="17"/>
+        </w:numPr>
+        <w:rPr>
+          <w:lang w:val="en-US"/>
+        </w:rPr>
+      </w:pPr>
+      <w:proofErr w:type="spellStart"/>
+      <w:r>
+        <w:rPr>
+          <w:lang w:val="en-US"/>
+        </w:rPr>
+        <w:t>Nombre</w:t>
+      </w:r>
+      <w:proofErr w:type="spellEnd"/>
+      <w:r>
+        <w:rPr>
+          <w:lang w:val="en-US"/>
+        </w:rPr>
+        <w:t>: PORT</w:t>
+      </w:r>
+    </w:p>
+    <w:p>
+      <w:pPr>
+        <w:pStyle w:val="Prrafodelista"/>
+        <w:numPr>
+          <w:ilvl w:val="0"/>
+          <w:numId w:val="17"/>
+        </w:numPr>
+        <w:rPr>
+          <w:lang w:val="en-US"/>
+        </w:rPr>
+      </w:pPr>
+      <w:r>
+        <w:rPr>
+          <w:lang w:val="en-US"/>
+        </w:rPr>
+        <w:t>Valor: 1433</w:t>
+      </w:r>
+    </w:p>
+    <w:p>
+      <w:pPr>
+        <w:pStyle w:val="Prrafodelista"/>
+        <w:ind w:left="1117" w:firstLine="0"/>
+        <w:rPr>
+          <w:lang w:val="en-US"/>
+        </w:rPr>
+      </w:pPr>
+    </w:p>
+    <w:p>
+      <w:pPr>
+        <w:pStyle w:val="Prrafodelista"/>
+        <w:numPr>
+          <w:ilvl w:val="0"/>
+          <w:numId w:val="17"/>
+        </w:numPr>
+        <w:rPr>
+          <w:lang w:val="en-US"/>
+        </w:rPr>
+      </w:pPr>
+      <w:proofErr w:type="spellStart"/>
+      <w:r>
+        <w:rPr>
+          <w:lang w:val="en-US"/>
+        </w:rPr>
+        <w:t>Nombre</w:t>
+      </w:r>
+      <w:proofErr w:type="spellEnd"/>
+      <w:r>
+        <w:rPr>
+          <w:lang w:val="en-US"/>
+        </w:rPr>
+        <w:t>: USERNAME</w:t>
+      </w:r>
+    </w:p>
+    <w:p>
+      <w:pPr>
+        <w:pStyle w:val="Prrafodelista"/>
+        <w:numPr>
+          <w:ilvl w:val="0"/>
+          <w:numId w:val="17"/>
+        </w:numPr>
+        <w:rPr>
+          <w:lang w:val="en-US"/>
+        </w:rPr>
+      </w:pPr>
+      <w:r>
+        <w:rPr>
+          <w:lang w:val="en-US"/>
+        </w:rPr>
+        <w:t xml:space="preserve">Valor: </w:t>
+      </w:r>
+      <w:proofErr w:type="spellStart"/>
+      <w:r>
+        <w:rPr>
+          <w:lang w:val="en-US"/>
+        </w:rPr>
+        <w:t>STUDENT_mariousm</w:t>
+      </w:r>
+      <w:proofErr w:type="spellEnd"/>
+    </w:p>
+    <w:p>
+      <w:pPr>
+        <w:keepNext/>
+        <w:jc w:val="center"/>
+      </w:pPr>
+      <w:r>
+        <w:rPr>
+          <w:noProof/>
+        </w:rPr>
+        <w:lastRenderedPageBreak/>
+        <w:drawing>
+          <wp:inline distT="0" distB="0" distL="0" distR="0" wp14:anchorId="1B81A26C" wp14:editId="218FA4CB">
+            <wp:extent cx="5400040" cy="2593340"/>
+            <wp:effectExtent l="0" t="0" r="0" b="0"/>
+            <wp:docPr id="20" name="Imagen 20"/>
+            <wp:cNvGraphicFramePr>
+              <a:graphicFrameLocks xmlns:a="http://schemas.openxmlformats.org/drawingml/2006/main" noChangeAspect="1"/>
+            </wp:cNvGraphicFramePr>
+            <a:graphic xmlns:a="http://schemas.openxmlformats.org/drawingml/2006/main">
+              <a:graphicData uri="http://schemas.openxmlformats.org/drawingml/2006/picture">
+                <pic:pic xmlns:pic="http://schemas.openxmlformats.org/drawingml/2006/picture">
+                  <pic:nvPicPr>
+                    <pic:cNvPr id="1" name=""/>
+                    <pic:cNvPicPr/>
+                  </pic:nvPicPr>
+                  <pic:blipFill>
+                    <a:blip r:embed="rId34"/>
+                    <a:stretch>
+                      <a:fillRect/>
+                    </a:stretch>
+                  </pic:blipFill>
+                  <pic:spPr>
+                    <a:xfrm>
+                      <a:off x="0" y="0"/>
+                      <a:ext cx="5400040" cy="2593340"/>
+                    </a:xfrm>
+                    <a:prstGeom prst="rect">
+                      <a:avLst/>
+                    </a:prstGeom>
+                  </pic:spPr>
+                </pic:pic>
+              </a:graphicData>
+            </a:graphic>
+          </wp:inline>
+        </w:drawing>
+      </w:r>
+    </w:p>
+    <w:p>
+      <w:pPr>
+        <w:pStyle w:val="Descripcin"/>
+        <w:jc w:val="center"/>
+        <w:rPr>
+          <w:lang w:val="en-US"/>
+        </w:rPr>
+      </w:pPr>
+      <w:r>
+        <w:t xml:space="preserve">Ilustración </w:t>
+      </w:r>
+      <w:fldSimple w:instr=" SEQ Ilustración \* ARABIC ">
+        <w:r>
+          <w:rPr>
+            <w:noProof/>
+          </w:rPr>
+          <w:t>17</w:t>
+        </w:r>
+      </w:fldSimple>
+      <w:r>
+        <w:t xml:space="preserve"> - Variables de entorno.</w:t>
+      </w:r>
+    </w:p>
+    <w:p>
+      <w:pPr>
+        <w:pStyle w:val="Ttulo3"/>
+      </w:pPr>
+      <w:r>
+        <w:t>Conexión base de da</w:t>
+      </w:r>
+      <w:r>
+        <w:t>tos SQL Server</w:t>
+      </w:r>
+    </w:p>
+    <w:p>
+      <w:r>
+        <w:t>El siguiente paso es crear la conexión a la base de datos que va  a ser usada tanto por las transformaciones como por los jobs que se realicen en esta práctica.</w:t>
+      </w:r>
+    </w:p>
+    <w:p>
+      <w:r>
+        <w:t>Para ello creamos la nueva conexión y establecemos los valores definidos en las variables de entorno:</w:t>
+      </w:r>
+    </w:p>
+    <w:p>
+      <w:pPr>
+        <w:keepNext/>
+        <w:jc w:val="center"/>
+      </w:pPr>
+      <w:r>
+        <w:rPr>
+          <w:noProof/>
+        </w:rPr>
+        <w:drawing>
+          <wp:inline distT="0" distB="0" distL="0" distR="0" wp14:anchorId="61D38EBF" wp14:editId="6E795089">
+            <wp:extent cx="5400040" cy="3145790"/>
+            <wp:effectExtent l="0" t="0" r="0" b="0"/>
+            <wp:docPr id="19" name="Imagen 19"/>
+            <wp:cNvGraphicFramePr>
+              <a:graphicFrameLocks xmlns:a="http://schemas.openxmlformats.org/drawingml/2006/main" noChangeAspect="1"/>
+            </wp:cNvGraphicFramePr>
+            <a:graphic xmlns:a="http://schemas.openxmlformats.org/drawingml/2006/main">
+              <a:graphicData uri="http://schemas.openxmlformats.org/drawingml/2006/picture">
+                <pic:pic xmlns:pic="http://schemas.openxmlformats.org/drawingml/2006/picture">
+                  <pic:nvPicPr>
+                    <pic:cNvPr id="1" name=""/>
+                    <pic:cNvPicPr/>
+                  </pic:nvPicPr>
+                  <pic:blipFill>
+                    <a:blip r:embed="rId35"/>
+                    <a:stretch>
+                      <a:fillRect/>
+                    </a:stretch>
+                  </pic:blipFill>
+                  <pic:spPr>
+                    <a:xfrm>
+                      <a:off x="0" y="0"/>
+                      <a:ext cx="5400040" cy="3145790"/>
+                    </a:xfrm>
+                    <a:prstGeom prst="rect">
+                      <a:avLst/>
+                    </a:prstGeom>
+                  </pic:spPr>
+                </pic:pic>
+              </a:graphicData>
+            </a:graphic>
+          </wp:inline>
+        </w:drawing>
+      </w:r>
+    </w:p>
+    <w:p>
+      <w:pPr>
+        <w:pStyle w:val="Descripcin"/>
+        <w:jc w:val="center"/>
+      </w:pPr>
+      <w:r>
+        <w:t xml:space="preserve">Ilustración </w:t>
+      </w:r>
+      <w:fldSimple w:instr=" SEQ Ilustración \* ARABIC ">
+        <w:r>
+          <w:rPr>
+            <w:noProof/>
+          </w:rPr>
+          <w:t>18</w:t>
+        </w:r>
+      </w:fldSimple>
+      <w:r>
+        <w:t xml:space="preserve"> - Conexión a la base de datos.</w:t>
+      </w:r>
+    </w:p>
+    <w:p/>
+    <w:p>
+      <w:pPr>
+        <w:pStyle w:val="Ttulo3"/>
+      </w:pPr>
+      <w:r>
+        <w:lastRenderedPageBreak/>
+        <w:t>Transformación IN_DENUNCIAS_INFRACCIONES</w:t>
+      </w:r>
+    </w:p>
+    <w:p>
+      <w:r>
+        <w:t>Una vez que ya hemos definido las variables de entorno y la conexión podemos proceder a realizar todas las transformaciones y trabajos.</w:t>
+      </w:r>
+    </w:p>
+    <w:p>
+      <w:r>
+        <w:t>La primera transformación que vamos a realizar se llama “IN_DENUNCIAS_INFRACCIONES”, su objetivo es leer todos los datos del archivo “ACUMULADO-DENUNCIAS-INFRACCIONES.xlsx” en la tabla intermedia  “</w:t>
+      </w:r>
+      <w:proofErr w:type="spellStart"/>
+      <w:r>
+        <w:t>STG_Denuncias_Infracciones</w:t>
+      </w:r>
+      <w:proofErr w:type="spellEnd"/>
+      <w:r>
+        <w:t>”.</w:t>
+      </w:r>
+    </w:p>
+    <w:p>
+      <w:r>
+        <w:t>En este caso no hemos hecho ninguna modificación en el Excel original, por lo que la transformación nos queda de la siguiente forma:</w:t>
+      </w:r>
+    </w:p>
+    <w:p>
+      <w:pPr>
+        <w:keepNext/>
+        <w:jc w:val="center"/>
+      </w:pPr>
+      <w:r>
+        <w:rPr>
+          <w:noProof/>
+        </w:rPr>
+        <w:drawing>
+          <wp:inline distT="0" distB="0" distL="0" distR="0" wp14:anchorId="1D4A2609" wp14:editId="0B000CFB">
+            <wp:extent cx="5400040" cy="730250"/>
+            <wp:effectExtent l="0" t="0" r="0" b="0"/>
+            <wp:docPr id="37" name="Imagen 37"/>
+            <wp:cNvGraphicFramePr>
+              <a:graphicFrameLocks xmlns:a="http://schemas.openxmlformats.org/drawingml/2006/main" noChangeAspect="1"/>
+            </wp:cNvGraphicFramePr>
+            <a:graphic xmlns:a="http://schemas.openxmlformats.org/drawingml/2006/main">
+              <a:graphicData uri="http://schemas.openxmlformats.org/drawingml/2006/picture">
+                <pic:pic xmlns:pic="http://schemas.openxmlformats.org/drawingml/2006/picture">
+                  <pic:nvPicPr>
+                    <pic:cNvPr id="1" name=""/>
+                    <pic:cNvPicPr/>
+                  </pic:nvPicPr>
+                  <pic:blipFill>
+                    <a:blip r:embed="rId36"/>
+                    <a:stretch>
+                      <a:fillRect/>
+                    </a:stretch>
+                  </pic:blipFill>
+                  <pic:spPr>
+                    <a:xfrm>
+                      <a:off x="0" y="0"/>
+                      <a:ext cx="5400040" cy="730250"/>
+                    </a:xfrm>
+                    <a:prstGeom prst="rect">
+                      <a:avLst/>
+                    </a:prstGeom>
+                  </pic:spPr>
+                </pic:pic>
+              </a:graphicData>
+            </a:graphic>
+          </wp:inline>
+        </w:drawing>
+      </w:r>
+    </w:p>
+    <w:p>
+      <w:pPr>
+        <w:pStyle w:val="Descripcin"/>
+        <w:jc w:val="center"/>
+      </w:pPr>
+      <w:r>
+        <w:t xml:space="preserve">Ilustración </w:t>
+      </w:r>
+      <w:fldSimple w:instr=" SEQ Ilustración \* ARABIC ">
+        <w:r>
+          <w:rPr>
+            <w:noProof/>
+          </w:rPr>
+          <w:t>19</w:t>
+        </w:r>
+      </w:fldSimple>
+      <w:r>
+        <w:t xml:space="preserve"> - IN_DENUNCIAS_INFRACCIONES.</w:t>
+      </w:r>
+    </w:p>
+    <w:p>
+      <w:r>
+        <w:t>Ahora vamos a explicar paso a paso lo que hemos  hecho:</w:t>
+      </w:r>
+    </w:p>
+    <w:p>
+      <w:pPr>
+        <w:pStyle w:val="Ttulo4"/>
+      </w:pPr>
+      <w:r>
+        <w:t>Lectura del Excel</w:t>
+      </w:r>
+    </w:p>
+    <w:p>
+      <w:r>
+        <w:t>Lo primero de todo es leer el fichero Excel que se nos proporciona, y para ello usamos el componente “Microsoft Excel Input”, una vez hecho eso escribimos el nombre del paso, le indicamos el fichero que va a utilizar, y le indicamos que el formato del fichero Excel es la XLSX:</w:t>
+      </w:r>
+    </w:p>
+    <w:p>
+      <w:pPr>
+        <w:keepNext/>
+        <w:jc w:val="center"/>
+      </w:pPr>
+      <w:r>
+        <w:rPr>
+          <w:noProof/>
+        </w:rPr>
+        <w:drawing>
+          <wp:inline distT="0" distB="0" distL="0" distR="0" wp14:anchorId="6E4A781E" wp14:editId="7299A2B5">
+            <wp:extent cx="5400040" cy="2593340"/>
+            <wp:effectExtent l="0" t="0" r="0" b="0"/>
+            <wp:docPr id="22" name="Imagen 22"/>
+            <wp:cNvGraphicFramePr>
+              <a:graphicFrameLocks xmlns:a="http://schemas.openxmlformats.org/drawingml/2006/main" noChangeAspect="1"/>
+            </wp:cNvGraphicFramePr>
+            <a:graphic xmlns:a="http://schemas.openxmlformats.org/drawingml/2006/main">
+              <a:graphicData uri="http://schemas.openxmlformats.org/drawingml/2006/picture">
+                <pic:pic xmlns:pic="http://schemas.openxmlformats.org/drawingml/2006/picture">
+                  <pic:nvPicPr>
+                    <pic:cNvPr id="1" name=""/>
+                    <pic:cNvPicPr/>
+                  </pic:nvPicPr>
+                  <pic:blipFill>
+                    <a:blip r:embed="rId37"/>
+                    <a:stretch>
+                      <a:fillRect/>
+                    </a:stretch>
+                  </pic:blipFill>
+                  <pic:spPr>
+                    <a:xfrm>
+                      <a:off x="0" y="0"/>
+                      <a:ext cx="5400040" cy="2593340"/>
+                    </a:xfrm>
+                    <a:prstGeom prst="rect">
+                      <a:avLst/>
+                    </a:prstGeom>
+                  </pic:spPr>
+                </pic:pic>
+              </a:graphicData>
+            </a:graphic>
+          </wp:inline>
+        </w:drawing>
+      </w:r>
+    </w:p>
+    <w:p>
+      <w:pPr>
+        <w:pStyle w:val="Descripcin"/>
+        <w:jc w:val="center"/>
+      </w:pPr>
+      <w:r>
+        <w:t xml:space="preserve">Ilustración </w:t>
+      </w:r>
+      <w:fldSimple w:instr=" SEQ Ilustración \* ARABIC ">
+        <w:r>
+          <w:rPr>
+            <w:noProof/>
+          </w:rPr>
+          <w:t>20</w:t>
+        </w:r>
+      </w:fldSimple>
+      <w:r>
+        <w:t xml:space="preserve"> - Lectura IN_DENUNCIAS_INFRACCIONES.</w:t>
+      </w:r>
+    </w:p>
+    <w:p>
+      <w:r>
+        <w:lastRenderedPageBreak/>
+        <w:t>Una vez hecho eso, le indicamos qué hoja tiene que leer y desde qué fila y columna, en nuestro caso la hoja “</w:t>
+      </w:r>
+      <w:proofErr w:type="spellStart"/>
+      <w:r>
+        <w:t>Datos_tratados</w:t>
+      </w:r>
+      <w:proofErr w:type="spellEnd"/>
+      <w:r>
+        <w:t>” y la fila 5 columna 0:</w:t>
+      </w:r>
+    </w:p>
+    <w:p>
+      <w:pPr>
+        <w:keepNext/>
+        <w:jc w:val="center"/>
+      </w:pPr>
+      <w:r>
+        <w:rPr>
+          <w:noProof/>
+        </w:rPr>
+        <w:drawing>
+          <wp:inline distT="0" distB="0" distL="0" distR="0" wp14:anchorId="5EF13D86" wp14:editId="57C450D7">
+            <wp:extent cx="5400040" cy="2598420"/>
+            <wp:effectExtent l="0" t="0" r="0" b="0"/>
+            <wp:docPr id="23" name="Imagen 23"/>
+            <wp:cNvGraphicFramePr>
+              <a:graphicFrameLocks xmlns:a="http://schemas.openxmlformats.org/drawingml/2006/main" noChangeAspect="1"/>
+            </wp:cNvGraphicFramePr>
+            <a:graphic xmlns:a="http://schemas.openxmlformats.org/drawingml/2006/main">
+              <a:graphicData uri="http://schemas.openxmlformats.org/drawingml/2006/picture">
+                <pic:pic xmlns:pic="http://schemas.openxmlformats.org/drawingml/2006/picture">
+                  <pic:nvPicPr>
+                    <pic:cNvPr id="1" name=""/>
+                    <pic:cNvPicPr/>
+                  </pic:nvPicPr>
+                  <pic:blipFill>
+                    <a:blip r:embed="rId38"/>
+                    <a:stretch>
+                      <a:fillRect/>
+                    </a:stretch>
+                  </pic:blipFill>
+                  <pic:spPr>
+                    <a:xfrm>
+                      <a:off x="0" y="0"/>
+                      <a:ext cx="5400040" cy="2598420"/>
+                    </a:xfrm>
+                    <a:prstGeom prst="rect">
+                      <a:avLst/>
+                    </a:prstGeom>
+                  </pic:spPr>
+                </pic:pic>
+              </a:graphicData>
+            </a:graphic>
+          </wp:inline>
+        </w:drawing>
+      </w:r>
+    </w:p>
+    <w:p>
+      <w:pPr>
+        <w:pStyle w:val="Descripcin"/>
+        <w:jc w:val="center"/>
+      </w:pPr>
+      <w:r>
+        <w:t xml:space="preserve">Ilustración </w:t>
+      </w:r>
+      <w:fldSimple w:instr=" SEQ Ilustración \* ARABIC ">
+        <w:r>
+          <w:rPr>
+            <w:noProof/>
+          </w:rPr>
+          <w:t>21</w:t>
+        </w:r>
+      </w:fldSimple>
+      <w:r>
+        <w:t xml:space="preserve"> - Lectura IN_DENUNCIAS_INFRACCIONES.</w:t>
+      </w:r>
+    </w:p>
+    <w:p>
+      <w:r>
+        <w:t>Posteriormente obtenemos los campos leídos en la pestaña “Field”:</w:t>
+      </w:r>
+    </w:p>
+    <w:p>
+      <w:pPr>
+        <w:keepNext/>
+        <w:jc w:val="center"/>
+      </w:pPr>
+      <w:r>
+        <w:rPr>
+          <w:noProof/>
+        </w:rPr>
+        <w:drawing>
+          <wp:inline distT="0" distB="0" distL="0" distR="0" wp14:anchorId="6016EBF1" wp14:editId="54E2F663">
+            <wp:extent cx="5400040" cy="2587625"/>
+            <wp:effectExtent l="0" t="0" r="0" b="3175"/>
+            <wp:docPr id="24" name="Imagen 24"/>
+            <wp:cNvGraphicFramePr>
+              <a:graphicFrameLocks xmlns:a="http://schemas.openxmlformats.org/drawingml/2006/main" noChangeAspect="1"/>
+            </wp:cNvGraphicFramePr>
+            <a:graphic xmlns:a="http://schemas.openxmlformats.org/drawingml/2006/main">
+              <a:graphicData uri="http://schemas.openxmlformats.org/drawingml/2006/picture">
+                <pic:pic xmlns:pic="http://schemas.openxmlformats.org/drawingml/2006/picture">
+                  <pic:nvPicPr>
+                    <pic:cNvPr id="1" name=""/>
+                    <pic:cNvPicPr/>
+                  </pic:nvPicPr>
+                  <pic:blipFill>
+                    <a:blip r:embed="rId39"/>
+                    <a:stretch>
+                      <a:fillRect/>
+                    </a:stretch>
+                  </pic:blipFill>
+                  <pic:spPr>
+                    <a:xfrm>
+                      <a:off x="0" y="0"/>
+                      <a:ext cx="5400040" cy="2587625"/>
+                    </a:xfrm>
+                    <a:prstGeom prst="rect">
+                      <a:avLst/>
+                    </a:prstGeom>
+                  </pic:spPr>
+                </pic:pic>
+              </a:graphicData>
+            </a:graphic>
+          </wp:inline>
+        </w:drawing>
+      </w:r>
+    </w:p>
+    <w:p>
+      <w:pPr>
+        <w:pStyle w:val="Descripcin"/>
+        <w:jc w:val="center"/>
+      </w:pPr>
+      <w:r>
+        <w:t xml:space="preserve">Ilustración </w:t>
+      </w:r>
+      <w:fldSimple w:instr=" SEQ Ilustración \* ARABIC ">
+        <w:r>
+          <w:rPr>
+            <w:noProof/>
+          </w:rPr>
+          <w:t>22</w:t>
+        </w:r>
+      </w:fldSimple>
+      <w:r>
+        <w:t xml:space="preserve"> - Lectura IN_DENUNCIAS_INFRACCIONES.</w:t>
+      </w:r>
+    </w:p>
+    <w:p>
+      <w:pPr>
+        <w:pStyle w:val="Ttulo4"/>
+      </w:pPr>
+      <w:r>
+        <w:t>Mapeo</w:t>
+      </w:r>
+    </w:p>
+    <w:p>
+      <w:r>
+        <w:t>Una vez leídos los datos vemos que las provincias están escritas en euskera, por lo que para homogeneizar los datos hemos decidido convertirlas al castellano. Por lo tanto, hacemos la traducción tal y como vemos en la siguiente captura:</w:t>
+      </w:r>
+    </w:p>
+    <w:p>
+      <w:pPr>
+        <w:keepNext/>
+        <w:jc w:val="center"/>
+      </w:pPr>
+      <w:r>
+        <w:rPr>
+          <w:noProof/>
+        </w:rPr>
+        <w:lastRenderedPageBreak/>
+        <w:drawing>
+          <wp:inline distT="0" distB="0" distL="0" distR="0" wp14:anchorId="63ABC2CE" wp14:editId="4667DB1F">
+            <wp:extent cx="3657600" cy="3327711"/>
+            <wp:effectExtent l="0" t="0" r="0" b="6350"/>
+            <wp:docPr id="38" name="Imagen 38"/>
+            <wp:cNvGraphicFramePr>
+              <a:graphicFrameLocks xmlns:a="http://schemas.openxmlformats.org/drawingml/2006/main" noChangeAspect="1"/>
+            </wp:cNvGraphicFramePr>
+            <a:graphic xmlns:a="http://schemas.openxmlformats.org/drawingml/2006/main">
+              <a:graphicData uri="http://schemas.openxmlformats.org/drawingml/2006/picture">
+                <pic:pic xmlns:pic="http://schemas.openxmlformats.org/drawingml/2006/picture">
+                  <pic:nvPicPr>
+                    <pic:cNvPr id="1" name=""/>
+                    <pic:cNvPicPr/>
+                  </pic:nvPicPr>
+                  <pic:blipFill>
+                    <a:blip r:embed="rId40"/>
+                    <a:stretch>
+                      <a:fillRect/>
+                    </a:stretch>
+                  </pic:blipFill>
+                  <pic:spPr>
+                    <a:xfrm>
+                      <a:off x="0" y="0"/>
+                      <a:ext cx="3662923" cy="3332553"/>
+                    </a:xfrm>
+                    <a:prstGeom prst="rect">
+                      <a:avLst/>
+                    </a:prstGeom>
+                  </pic:spPr>
+                </pic:pic>
+              </a:graphicData>
+            </a:graphic>
+          </wp:inline>
+        </w:drawing>
+      </w:r>
+    </w:p>
+    <w:p>
+      <w:pPr>
+        <w:pStyle w:val="Descripcin"/>
+        <w:jc w:val="center"/>
+      </w:pPr>
+      <w:r>
+        <w:t xml:space="preserve">Ilustración </w:t>
+      </w:r>
+      <w:fldSimple w:instr=" SEQ Ilustración \* ARABIC ">
+        <w:r>
+          <w:rPr>
+            <w:noProof/>
+          </w:rPr>
+          <w:t>23</w:t>
+        </w:r>
+      </w:fldSimple>
+      <w:r>
+        <w:t xml:space="preserve"> - Mapeo Valores IN_DENUNCIAS_INFRACCIONES.</w:t>
+      </w:r>
+    </w:p>
+    <w:p>
+      <w:pPr>
+        <w:pStyle w:val="Ttulo4"/>
+      </w:pPr>
+      <w:r>
+        <w:t>Normalización</w:t>
+      </w:r>
+    </w:p>
+    <w:p>
+      <w:r>
+        <w:t>Posteriormente hacemos una normalización de los campos que son de tipo “</w:t>
+      </w:r>
+      <w:proofErr w:type="spellStart"/>
+      <w:r>
+        <w:t>s</w:t>
+      </w:r>
+      <w:r>
+        <w:t>tring</w:t>
+      </w:r>
+      <w:proofErr w:type="spellEnd"/>
+      <w:r>
+        <w:t>”, ya que en éstos vamos a convertir los valores a mayúscula y sin espacios, tal y como vemos en la siguiente ilustración:</w:t>
+      </w:r>
+    </w:p>
+    <w:p>
+      <w:pPr>
+        <w:keepNext/>
+        <w:jc w:val="center"/>
+      </w:pPr>
+      <w:r>
+        <w:rPr>
+          <w:noProof/>
+        </w:rPr>
+        <w:drawing>
+          <wp:inline distT="0" distB="0" distL="0" distR="0" wp14:anchorId="1AB20F87" wp14:editId="74853B12">
+            <wp:extent cx="5400040" cy="1833245"/>
+            <wp:effectExtent l="0" t="0" r="0" b="0"/>
+            <wp:docPr id="25" name="Imagen 25"/>
+            <wp:cNvGraphicFramePr>
+              <a:graphicFrameLocks xmlns:a="http://schemas.openxmlformats.org/drawingml/2006/main" noChangeAspect="1"/>
+            </wp:cNvGraphicFramePr>
+            <a:graphic xmlns:a="http://schemas.openxmlformats.org/drawingml/2006/main">
+              <a:graphicData uri="http://schemas.openxmlformats.org/drawingml/2006/picture">
+                <pic:pic xmlns:pic="http://schemas.openxmlformats.org/drawingml/2006/picture">
+                  <pic:nvPicPr>
+                    <pic:cNvPr id="1" name=""/>
+                    <pic:cNvPicPr/>
+                  </pic:nvPicPr>
+                  <pic:blipFill>
+                    <a:blip r:embed="rId41"/>
+                    <a:stretch>
+                      <a:fillRect/>
+                    </a:stretch>
+                  </pic:blipFill>
+                  <pic:spPr>
+                    <a:xfrm>
+                      <a:off x="0" y="0"/>
+                      <a:ext cx="5400040" cy="1833245"/>
+                    </a:xfrm>
+                    <a:prstGeom prst="rect">
+                      <a:avLst/>
+                    </a:prstGeom>
+                  </pic:spPr>
+                </pic:pic>
+              </a:graphicData>
+            </a:graphic>
+          </wp:inline>
+        </w:drawing>
+      </w:r>
+    </w:p>
+    <w:p>
+      <w:pPr>
+        <w:pStyle w:val="Descripcin"/>
+        <w:jc w:val="center"/>
+      </w:pPr>
+      <w:r>
+        <w:t xml:space="preserve">Ilustración </w:t>
+      </w:r>
+      <w:fldSimple w:instr=" SEQ Ilustración \* ARABIC ">
+        <w:r>
+          <w:rPr>
+            <w:noProof/>
+          </w:rPr>
+          <w:t>24</w:t>
+        </w:r>
+      </w:fldSimple>
+      <w:r>
+        <w:t xml:space="preserve"> - Normalización </w:t>
+      </w:r>
+      <w:r>
+        <w:t>S</w:t>
+      </w:r>
+      <w:r>
+        <w:t>trings IN_DENUNCIAS_INFRACCIONES.</w:t>
+      </w:r>
+    </w:p>
+    <w:p>
+      <w:pPr>
+        <w:pStyle w:val="Ttulo4"/>
+      </w:pPr>
+      <w:r>
+        <w:t>Ordenación</w:t>
+      </w:r>
+    </w:p>
+    <w:p>
+      <w:r>
+        <w:t>Posteriormente, ordenamos todos los campos de forma ascendente:</w:t>
+      </w:r>
+    </w:p>
+    <w:p>
+      <w:pPr>
+        <w:keepNext/>
+        <w:jc w:val="center"/>
+      </w:pPr>
+      <w:r>
+        <w:rPr>
+          <w:noProof/>
+        </w:rPr>
+        <w:lastRenderedPageBreak/>
+        <w:drawing>
+          <wp:inline distT="0" distB="0" distL="0" distR="0" wp14:anchorId="5DEB36D3" wp14:editId="076FAB72">
+            <wp:extent cx="5400040" cy="3899535"/>
+            <wp:effectExtent l="0" t="0" r="0" b="5715"/>
+            <wp:docPr id="26" name="Imagen 26"/>
+            <wp:cNvGraphicFramePr>
+              <a:graphicFrameLocks xmlns:a="http://schemas.openxmlformats.org/drawingml/2006/main" noChangeAspect="1"/>
+            </wp:cNvGraphicFramePr>
+            <a:graphic xmlns:a="http://schemas.openxmlformats.org/drawingml/2006/main">
+              <a:graphicData uri="http://schemas.openxmlformats.org/drawingml/2006/picture">
+                <pic:pic xmlns:pic="http://schemas.openxmlformats.org/drawingml/2006/picture">
+                  <pic:nvPicPr>
+                    <pic:cNvPr id="1" name=""/>
+                    <pic:cNvPicPr/>
+                  </pic:nvPicPr>
+                  <pic:blipFill>
+                    <a:blip r:embed="rId42"/>
+                    <a:stretch>
+                      <a:fillRect/>
+                    </a:stretch>
+                  </pic:blipFill>
+                  <pic:spPr>
+                    <a:xfrm>
+                      <a:off x="0" y="0"/>
+                      <a:ext cx="5400040" cy="3899535"/>
+                    </a:xfrm>
+                    <a:prstGeom prst="rect">
+                      <a:avLst/>
+                    </a:prstGeom>
+                  </pic:spPr>
+                </pic:pic>
+              </a:graphicData>
+            </a:graphic>
+          </wp:inline>
+        </w:drawing>
+      </w:r>
+    </w:p>
+    <w:p>
+      <w:pPr>
+        <w:pStyle w:val="Descripcin"/>
+        <w:jc w:val="center"/>
+      </w:pPr>
+      <w:r>
+        <w:t xml:space="preserve">Ilustración </w:t>
+      </w:r>
+      <w:fldSimple w:instr=" SEQ Ilustración \* ARABIC ">
+        <w:r>
+          <w:rPr>
+            <w:noProof/>
+          </w:rPr>
+          <w:t>25</w:t>
+        </w:r>
+      </w:fldSimple>
+      <w:r>
+        <w:t xml:space="preserve"> - Ordenación IN_DENUNCIAS_INFRACCIONES.</w:t>
+      </w:r>
+    </w:p>
+    <w:p>
+      <w:pPr>
+        <w:pStyle w:val="Ttulo4"/>
+      </w:pPr>
+      <w:r>
+        <w:t>Guardado</w:t>
+      </w:r>
+    </w:p>
+    <w:p>
+      <w:r>
+        <w:t xml:space="preserve">Finalmente, introducimos todos los valores en la base de datos, es decir, en la tabla intermedia </w:t>
+      </w:r>
+      <w:proofErr w:type="spellStart"/>
+      <w:r>
+        <w:t>STG_Denuncias_Infracciones</w:t>
+      </w:r>
+      <w:proofErr w:type="spellEnd"/>
+      <w:r>
+        <w:t>, indicamos que haga un truncate de la tabla y con la conexión definida guardamos los valores en la tabla correspondiente:</w:t>
+      </w:r>
+    </w:p>
+    <w:p>
+      <w:pPr>
+        <w:keepNext/>
+        <w:jc w:val="center"/>
+      </w:pPr>
+      <w:r>
+        <w:rPr>
+          <w:noProof/>
+        </w:rPr>
+        <w:lastRenderedPageBreak/>
+        <w:drawing>
+          <wp:inline distT="0" distB="0" distL="0" distR="0" wp14:anchorId="45E0AD32" wp14:editId="4689FB3A">
+            <wp:extent cx="5400040" cy="4295775"/>
+            <wp:effectExtent l="0" t="0" r="0" b="9525"/>
+            <wp:docPr id="27" name="Imagen 27"/>
+            <wp:cNvGraphicFramePr>
+              <a:graphicFrameLocks xmlns:a="http://schemas.openxmlformats.org/drawingml/2006/main" noChangeAspect="1"/>
+            </wp:cNvGraphicFramePr>
+            <a:graphic xmlns:a="http://schemas.openxmlformats.org/drawingml/2006/main">
+              <a:graphicData uri="http://schemas.openxmlformats.org/drawingml/2006/picture">
+                <pic:pic xmlns:pic="http://schemas.openxmlformats.org/drawingml/2006/picture">
+                  <pic:nvPicPr>
+                    <pic:cNvPr id="1" name=""/>
+                    <pic:cNvPicPr/>
+                  </pic:nvPicPr>
+                  <pic:blipFill>
+                    <a:blip r:embed="rId43"/>
+                    <a:stretch>
+                      <a:fillRect/>
+                    </a:stretch>
+                  </pic:blipFill>
+                  <pic:spPr>
+                    <a:xfrm>
+                      <a:off x="0" y="0"/>
+                      <a:ext cx="5400040" cy="4295775"/>
+                    </a:xfrm>
+                    <a:prstGeom prst="rect">
+                      <a:avLst/>
+                    </a:prstGeom>
+                  </pic:spPr>
+                </pic:pic>
+              </a:graphicData>
+            </a:graphic>
+          </wp:inline>
+        </w:drawing>
+      </w:r>
+    </w:p>
+    <w:p>
+      <w:pPr>
+        <w:pStyle w:val="Descripcin"/>
+        <w:jc w:val="center"/>
+      </w:pPr>
+      <w:r>
+        <w:t xml:space="preserve">Ilustración </w:t>
+      </w:r>
+      <w:fldSimple w:instr=" SEQ Ilustración \* ARABIC ">
+        <w:r>
+          <w:rPr>
+            <w:noProof/>
+          </w:rPr>
+          <w:t>26</w:t>
+        </w:r>
+      </w:fldSimple>
+      <w:r>
+        <w:t xml:space="preserve"> - Guardado IN_DENUNCIAS_INFRACCIONES.</w:t>
+      </w:r>
+    </w:p>
+    <w:p>
+      <w:r>
+        <w:t xml:space="preserve">Al ejecutar la anterior transformación obtenemos </w:t>
+      </w:r>
+      <w:r>
+        <w:t>las siguiente métricas:</w:t>
+      </w:r>
+    </w:p>
+    <w:p>
+      <w:pPr>
+        <w:keepNext/>
+        <w:jc w:val="center"/>
+      </w:pPr>
+      <w:r>
+        <w:rPr>
+          <w:noProof/>
+        </w:rPr>
+        <w:drawing>
+          <wp:inline distT="0" distB="0" distL="0" distR="0" wp14:anchorId="5B6488A9" wp14:editId="041DB87F">
+            <wp:extent cx="5400040" cy="872490"/>
+            <wp:effectExtent l="0" t="0" r="0" b="3810"/>
+            <wp:docPr id="39" name="Imagen 39"/>
+            <wp:cNvGraphicFramePr>
+              <a:graphicFrameLocks xmlns:a="http://schemas.openxmlformats.org/drawingml/2006/main" noChangeAspect="1"/>
+            </wp:cNvGraphicFramePr>
+            <a:graphic xmlns:a="http://schemas.openxmlformats.org/drawingml/2006/main">
+              <a:graphicData uri="http://schemas.openxmlformats.org/drawingml/2006/picture">
+                <pic:pic xmlns:pic="http://schemas.openxmlformats.org/drawingml/2006/picture">
+                  <pic:nvPicPr>
+                    <pic:cNvPr id="1" name=""/>
+                    <pic:cNvPicPr/>
+                  </pic:nvPicPr>
+                  <pic:blipFill>
+                    <a:blip r:embed="rId44"/>
+                    <a:stretch>
+                      <a:fillRect/>
+                    </a:stretch>
+                  </pic:blipFill>
+                  <pic:spPr>
+                    <a:xfrm>
+                      <a:off x="0" y="0"/>
+                      <a:ext cx="5400040" cy="872490"/>
+                    </a:xfrm>
+                    <a:prstGeom prst="rect">
+                      <a:avLst/>
+                    </a:prstGeom>
+                  </pic:spPr>
+                </pic:pic>
+              </a:graphicData>
+            </a:graphic>
+          </wp:inline>
+        </w:drawing>
+      </w:r>
+    </w:p>
+    <w:p>
+      <w:pPr>
+        <w:pStyle w:val="Descripcin"/>
+        <w:jc w:val="center"/>
+      </w:pPr>
+      <w:r>
+        <w:t xml:space="preserve">Ilustración </w:t>
+      </w:r>
+      <w:fldSimple w:instr=" SEQ Ilustración \* ARABIC ">
+        <w:r>
+          <w:rPr>
+            <w:noProof/>
+          </w:rPr>
+          <w:t>27</w:t>
+        </w:r>
+      </w:fldSimple>
+      <w:r>
+        <w:t xml:space="preserve"> - Métricas IN_DENUNCIAS_INFRACCIONES.</w:t>
+      </w:r>
+    </w:p>
+    <w:p>
+      <w:r>
+        <w:t>Observamos que tenemos 219 registros leídos y en nuestra base de datos se han almacena también 219 registros, por lo que la información es correcta.</w:t>
+      </w:r>
+    </w:p>
+    <w:p>
+      <w:pPr>
+        <w:pStyle w:val="Ttulo3"/>
+      </w:pPr>
+      <w:r>
+        <w:t>Transformación IN_POBLACION</w:t>
+      </w:r>
+    </w:p>
+    <w:p>
+      <w:r>
+        <w:t>La segunda transformación que vamos a realizar se llama “IN_POBLACION”, su objetivo es leer todos los datos del archivo “</w:t>
+      </w:r>
+      <w:r>
+        <w:t>poblacion_9687bsc.csv</w:t>
+      </w:r>
+      <w:r>
+        <w:t>”</w:t>
+      </w:r>
+      <w:r>
+        <w:t xml:space="preserve"> y almacenarlos en la taba intermedia “</w:t>
+      </w:r>
+      <w:proofErr w:type="spellStart"/>
+      <w:r>
+        <w:t>STG_Poblacion</w:t>
+      </w:r>
+      <w:proofErr w:type="spellEnd"/>
+      <w:r>
+        <w:t>”.</w:t>
+      </w:r>
+    </w:p>
+    <w:p>
+      <w:r>
+        <w:t>En este caso no hemos hecho ninguna modificación al fichero original, por lo que la transformación nos queda de la siguiente forma:</w:t>
+      </w:r>
+    </w:p>
+    <w:p>
+      <w:pPr>
+        <w:keepNext/>
+        <w:jc w:val="center"/>
+      </w:pPr>
+      <w:r>
+        <w:rPr>
+          <w:noProof/>
+        </w:rPr>
+        <w:lastRenderedPageBreak/>
+        <w:drawing>
+          <wp:inline distT="0" distB="0" distL="0" distR="0" wp14:anchorId="1F575B5C" wp14:editId="26ABA3A3">
+            <wp:extent cx="5400040" cy="955040"/>
+            <wp:effectExtent l="0" t="0" r="0" b="0"/>
+            <wp:docPr id="29" name="Imagen 29"/>
+            <wp:cNvGraphicFramePr>
+              <a:graphicFrameLocks xmlns:a="http://schemas.openxmlformats.org/drawingml/2006/main" noChangeAspect="1"/>
+            </wp:cNvGraphicFramePr>
+            <a:graphic xmlns:a="http://schemas.openxmlformats.org/drawingml/2006/main">
+              <a:graphicData uri="http://schemas.openxmlformats.org/drawingml/2006/picture">
+                <pic:pic xmlns:pic="http://schemas.openxmlformats.org/drawingml/2006/picture">
+                  <pic:nvPicPr>
+                    <pic:cNvPr id="1" name=""/>
+                    <pic:cNvPicPr/>
+                  </pic:nvPicPr>
+                  <pic:blipFill>
+                    <a:blip r:embed="rId45"/>
+                    <a:stretch>
+                      <a:fillRect/>
+                    </a:stretch>
+                  </pic:blipFill>
+                  <pic:spPr>
+                    <a:xfrm>
+                      <a:off x="0" y="0"/>
+                      <a:ext cx="5400040" cy="955040"/>
+                    </a:xfrm>
+                    <a:prstGeom prst="rect">
+                      <a:avLst/>
+                    </a:prstGeom>
+                  </pic:spPr>
+                </pic:pic>
+              </a:graphicData>
+            </a:graphic>
+          </wp:inline>
+        </w:drawing>
+      </w:r>
+    </w:p>
+    <w:p>
+      <w:pPr>
+        <w:pStyle w:val="Descripcin"/>
+        <w:jc w:val="center"/>
+      </w:pPr>
+      <w:r>
+        <w:t xml:space="preserve">Ilustración </w:t>
+      </w:r>
+      <w:fldSimple w:instr=" SEQ Ilustración \* ARABIC ">
+        <w:r>
+          <w:rPr>
+            <w:noProof/>
+          </w:rPr>
+          <w:t>28</w:t>
+        </w:r>
+      </w:fldSimple>
+      <w:r>
+        <w:t xml:space="preserve"> - IN_POBLACION.</w:t>
+      </w:r>
+    </w:p>
+    <w:p>
+      <w:pPr>
+        <w:pStyle w:val="Ttulo4"/>
+      </w:pPr>
+      <w:r>
+        <w:t>Lectura CSV</w:t>
+      </w:r>
+    </w:p>
+    <w:p>
+      <w:r>
+        <w:t>Lo primero que debemos de hacer es cargar la información que se nos proporciona a partir del fichero CSV correspondiente. Por lo tanto, lo primero escribimos el nombre del paso, indicamos el fichero y el delimitador del CSV, en nuestro caso “;”:</w:t>
+      </w:r>
+    </w:p>
+    <w:p>
+      <w:pPr>
+        <w:keepNext/>
+        <w:jc w:val="center"/>
+      </w:pPr>
+      <w:r>
+        <w:rPr>
+          <w:noProof/>
+        </w:rPr>
+        <w:drawing>
+          <wp:inline distT="0" distB="0" distL="0" distR="0" wp14:anchorId="6A35C4D4" wp14:editId="03C592E9">
+            <wp:extent cx="5400040" cy="3004185"/>
+            <wp:effectExtent l="0" t="0" r="0" b="5715"/>
+            <wp:docPr id="30" name="Imagen 30"/>
+            <wp:cNvGraphicFramePr>
+              <a:graphicFrameLocks xmlns:a="http://schemas.openxmlformats.org/drawingml/2006/main" noChangeAspect="1"/>
+            </wp:cNvGraphicFramePr>
+            <a:graphic xmlns:a="http://schemas.openxmlformats.org/drawingml/2006/main">
+              <a:graphicData uri="http://schemas.openxmlformats.org/drawingml/2006/picture">
+                <pic:pic xmlns:pic="http://schemas.openxmlformats.org/drawingml/2006/picture">
+                  <pic:nvPicPr>
+                    <pic:cNvPr id="1" name=""/>
+                    <pic:cNvPicPr/>
+                  </pic:nvPicPr>
+                  <pic:blipFill>
+                    <a:blip r:embed="rId46"/>
+                    <a:stretch>
+                      <a:fillRect/>
+                    </a:stretch>
+                  </pic:blipFill>
+                  <pic:spPr>
+                    <a:xfrm>
+                      <a:off x="0" y="0"/>
+                      <a:ext cx="5400040" cy="3004185"/>
+                    </a:xfrm>
+                    <a:prstGeom prst="rect">
+                      <a:avLst/>
+                    </a:prstGeom>
+                  </pic:spPr>
+                </pic:pic>
+              </a:graphicData>
+            </a:graphic>
+          </wp:inline>
+        </w:drawing>
+      </w:r>
+    </w:p>
+    <w:p>
+      <w:pPr>
+        <w:pStyle w:val="Descripcin"/>
+        <w:jc w:val="center"/>
+      </w:pPr>
+      <w:r>
+        <w:t xml:space="preserve">Ilustración </w:t>
+      </w:r>
+      <w:fldSimple w:instr=" SEQ Ilustración \* ARABIC ">
+        <w:r>
+          <w:rPr>
+            <w:noProof/>
+          </w:rPr>
+          <w:t>29</w:t>
+        </w:r>
+      </w:fldSimple>
+      <w:r>
+        <w:t xml:space="preserve"> - Lectura IN_POBLACION.</w:t>
+      </w:r>
+    </w:p>
+    <w:p>
+      <w:r>
+        <w:t>Cabe destacar que hemos tenido que modificar el tipo del campo “Total” ya que lo reconocía como decimal cuando realmente es un entero.</w:t>
+      </w:r>
+    </w:p>
+    <w:p>
+      <w:r>
+        <w:t>Luego separamos el campo “Provincias”, para así obtener tanto el código como la provincia correspondiente, para ello indicamos que el campo que queremos separar es “Provincias”, y luego en el grid establecemos los nuevos campos:</w:t>
+      </w:r>
+    </w:p>
+    <w:p>
+      <w:pPr>
+        <w:keepNext/>
+        <w:jc w:val="center"/>
+      </w:pPr>
+      <w:r>
+        <w:rPr>
+          <w:noProof/>
+        </w:rPr>
+        <w:lastRenderedPageBreak/>
+        <w:drawing>
+          <wp:inline distT="0" distB="0" distL="0" distR="0" wp14:anchorId="566B8904" wp14:editId="50565C4F">
+            <wp:extent cx="5400040" cy="1753870"/>
+            <wp:effectExtent l="0" t="0" r="0" b="0"/>
+            <wp:docPr id="31" name="Imagen 31"/>
+            <wp:cNvGraphicFramePr>
+              <a:graphicFrameLocks xmlns:a="http://schemas.openxmlformats.org/drawingml/2006/main" noChangeAspect="1"/>
+            </wp:cNvGraphicFramePr>
+            <a:graphic xmlns:a="http://schemas.openxmlformats.org/drawingml/2006/main">
+              <a:graphicData uri="http://schemas.openxmlformats.org/drawingml/2006/picture">
+                <pic:pic xmlns:pic="http://schemas.openxmlformats.org/drawingml/2006/picture">
+                  <pic:nvPicPr>
+                    <pic:cNvPr id="1" name=""/>
+                    <pic:cNvPicPr/>
+                  </pic:nvPicPr>
+                  <pic:blipFill>
+                    <a:blip r:embed="rId47"/>
+                    <a:stretch>
+                      <a:fillRect/>
+                    </a:stretch>
+                  </pic:blipFill>
+                  <pic:spPr>
+                    <a:xfrm>
+                      <a:off x="0" y="0"/>
+                      <a:ext cx="5400040" cy="1753870"/>
+                    </a:xfrm>
+                    <a:prstGeom prst="rect">
+                      <a:avLst/>
+                    </a:prstGeom>
+                  </pic:spPr>
+                </pic:pic>
+              </a:graphicData>
+            </a:graphic>
+          </wp:inline>
+        </w:drawing>
+      </w:r>
+    </w:p>
+    <w:p>
+      <w:pPr>
+        <w:pStyle w:val="Descripcin"/>
+        <w:jc w:val="center"/>
+      </w:pPr>
+      <w:r>
+        <w:t xml:space="preserve">Ilustración </w:t>
+      </w:r>
+      <w:fldSimple w:instr=" SEQ Ilustración \* ARABIC ">
+        <w:r>
+          <w:rPr>
+            <w:noProof/>
+          </w:rPr>
+          <w:t>30</w:t>
+        </w:r>
+      </w:fldSimple>
+      <w:r>
+        <w:t xml:space="preserve"> - Separación Campos IN_POBLACION.</w:t>
+      </w:r>
+    </w:p>
+    <w:p>
+      <w:r>
+        <w:t>Una vez hecho el paso anterior tenemos que mapear valores, esto se debe a que los nombres de las provincias no son del todo correctos (aparecen en gallego, euskera, catalán y valenciano). Además, al hacer la separación algunos nombres de provincias compuestas han desaparecido, es por ello que necesitamos de este paso para solventar los problemas:</w:t>
+      </w:r>
+    </w:p>
+    <w:p>
+      <w:pPr>
+        <w:keepNext/>
+        <w:jc w:val="center"/>
+      </w:pPr>
+      <w:r>
+        <w:rPr>
+          <w:noProof/>
+        </w:rPr>
+        <w:drawing>
+          <wp:inline distT="0" distB="0" distL="0" distR="0" wp14:anchorId="178DAB80" wp14:editId="39ECCD5C">
+            <wp:extent cx="3737113" cy="3412796"/>
+            <wp:effectExtent l="0" t="0" r="0" b="0"/>
+            <wp:docPr id="32" name="Imagen 32"/>
+            <wp:cNvGraphicFramePr>
+              <a:graphicFrameLocks xmlns:a="http://schemas.openxmlformats.org/drawingml/2006/main" noChangeAspect="1"/>
+            </wp:cNvGraphicFramePr>
+            <a:graphic xmlns:a="http://schemas.openxmlformats.org/drawingml/2006/main">
+              <a:graphicData uri="http://schemas.openxmlformats.org/drawingml/2006/picture">
+                <pic:pic xmlns:pic="http://schemas.openxmlformats.org/drawingml/2006/picture">
+                  <pic:nvPicPr>
+                    <pic:cNvPr id="1" name=""/>
+                    <pic:cNvPicPr/>
+                  </pic:nvPicPr>
+                  <pic:blipFill>
+                    <a:blip r:embed="rId48"/>
+                    <a:stretch>
+                      <a:fillRect/>
+                    </a:stretch>
+                  </pic:blipFill>
+                  <pic:spPr>
+                    <a:xfrm>
+                      <a:off x="0" y="0"/>
+                      <a:ext cx="3745153" cy="3420139"/>
+                    </a:xfrm>
+                    <a:prstGeom prst="rect">
+                      <a:avLst/>
+                    </a:prstGeom>
+                  </pic:spPr>
+                </pic:pic>
+              </a:graphicData>
+            </a:graphic>
+          </wp:inline>
+        </w:drawing>
+      </w:r>
+    </w:p>
+    <w:p>
+      <w:pPr>
+        <w:pStyle w:val="Descripcin"/>
+        <w:jc w:val="center"/>
+      </w:pPr>
+      <w:r>
+        <w:t xml:space="preserve">Ilustración </w:t>
+      </w:r>
+      <w:fldSimple w:instr=" SEQ Ilustración \* ARABIC ">
+        <w:r>
+          <w:rPr>
+            <w:noProof/>
+          </w:rPr>
+          <w:t>31</w:t>
+        </w:r>
+      </w:fldSimple>
+      <w:r>
+        <w:t xml:space="preserve"> - Mapeo Valores IN_POBLACION.</w:t>
+      </w:r>
+    </w:p>
+    <w:p>
+      <w:r>
+        <w:t>Antes de almacenar los datos en la base de datos, vamos a normalizar los strings para que todos estén en mayúsculas y no tengan espacios ni al principio ni al final:</w:t>
+      </w:r>
+    </w:p>
+    <w:p>
+      <w:pPr>
+        <w:keepNext/>
+        <w:jc w:val="center"/>
+      </w:pPr>
+      <w:r>
+        <w:rPr>
+          <w:noProof/>
+        </w:rPr>
+        <w:lastRenderedPageBreak/>
+        <w:drawing>
+          <wp:inline distT="0" distB="0" distL="0" distR="0" wp14:anchorId="569BDA0E" wp14:editId="6225DEA4">
+            <wp:extent cx="5400040" cy="1820545"/>
+            <wp:effectExtent l="0" t="0" r="0" b="8255"/>
+            <wp:docPr id="33" name="Imagen 33"/>
+            <wp:cNvGraphicFramePr>
+              <a:graphicFrameLocks xmlns:a="http://schemas.openxmlformats.org/drawingml/2006/main" noChangeAspect="1"/>
+            </wp:cNvGraphicFramePr>
+            <a:graphic xmlns:a="http://schemas.openxmlformats.org/drawingml/2006/main">
+              <a:graphicData uri="http://schemas.openxmlformats.org/drawingml/2006/picture">
+                <pic:pic xmlns:pic="http://schemas.openxmlformats.org/drawingml/2006/picture">
+                  <pic:nvPicPr>
+                    <pic:cNvPr id="1" name=""/>
+                    <pic:cNvPicPr/>
+                  </pic:nvPicPr>
+                  <pic:blipFill>
+                    <a:blip r:embed="rId49"/>
+                    <a:stretch>
+                      <a:fillRect/>
+                    </a:stretch>
+                  </pic:blipFill>
+                  <pic:spPr>
+                    <a:xfrm>
+                      <a:off x="0" y="0"/>
+                      <a:ext cx="5400040" cy="1820545"/>
+                    </a:xfrm>
+                    <a:prstGeom prst="rect">
+                      <a:avLst/>
+                    </a:prstGeom>
+                  </pic:spPr>
+                </pic:pic>
+              </a:graphicData>
+            </a:graphic>
+          </wp:inline>
+        </w:drawing>
+      </w:r>
+    </w:p>
+    <w:p>
+      <w:pPr>
+        <w:pStyle w:val="Descripcin"/>
+        <w:jc w:val="center"/>
+      </w:pPr>
+      <w:r>
+        <w:t xml:space="preserve">Ilustración </w:t>
+      </w:r>
+      <w:fldSimple w:instr=" SEQ Ilustración \* ARABIC ">
+        <w:r>
+          <w:rPr>
+            <w:noProof/>
+          </w:rPr>
+          <w:t>32</w:t>
+        </w:r>
+      </w:fldSimple>
+      <w:r>
+        <w:t xml:space="preserve"> - Normalización Strings IN_POBLACION.</w:t>
+      </w:r>
+    </w:p>
+    <w:p>
+      <w:r>
+        <w:t>Finalmente, guardamos los datos en la tabla “</w:t>
+      </w:r>
+      <w:proofErr w:type="spellStart"/>
+      <w:r>
+        <w:t>STG_Poblacion</w:t>
+      </w:r>
+      <w:proofErr w:type="spellEnd"/>
+      <w:r>
+        <w:t>”, indicando que haga un truncate de la tabla y asociamos los campos:</w:t>
+      </w:r>
+    </w:p>
+    <w:p>
+      <w:pPr>
+        <w:keepNext/>
+        <w:jc w:val="center"/>
+      </w:pPr>
+      <w:r>
+        <w:rPr>
+          <w:noProof/>
+        </w:rPr>
+        <w:drawing>
+          <wp:inline distT="0" distB="0" distL="0" distR="0" wp14:anchorId="37BDBC29" wp14:editId="5CB5F54D">
+            <wp:extent cx="5400040" cy="4276725"/>
+            <wp:effectExtent l="0" t="0" r="0" b="9525"/>
+            <wp:docPr id="34" name="Imagen 34"/>
+            <wp:cNvGraphicFramePr>
+              <a:graphicFrameLocks xmlns:a="http://schemas.openxmlformats.org/drawingml/2006/main" noChangeAspect="1"/>
+            </wp:cNvGraphicFramePr>
+            <a:graphic xmlns:a="http://schemas.openxmlformats.org/drawingml/2006/main">
+              <a:graphicData uri="http://schemas.openxmlformats.org/drawingml/2006/picture">
+                <pic:pic xmlns:pic="http://schemas.openxmlformats.org/drawingml/2006/picture">
+                  <pic:nvPicPr>
+                    <pic:cNvPr id="1" name=""/>
+                    <pic:cNvPicPr/>
+                  </pic:nvPicPr>
+                  <pic:blipFill>
+                    <a:blip r:embed="rId50"/>
+                    <a:stretch>
+                      <a:fillRect/>
+                    </a:stretch>
+                  </pic:blipFill>
+                  <pic:spPr>
+                    <a:xfrm>
+                      <a:off x="0" y="0"/>
+                      <a:ext cx="5400040" cy="4276725"/>
+                    </a:xfrm>
+                    <a:prstGeom prst="rect">
+                      <a:avLst/>
+                    </a:prstGeom>
+                  </pic:spPr>
+                </pic:pic>
+              </a:graphicData>
+            </a:graphic>
+          </wp:inline>
+        </w:drawing>
+      </w:r>
+    </w:p>
+    <w:p>
+      <w:pPr>
+        <w:pStyle w:val="Descripcin"/>
+        <w:jc w:val="center"/>
+      </w:pPr>
+      <w:r>
+        <w:t xml:space="preserve">Ilustración </w:t>
+      </w:r>
+      <w:fldSimple w:instr=" SEQ Ilustración \* ARABIC ">
+        <w:r>
+          <w:rPr>
+            <w:noProof/>
+          </w:rPr>
+          <w:t>33</w:t>
+        </w:r>
+      </w:fldSimple>
+      <w:r>
+        <w:t xml:space="preserve"> - Guardado IN_POBLACION.</w:t>
+      </w:r>
+    </w:p>
+    <w:p>
+      <w:pPr>
+        <w:keepNext/>
+        <w:jc w:val="center"/>
+      </w:pPr>
+      <w:r>
+        <w:rPr>
+          <w:noProof/>
+        </w:rPr>
+        <w:lastRenderedPageBreak/>
+        <w:drawing>
+          <wp:inline distT="0" distB="0" distL="0" distR="0" wp14:anchorId="47DFC195" wp14:editId="64F428DC">
+            <wp:extent cx="5400040" cy="4281805"/>
+            <wp:effectExtent l="0" t="0" r="0" b="4445"/>
+            <wp:docPr id="35" name="Imagen 35"/>
+            <wp:cNvGraphicFramePr>
+              <a:graphicFrameLocks xmlns:a="http://schemas.openxmlformats.org/drawingml/2006/main" noChangeAspect="1"/>
+            </wp:cNvGraphicFramePr>
+            <a:graphic xmlns:a="http://schemas.openxmlformats.org/drawingml/2006/main">
+              <a:graphicData uri="http://schemas.openxmlformats.org/drawingml/2006/picture">
+                <pic:pic xmlns:pic="http://schemas.openxmlformats.org/drawingml/2006/picture">
+                  <pic:nvPicPr>
+                    <pic:cNvPr id="1" name=""/>
+                    <pic:cNvPicPr/>
+                  </pic:nvPicPr>
+                  <pic:blipFill>
+                    <a:blip r:embed="rId51"/>
+                    <a:stretch>
+                      <a:fillRect/>
+                    </a:stretch>
+                  </pic:blipFill>
+                  <pic:spPr>
+                    <a:xfrm>
+                      <a:off x="0" y="0"/>
+                      <a:ext cx="5400040" cy="4281805"/>
+                    </a:xfrm>
+                    <a:prstGeom prst="rect">
+                      <a:avLst/>
+                    </a:prstGeom>
+                  </pic:spPr>
+                </pic:pic>
+              </a:graphicData>
+            </a:graphic>
+          </wp:inline>
+        </w:drawing>
+      </w:r>
+    </w:p>
+    <w:p>
+      <w:pPr>
+        <w:pStyle w:val="Descripcin"/>
+        <w:jc w:val="center"/>
+      </w:pPr>
+      <w:r>
+        <w:t xml:space="preserve">Ilustración </w:t>
+      </w:r>
+      <w:fldSimple w:instr=" SEQ Ilustración \* ARABIC ">
+        <w:r>
+          <w:rPr>
+            <w:noProof/>
+          </w:rPr>
+          <w:t>34</w:t>
+        </w:r>
+      </w:fldSimple>
+      <w:r>
+        <w:t xml:space="preserve"> - Guardado IN_POBLACION.</w:t>
+      </w:r>
+    </w:p>
+    <w:p>
+      <w:r>
+        <w:t>Al ejecutar la anterior transformación obtenemos las siguiente métricas:</w:t>
+      </w:r>
+    </w:p>
+    <w:p>
+      <w:pPr>
+        <w:keepNext/>
+        <w:jc w:val="center"/>
+      </w:pPr>
+      <w:r>
+        <w:rPr>
+          <w:noProof/>
+        </w:rPr>
+        <w:drawing>
+          <wp:inline distT="0" distB="0" distL="0" distR="0" wp14:anchorId="3E36B868" wp14:editId="75783353">
+            <wp:extent cx="5400040" cy="953770"/>
+            <wp:effectExtent l="0" t="0" r="0" b="0"/>
+            <wp:docPr id="36" name="Imagen 36"/>
+            <wp:cNvGraphicFramePr>
+              <a:graphicFrameLocks xmlns:a="http://schemas.openxmlformats.org/drawingml/2006/main" noChangeAspect="1"/>
+            </wp:cNvGraphicFramePr>
+            <a:graphic xmlns:a="http://schemas.openxmlformats.org/drawingml/2006/main">
+              <a:graphicData uri="http://schemas.openxmlformats.org/drawingml/2006/picture">
+                <pic:pic xmlns:pic="http://schemas.openxmlformats.org/drawingml/2006/picture">
+                  <pic:nvPicPr>
+                    <pic:cNvPr id="1" name=""/>
+                    <pic:cNvPicPr/>
+                  </pic:nvPicPr>
+                  <pic:blipFill>
+                    <a:blip r:embed="rId52"/>
+                    <a:stretch>
+                      <a:fillRect/>
+                    </a:stretch>
+                  </pic:blipFill>
+                  <pic:spPr>
+                    <a:xfrm>
+                      <a:off x="0" y="0"/>
+                      <a:ext cx="5400040" cy="953770"/>
+                    </a:xfrm>
+                    <a:prstGeom prst="rect">
+                      <a:avLst/>
+                    </a:prstGeom>
+                  </pic:spPr>
+                </pic:pic>
+              </a:graphicData>
+            </a:graphic>
+          </wp:inline>
+        </w:drawing>
+      </w:r>
+    </w:p>
+    <w:p>
+      <w:pPr>
+        <w:pStyle w:val="Descripcin"/>
+        <w:jc w:val="center"/>
+      </w:pPr>
+      <w:r>
+        <w:t xml:space="preserve">Ilustración </w:t>
+      </w:r>
+      <w:fldSimple w:instr=" SEQ Ilustración \* ARABIC ">
+        <w:r>
+          <w:rPr>
+            <w:noProof/>
+          </w:rPr>
+          <w:t>35</w:t>
+        </w:r>
+      </w:fldSimple>
+      <w:r>
+        <w:t xml:space="preserve"> - Métricas IN_POBLACION.</w:t>
+      </w:r>
+    </w:p>
+    <w:p>
+      <w:r>
+        <w:t>Observamos que tenemos 53 registros (52 registros + 1 cabecera) y se han almacenado 52 registros, por lo que la información es correcta.</w:t>
+      </w:r>
+    </w:p>
+    <w:p>
+      <w:pPr>
+        <w:pStyle w:val="Ttulo3"/>
+      </w:pPr>
+      <w:r>
+        <w:t>Transformación IN_MOVILIDAD</w:t>
+      </w:r>
+    </w:p>
+    <w:p/>
     <w:p/>
     <w:p/>
     <w:p>
@@ -3954,7 +5882,7 @@
       </w:pPr>
     </w:p>
     <w:sectPr>
-      <w:headerReference w:type="default" r:id="rId33"/>
+      <w:headerReference w:type="default" r:id="rId53"/>
       <w:pgSz w:w="11906" w:h="16838"/>
       <w:pgMar w:top="1417" w:right="1701" w:bottom="1417" w:left="1701" w:header="708" w:footer="708" w:gutter="0"/>
       <w:cols w:space="708"/>
@@ -4634,6 +6562,232 @@
     </w:lvl>
   </w:abstractNum>
   <w:abstractNum w:abstractNumId="3" w15:restartNumberingAfterBreak="0">
+    <w:nsid w:val="130734B7"/>
+    <w:multiLevelType w:val="hybridMultilevel"/>
+    <w:tmpl w:val="0F326960"/>
+    <w:lvl w:ilvl="0" w:tplc="0C0A0001">
+      <w:start w:val="1"/>
+      <w:numFmt w:val="bullet"/>
+      <w:lvlText w:val=""/>
+      <w:lvlJc w:val="left"/>
+      <w:pPr>
+        <w:ind w:left="1117" w:hanging="360"/>
+      </w:pPr>
+      <w:rPr>
+        <w:rFonts w:ascii="Symbol" w:hAnsi="Symbol" w:hint="default"/>
+      </w:rPr>
+    </w:lvl>
+    <w:lvl w:ilvl="1" w:tplc="0C0A0003" w:tentative="1">
+      <w:start w:val="1"/>
+      <w:numFmt w:val="bullet"/>
+      <w:lvlText w:val="o"/>
+      <w:lvlJc w:val="left"/>
+      <w:pPr>
+        <w:ind w:left="1837" w:hanging="360"/>
+      </w:pPr>
+      <w:rPr>
+        <w:rFonts w:ascii="Courier New" w:hAnsi="Courier New" w:cs="Courier New" w:hint="default"/>
+      </w:rPr>
+    </w:lvl>
+    <w:lvl w:ilvl="2" w:tplc="0C0A0005" w:tentative="1">
+      <w:start w:val="1"/>
+      <w:numFmt w:val="bullet"/>
+      <w:lvlText w:val=""/>
+      <w:lvlJc w:val="left"/>
+      <w:pPr>
+        <w:ind w:left="2557" w:hanging="360"/>
+      </w:pPr>
+      <w:rPr>
+        <w:rFonts w:ascii="Wingdings" w:hAnsi="Wingdings" w:hint="default"/>
+      </w:rPr>
+    </w:lvl>
+    <w:lvl w:ilvl="3" w:tplc="0C0A0001" w:tentative="1">
+      <w:start w:val="1"/>
+      <w:numFmt w:val="bullet"/>
+      <w:lvlText w:val=""/>
+      <w:lvlJc w:val="left"/>
+      <w:pPr>
+        <w:ind w:left="3277" w:hanging="360"/>
+      </w:pPr>
+      <w:rPr>
+        <w:rFonts w:ascii="Symbol" w:hAnsi="Symbol" w:hint="default"/>
+      </w:rPr>
+    </w:lvl>
+    <w:lvl w:ilvl="4" w:tplc="0C0A0003" w:tentative="1">
+      <w:start w:val="1"/>
+      <w:numFmt w:val="bullet"/>
+      <w:lvlText w:val="o"/>
+      <w:lvlJc w:val="left"/>
+      <w:pPr>
+        <w:ind w:left="3997" w:hanging="360"/>
+      </w:pPr>
+      <w:rPr>
+        <w:rFonts w:ascii="Courier New" w:hAnsi="Courier New" w:cs="Courier New" w:hint="default"/>
+      </w:rPr>
+    </w:lvl>
+    <w:lvl w:ilvl="5" w:tplc="0C0A0005" w:tentative="1">
+      <w:start w:val="1"/>
+      <w:numFmt w:val="bullet"/>
+      <w:lvlText w:val=""/>
+      <w:lvlJc w:val="left"/>
+      <w:pPr>
+        <w:ind w:left="4717" w:hanging="360"/>
+      </w:pPr>
+      <w:rPr>
+        <w:rFonts w:ascii="Wingdings" w:hAnsi="Wingdings" w:hint="default"/>
+      </w:rPr>
+    </w:lvl>
+    <w:lvl w:ilvl="6" w:tplc="0C0A0001" w:tentative="1">
+      <w:start w:val="1"/>
+      <w:numFmt w:val="bullet"/>
+      <w:lvlText w:val=""/>
+      <w:lvlJc w:val="left"/>
+      <w:pPr>
+        <w:ind w:left="5437" w:hanging="360"/>
+      </w:pPr>
+      <w:rPr>
+        <w:rFonts w:ascii="Symbol" w:hAnsi="Symbol" w:hint="default"/>
+      </w:rPr>
+    </w:lvl>
+    <w:lvl w:ilvl="7" w:tplc="0C0A0003" w:tentative="1">
+      <w:start w:val="1"/>
+      <w:numFmt w:val="bullet"/>
+      <w:lvlText w:val="o"/>
+      <w:lvlJc w:val="left"/>
+      <w:pPr>
+        <w:ind w:left="6157" w:hanging="360"/>
+      </w:pPr>
+      <w:rPr>
+        <w:rFonts w:ascii="Courier New" w:hAnsi="Courier New" w:cs="Courier New" w:hint="default"/>
+      </w:rPr>
+    </w:lvl>
+    <w:lvl w:ilvl="8" w:tplc="0C0A0005" w:tentative="1">
+      <w:start w:val="1"/>
+      <w:numFmt w:val="bullet"/>
+      <w:lvlText w:val=""/>
+      <w:lvlJc w:val="left"/>
+      <w:pPr>
+        <w:ind w:left="6877" w:hanging="360"/>
+      </w:pPr>
+      <w:rPr>
+        <w:rFonts w:ascii="Wingdings" w:hAnsi="Wingdings" w:hint="default"/>
+      </w:rPr>
+    </w:lvl>
+  </w:abstractNum>
+  <w:abstractNum w:abstractNumId="4" w15:restartNumberingAfterBreak="0">
+    <w:nsid w:val="1E5719DB"/>
+    <w:multiLevelType w:val="hybridMultilevel"/>
+    <w:tmpl w:val="9B6E673C"/>
+    <w:lvl w:ilvl="0" w:tplc="0C0A0001">
+      <w:start w:val="1"/>
+      <w:numFmt w:val="bullet"/>
+      <w:lvlText w:val=""/>
+      <w:lvlJc w:val="left"/>
+      <w:pPr>
+        <w:ind w:left="1117" w:hanging="360"/>
+      </w:pPr>
+      <w:rPr>
+        <w:rFonts w:ascii="Symbol" w:hAnsi="Symbol" w:hint="default"/>
+      </w:rPr>
+    </w:lvl>
+    <w:lvl w:ilvl="1" w:tplc="0C0A0003" w:tentative="1">
+      <w:start w:val="1"/>
+      <w:numFmt w:val="bullet"/>
+      <w:lvlText w:val="o"/>
+      <w:lvlJc w:val="left"/>
+      <w:pPr>
+        <w:ind w:left="1837" w:hanging="360"/>
+      </w:pPr>
+      <w:rPr>
+        <w:rFonts w:ascii="Courier New" w:hAnsi="Courier New" w:cs="Courier New" w:hint="default"/>
+      </w:rPr>
+    </w:lvl>
+    <w:lvl w:ilvl="2" w:tplc="0C0A0005" w:tentative="1">
+      <w:start w:val="1"/>
+      <w:numFmt w:val="bullet"/>
+      <w:lvlText w:val=""/>
+      <w:lvlJc w:val="left"/>
+      <w:pPr>
+        <w:ind w:left="2557" w:hanging="360"/>
+      </w:pPr>
+      <w:rPr>
+        <w:rFonts w:ascii="Wingdings" w:hAnsi="Wingdings" w:hint="default"/>
+      </w:rPr>
+    </w:lvl>
+    <w:lvl w:ilvl="3" w:tplc="0C0A0001" w:tentative="1">
+      <w:start w:val="1"/>
+      <w:numFmt w:val="bullet"/>
+      <w:lvlText w:val=""/>
+      <w:lvlJc w:val="left"/>
+      <w:pPr>
+        <w:ind w:left="3277" w:hanging="360"/>
+      </w:pPr>
+      <w:rPr>
+        <w:rFonts w:ascii="Symbol" w:hAnsi="Symbol" w:hint="default"/>
+      </w:rPr>
+    </w:lvl>
+    <w:lvl w:ilvl="4" w:tplc="0C0A0003" w:tentative="1">
+      <w:start w:val="1"/>
+      <w:numFmt w:val="bullet"/>
+      <w:lvlText w:val="o"/>
+      <w:lvlJc w:val="left"/>
+      <w:pPr>
+        <w:ind w:left="3997" w:hanging="360"/>
+      </w:pPr>
+      <w:rPr>
+        <w:rFonts w:ascii="Courier New" w:hAnsi="Courier New" w:cs="Courier New" w:hint="default"/>
+      </w:rPr>
+    </w:lvl>
+    <w:lvl w:ilvl="5" w:tplc="0C0A0005" w:tentative="1">
+      <w:start w:val="1"/>
+      <w:numFmt w:val="bullet"/>
+      <w:lvlText w:val=""/>
+      <w:lvlJc w:val="left"/>
+      <w:pPr>
+        <w:ind w:left="4717" w:hanging="360"/>
+      </w:pPr>
+      <w:rPr>
+        <w:rFonts w:ascii="Wingdings" w:hAnsi="Wingdings" w:hint="default"/>
+      </w:rPr>
+    </w:lvl>
+    <w:lvl w:ilvl="6" w:tplc="0C0A0001" w:tentative="1">
+      <w:start w:val="1"/>
+      <w:numFmt w:val="bullet"/>
+      <w:lvlText w:val=""/>
+      <w:lvlJc w:val="left"/>
+      <w:pPr>
+        <w:ind w:left="5437" w:hanging="360"/>
+      </w:pPr>
+      <w:rPr>
+        <w:rFonts w:ascii="Symbol" w:hAnsi="Symbol" w:hint="default"/>
+      </w:rPr>
+    </w:lvl>
+    <w:lvl w:ilvl="7" w:tplc="0C0A0003" w:tentative="1">
+      <w:start w:val="1"/>
+      <w:numFmt w:val="bullet"/>
+      <w:lvlText w:val="o"/>
+      <w:lvlJc w:val="left"/>
+      <w:pPr>
+        <w:ind w:left="6157" w:hanging="360"/>
+      </w:pPr>
+      <w:rPr>
+        <w:rFonts w:ascii="Courier New" w:hAnsi="Courier New" w:cs="Courier New" w:hint="default"/>
+      </w:rPr>
+    </w:lvl>
+    <w:lvl w:ilvl="8" w:tplc="0C0A0005" w:tentative="1">
+      <w:start w:val="1"/>
+      <w:numFmt w:val="bullet"/>
+      <w:lvlText w:val=""/>
+      <w:lvlJc w:val="left"/>
+      <w:pPr>
+        <w:ind w:left="6877" w:hanging="360"/>
+      </w:pPr>
+      <w:rPr>
+        <w:rFonts w:ascii="Wingdings" w:hAnsi="Wingdings" w:hint="default"/>
+      </w:rPr>
+    </w:lvl>
+  </w:abstractNum>
+  <w:abstractNum w:abstractNumId="5" w15:restartNumberingAfterBreak="0">
     <w:nsid w:val="21557AE8"/>
     <w:multiLevelType w:val="hybridMultilevel"/>
     <w:tmpl w:val="EE84EE0C"/>
@@ -4746,7 +6900,7 @@
       </w:rPr>
     </w:lvl>
   </w:abstractNum>
-  <w:abstractNum w:abstractNumId="4" w15:restartNumberingAfterBreak="0">
+  <w:abstractNum w:abstractNumId="6" w15:restartNumberingAfterBreak="0">
     <w:nsid w:val="23006B3C"/>
     <w:multiLevelType w:val="hybridMultilevel"/>
     <w:tmpl w:val="64F0C068"/>
@@ -4859,7 +7013,7 @@
       </w:rPr>
     </w:lvl>
   </w:abstractNum>
-  <w:abstractNum w:abstractNumId="5" w15:restartNumberingAfterBreak="0">
+  <w:abstractNum w:abstractNumId="7" w15:restartNumberingAfterBreak="0">
     <w:nsid w:val="28F0379D"/>
     <w:multiLevelType w:val="multilevel"/>
     <w:tmpl w:val="FA8A2336"/>
@@ -4984,7 +7138,7 @@
       </w:rPr>
     </w:lvl>
   </w:abstractNum>
-  <w:abstractNum w:abstractNumId="6" w15:restartNumberingAfterBreak="0">
+  <w:abstractNum w:abstractNumId="8" w15:restartNumberingAfterBreak="0">
     <w:nsid w:val="2DA95F5B"/>
     <w:multiLevelType w:val="hybridMultilevel"/>
     <w:tmpl w:val="BCF483D6"/>
@@ -5097,7 +7251,7 @@
       </w:rPr>
     </w:lvl>
   </w:abstractNum>
-  <w:abstractNum w:abstractNumId="7" w15:restartNumberingAfterBreak="0">
+  <w:abstractNum w:abstractNumId="9" w15:restartNumberingAfterBreak="0">
     <w:nsid w:val="31DB5AEE"/>
     <w:multiLevelType w:val="hybridMultilevel"/>
     <w:tmpl w:val="56FC86FA"/>
@@ -5210,7 +7364,7 @@
       </w:rPr>
     </w:lvl>
   </w:abstractNum>
-  <w:abstractNum w:abstractNumId="8" w15:restartNumberingAfterBreak="0">
+  <w:abstractNum w:abstractNumId="10" w15:restartNumberingAfterBreak="0">
     <w:nsid w:val="38B408BB"/>
     <w:multiLevelType w:val="hybridMultilevel"/>
     <w:tmpl w:val="38E28578"/>
@@ -5323,7 +7477,7 @@
       </w:rPr>
     </w:lvl>
   </w:abstractNum>
-  <w:abstractNum w:abstractNumId="9" w15:restartNumberingAfterBreak="0">
+  <w:abstractNum w:abstractNumId="11" w15:restartNumberingAfterBreak="0">
     <w:nsid w:val="3E35352D"/>
     <w:multiLevelType w:val="hybridMultilevel"/>
     <w:tmpl w:val="68F27064"/>
@@ -5436,7 +7590,7 @@
       </w:rPr>
     </w:lvl>
   </w:abstractNum>
-  <w:abstractNum w:abstractNumId="10" w15:restartNumberingAfterBreak="0">
+  <w:abstractNum w:abstractNumId="12" w15:restartNumberingAfterBreak="0">
     <w:nsid w:val="3EA8754A"/>
     <w:multiLevelType w:val="hybridMultilevel"/>
     <w:tmpl w:val="C72A2172"/>
@@ -5549,7 +7703,7 @@
       </w:rPr>
     </w:lvl>
   </w:abstractNum>
-  <w:abstractNum w:abstractNumId="11" w15:restartNumberingAfterBreak="0">
+  <w:abstractNum w:abstractNumId="13" w15:restartNumberingAfterBreak="0">
     <w:nsid w:val="545916D2"/>
     <w:multiLevelType w:val="hybridMultilevel"/>
     <w:tmpl w:val="375AD45E"/>
@@ -5662,7 +7816,7 @@
       </w:rPr>
     </w:lvl>
   </w:abstractNum>
-  <w:abstractNum w:abstractNumId="12" w15:restartNumberingAfterBreak="0">
+  <w:abstractNum w:abstractNumId="14" w15:restartNumberingAfterBreak="0">
     <w:nsid w:val="546C765A"/>
     <w:multiLevelType w:val="hybridMultilevel"/>
     <w:tmpl w:val="7AC8C262"/>
@@ -5775,7 +7929,7 @@
       </w:rPr>
     </w:lvl>
   </w:abstractNum>
-  <w:abstractNum w:abstractNumId="13" w15:restartNumberingAfterBreak="0">
+  <w:abstractNum w:abstractNumId="15" w15:restartNumberingAfterBreak="0">
     <w:nsid w:val="7637759B"/>
     <w:multiLevelType w:val="hybridMultilevel"/>
     <w:tmpl w:val="3BDE3A32"/>
@@ -5888,7 +8042,7 @@
       </w:rPr>
     </w:lvl>
   </w:abstractNum>
-  <w:abstractNum w:abstractNumId="14" w15:restartNumberingAfterBreak="0">
+  <w:abstractNum w:abstractNumId="16" w15:restartNumberingAfterBreak="0">
     <w:nsid w:val="7E2A58F2"/>
     <w:multiLevelType w:val="hybridMultilevel"/>
     <w:tmpl w:val="0922CC16"/>
@@ -5975,48 +8129,54 @@
     </w:lvl>
   </w:abstractNum>
   <w:num w:numId="1">
+    <w:abstractNumId w:val="7"/>
+  </w:num>
+  <w:num w:numId="2">
+    <w:abstractNumId w:val="16"/>
+  </w:num>
+  <w:num w:numId="3">
     <w:abstractNumId w:val="5"/>
   </w:num>
-  <w:num w:numId="2">
-    <w:abstractNumId w:val="14"/>
-  </w:num>
-  <w:num w:numId="3">
-    <w:abstractNumId w:val="3"/>
-  </w:num>
   <w:num w:numId="4">
-    <w:abstractNumId w:val="8"/>
+    <w:abstractNumId w:val="10"/>
   </w:num>
   <w:num w:numId="5">
-    <w:abstractNumId w:val="6"/>
+    <w:abstractNumId w:val="8"/>
   </w:num>
   <w:num w:numId="6">
     <w:abstractNumId w:val="0"/>
   </w:num>
   <w:num w:numId="7">
-    <w:abstractNumId w:val="12"/>
+    <w:abstractNumId w:val="14"/>
   </w:num>
   <w:num w:numId="8">
     <w:abstractNumId w:val="1"/>
   </w:num>
   <w:num w:numId="9">
-    <w:abstractNumId w:val="7"/>
+    <w:abstractNumId w:val="9"/>
   </w:num>
   <w:num w:numId="10">
-    <w:abstractNumId w:val="11"/>
+    <w:abstractNumId w:val="13"/>
   </w:num>
   <w:num w:numId="11">
     <w:abstractNumId w:val="2"/>
   </w:num>
   <w:num w:numId="12">
-    <w:abstractNumId w:val="13"/>
+    <w:abstractNumId w:val="15"/>
   </w:num>
   <w:num w:numId="13">
-    <w:abstractNumId w:val="10"/>
+    <w:abstractNumId w:val="12"/>
   </w:num>
   <w:num w:numId="14">
-    <w:abstractNumId w:val="9"/>
+    <w:abstractNumId w:val="11"/>
   </w:num>
   <w:num w:numId="15">
+    <w:abstractNumId w:val="6"/>
+  </w:num>
+  <w:num w:numId="16">
+    <w:abstractNumId w:val="3"/>
+  </w:num>
+  <w:num w:numId="17">
     <w:abstractNumId w:val="4"/>
   </w:num>
   <w:numIdMacAtCleanup w:val="5"/>

</xml_diff>

<commit_message>
BBDD: PRA2 - Comienzo de la transformación IN_AGLOMERACION
</commit_message>
<xml_diff>
--- a/2019-20/PrimerSemestre/BBDD/Practica_4/mariousm_BDA_PRA2.docx
+++ b/2019-20/PrimerSemestre/BBDD/Practica_4/mariousm_BDA_PRA2.docx
@@ -768,7 +768,7 @@
                 <w:noProof/>
                 <w:webHidden/>
               </w:rPr>
-              <w:t>24</w:t>
+              <w:t>31</w:t>
             </w:r>
             <w:r>
               <w:rPr>
@@ -1460,17 +1460,8 @@
                 <w:b/>
                 <w:bCs/>
               </w:rPr>
-              <w:t xml:space="preserve">Orígenes de los </w:t>
-            </w:r>
-            <w:proofErr w:type="spellStart"/>
-            <w:r>
-              <w:rPr>
-                <w:b/>
-                <w:bCs/>
-              </w:rPr>
-              <w:t>dastos</w:t>
-            </w:r>
-            <w:proofErr w:type="spellEnd"/>
+              <w:t>Orígenes de los dastos</w:t>
+            </w:r>
           </w:p>
         </w:tc>
         <w:tc>
@@ -1491,23 +1482,7 @@
                 <w:b/>
                 <w:bCs/>
               </w:rPr>
-              <w:t>Tabla de destino (</w:t>
-            </w:r>
-            <w:proofErr w:type="spellStart"/>
-            <w:r>
-              <w:rPr>
-                <w:b/>
-                <w:bCs/>
-              </w:rPr>
-              <w:t>stage</w:t>
-            </w:r>
-            <w:proofErr w:type="spellEnd"/>
-            <w:r>
-              <w:rPr>
-                <w:b/>
-                <w:bCs/>
-              </w:rPr>
-              <w:t>)</w:t>
+              <w:t>Tabla de destino (stage)</w:t>
             </w:r>
           </w:p>
         </w:tc>
@@ -1576,11 +1551,9 @@
             <w:pPr>
               <w:ind w:firstLine="0"/>
             </w:pPr>
-            <w:proofErr w:type="spellStart"/>
             <w:r>
               <w:t>STG_Denuncias_Infracciones</w:t>
             </w:r>
-            <w:proofErr w:type="spellEnd"/>
           </w:p>
         </w:tc>
       </w:tr>
@@ -1635,11 +1608,9 @@
             <w:pPr>
               <w:ind w:firstLine="0"/>
             </w:pPr>
-            <w:proofErr w:type="spellStart"/>
             <w:r>
               <w:t>STG_Poblacion</w:t>
             </w:r>
-            <w:proofErr w:type="spellEnd"/>
           </w:p>
         </w:tc>
       </w:tr>
@@ -1691,11 +1662,9 @@
             <w:pPr>
               <w:ind w:firstLine="0"/>
             </w:pPr>
-            <w:proofErr w:type="spellStart"/>
             <w:r>
               <w:t>STG_Movilidad</w:t>
             </w:r>
-            <w:proofErr w:type="spellEnd"/>
           </w:p>
         </w:tc>
       </w:tr>
@@ -1747,7 +1716,6 @@
             <w:pPr>
               <w:ind w:firstLine="0"/>
             </w:pPr>
-            <w:proofErr w:type="spellStart"/>
             <w:r>
               <w:t>STG_</w:t>
             </w:r>
@@ -1757,7 +1725,6 @@
             <w:r>
               <w:t>Aglomeracion</w:t>
             </w:r>
-            <w:proofErr w:type="spellEnd"/>
           </w:p>
         </w:tc>
       </w:tr>
@@ -2400,13 +2367,8 @@
               <w:ind w:firstLine="0"/>
             </w:pPr>
             <w:r>
-              <w:t xml:space="preserve">Carga y transformación de la tabla de hechos </w:t>
-            </w:r>
-            <w:proofErr w:type="spellStart"/>
-            <w:r>
-              <w:t>Fact_Mediciones</w:t>
-            </w:r>
-            <w:proofErr w:type="spellEnd"/>
+              <w:t>Carga y transformación de la tabla de hechos Fact_Mediciones</w:t>
+            </w:r>
           </w:p>
         </w:tc>
         <w:tc>
@@ -2520,15 +2482,7 @@
         <w:t>scripts</w:t>
       </w:r>
       <w:r>
-        <w:t xml:space="preserve">, sobre la base de </w:t>
-      </w:r>
-      <w:proofErr w:type="spellStart"/>
-      <w:r>
-        <w:t>dastos</w:t>
-      </w:r>
-      <w:proofErr w:type="spellEnd"/>
-      <w:r>
-        <w:t xml:space="preserve"> proporcionada (en nuestro caso: SQL Server). Se deberán crear las tablas intermedias y las tablas del modelo dimensional de la solución oficial, es decir, las dimensiones y las tablas de hechos. Para hacerlo, deben utilizarse los </w:t>
+        <w:t xml:space="preserve">, sobre la base de dastos proporcionada (en nuestro caso: SQL Server). Se deberán crear las tablas intermedias y las tablas del modelo dimensional de la solución oficial, es decir, las dimensiones y las tablas de hechos. Para hacerlo, deben utilizarse los </w:t>
       </w:r>
       <w:r>
         <w:rPr>
@@ -2573,13 +2527,8 @@
       </w:pPr>
       <w:r>
         <w:lastRenderedPageBreak/>
-        <w:t xml:space="preserve">Tabla intermedia </w:t>
-      </w:r>
-      <w:proofErr w:type="spellStart"/>
-      <w:r>
-        <w:t>STG_Denuncias_Infracciones</w:t>
-      </w:r>
-      <w:proofErr w:type="spellEnd"/>
+        <w:t>Tabla intermedia STG_Denuncias_Infracciones</w:t>
+      </w:r>
     </w:p>
     <w:p>
       <w:pPr>
@@ -2651,15 +2600,7 @@
         </w:r>
       </w:fldSimple>
       <w:r>
-        <w:t xml:space="preserve"> - </w:t>
-      </w:r>
-      <w:proofErr w:type="spellStart"/>
-      <w:r>
-        <w:t>STG_Denuncias_Infracciones</w:t>
-      </w:r>
-      <w:proofErr w:type="spellEnd"/>
-      <w:r>
-        <w:t>.</w:t>
+        <w:t xml:space="preserve"> - STG_Denuncias_Infracciones.</w:t>
       </w:r>
     </w:p>
     <w:p>
@@ -2670,13 +2611,8 @@
         <w:t>Tabla intermedia</w:t>
       </w:r>
       <w:r>
-        <w:t xml:space="preserve"> </w:t>
-      </w:r>
-      <w:proofErr w:type="spellStart"/>
-      <w:r>
-        <w:t>STG_Poblacion</w:t>
-      </w:r>
-      <w:proofErr w:type="spellEnd"/>
+        <w:t xml:space="preserve"> STG_Poblacion</w:t>
+      </w:r>
     </w:p>
     <w:p>
       <w:pPr>
@@ -2748,15 +2684,7 @@
         </w:r>
       </w:fldSimple>
       <w:r>
-        <w:t xml:space="preserve"> - </w:t>
-      </w:r>
-      <w:proofErr w:type="spellStart"/>
-      <w:r>
-        <w:t>STG_Poblacion</w:t>
-      </w:r>
-      <w:proofErr w:type="spellEnd"/>
-      <w:r>
-        <w:t>.</w:t>
+        <w:t xml:space="preserve"> - STG_Poblacion.</w:t>
       </w:r>
     </w:p>
     <w:p>
@@ -2846,13 +2774,8 @@
         <w:pStyle w:val="Ttulo4"/>
       </w:pPr>
       <w:r>
-        <w:t xml:space="preserve">Tabla intermedia </w:t>
-      </w:r>
-      <w:proofErr w:type="spellStart"/>
-      <w:r>
-        <w:t>STG_Movilidad</w:t>
-      </w:r>
-      <w:proofErr w:type="spellEnd"/>
+        <w:t>Tabla intermedia STG_Movilidad</w:t>
+      </w:r>
     </w:p>
     <w:p>
       <w:pPr>
@@ -2924,15 +2847,7 @@
         </w:r>
       </w:fldSimple>
       <w:r>
-        <w:t xml:space="preserve"> - </w:t>
-      </w:r>
-      <w:proofErr w:type="spellStart"/>
-      <w:r>
-        <w:t>STG_Movilidad</w:t>
-      </w:r>
-      <w:proofErr w:type="spellEnd"/>
-      <w:r>
-        <w:t>.</w:t>
+        <w:t xml:space="preserve"> - STG_Movilidad.</w:t>
       </w:r>
     </w:p>
     <w:p>
@@ -2941,13 +2856,8 @@
       </w:pPr>
       <w:r>
         <w:lastRenderedPageBreak/>
-        <w:t xml:space="preserve">Tabla intermedia </w:t>
-      </w:r>
-      <w:proofErr w:type="spellStart"/>
-      <w:r>
-        <w:t>STG_Evitar_Aglomeracion</w:t>
-      </w:r>
-      <w:proofErr w:type="spellEnd"/>
+        <w:t>Tabla intermedia STG_Evitar_Aglomeracion</w:t>
+      </w:r>
     </w:p>
     <w:p>
       <w:pPr>
@@ -3019,15 +2929,7 @@
         </w:r>
       </w:fldSimple>
       <w:r>
-        <w:t xml:space="preserve"> - </w:t>
-      </w:r>
-      <w:proofErr w:type="spellStart"/>
-      <w:r>
-        <w:t>STG_Evitar_Aglomeracion</w:t>
-      </w:r>
-      <w:proofErr w:type="spellEnd"/>
-      <w:r>
-        <w:t>.</w:t>
+        <w:t xml:space="preserve"> - STG_Evitar_Aglomeracion.</w:t>
       </w:r>
     </w:p>
     <w:p>
@@ -3119,13 +3021,8 @@
         <w:pStyle w:val="Ttulo4"/>
       </w:pPr>
       <w:r>
-        <w:t xml:space="preserve">Tabla dimensión </w:t>
-      </w:r>
-      <w:proofErr w:type="spellStart"/>
-      <w:r>
-        <w:t>DIM_Ambito_Geografico</w:t>
-      </w:r>
-      <w:proofErr w:type="spellEnd"/>
+        <w:t>Tabla dimensión DIM_Ambito_Geografico</w:t>
+      </w:r>
     </w:p>
     <w:p>
       <w:pPr>
@@ -3190,15 +3087,7 @@
         </w:r>
       </w:fldSimple>
       <w:r>
-        <w:t xml:space="preserve"> - </w:t>
-      </w:r>
-      <w:proofErr w:type="spellStart"/>
-      <w:r>
-        <w:t>DIM_Ambito_Geografico</w:t>
-      </w:r>
-      <w:proofErr w:type="spellEnd"/>
-      <w:r>
-        <w:t>.</w:t>
+        <w:t xml:space="preserve"> - DIM_Ambito_Geografico.</w:t>
       </w:r>
     </w:p>
     <w:p>
@@ -3207,13 +3096,8 @@
       </w:pPr>
       <w:r>
         <w:lastRenderedPageBreak/>
-        <w:t xml:space="preserve">Tabla dimensión </w:t>
-      </w:r>
-      <w:proofErr w:type="spellStart"/>
-      <w:r>
-        <w:t>DIM_Fecha</w:t>
-      </w:r>
-      <w:proofErr w:type="spellEnd"/>
+        <w:t>Tabla dimensión DIM_Fecha</w:t>
+      </w:r>
     </w:p>
     <w:p>
       <w:pPr>
@@ -3285,15 +3169,7 @@
         </w:r>
       </w:fldSimple>
       <w:r>
-        <w:t xml:space="preserve"> - </w:t>
-      </w:r>
-      <w:proofErr w:type="spellStart"/>
-      <w:r>
-        <w:t>DIM_Fecha</w:t>
-      </w:r>
-      <w:proofErr w:type="spellEnd"/>
-      <w:r>
-        <w:t>.</w:t>
+        <w:t xml:space="preserve"> - DIM_Fecha.</w:t>
       </w:r>
     </w:p>
     <w:p>
@@ -3301,13 +3177,8 @@
         <w:pStyle w:val="Ttulo4"/>
       </w:pPr>
       <w:r>
-        <w:t xml:space="preserve">Tabla dimensión </w:t>
-      </w:r>
-      <w:proofErr w:type="spellStart"/>
-      <w:r>
-        <w:t>DIM_Grupo_Edad</w:t>
-      </w:r>
-      <w:proofErr w:type="spellEnd"/>
+        <w:t>Tabla dimensión DIM_Grupo_Edad</w:t>
+      </w:r>
     </w:p>
     <w:p>
       <w:pPr>
@@ -3372,15 +3243,7 @@
         </w:r>
       </w:fldSimple>
       <w:r>
-        <w:t xml:space="preserve"> - </w:t>
-      </w:r>
-      <w:proofErr w:type="spellStart"/>
-      <w:r>
-        <w:t>DIM_Grupo_Edad</w:t>
-      </w:r>
-      <w:proofErr w:type="spellEnd"/>
-      <w:r>
-        <w:t>.</w:t>
+        <w:t xml:space="preserve"> - DIM_Grupo_Edad.</w:t>
       </w:r>
     </w:p>
     <w:p>
@@ -3388,13 +3251,8 @@
         <w:pStyle w:val="Ttulo4"/>
       </w:pPr>
       <w:r>
-        <w:t xml:space="preserve">Tabla dimensión </w:t>
-      </w:r>
-      <w:proofErr w:type="spellStart"/>
-      <w:r>
-        <w:t>DIM_Medicion</w:t>
-      </w:r>
-      <w:proofErr w:type="spellEnd"/>
+        <w:t>Tabla dimensión DIM_Medicion</w:t>
+      </w:r>
     </w:p>
     <w:p>
       <w:pPr>
@@ -3459,15 +3317,7 @@
         </w:r>
       </w:fldSimple>
       <w:r>
-        <w:t xml:space="preserve"> - </w:t>
-      </w:r>
-      <w:proofErr w:type="spellStart"/>
-      <w:r>
-        <w:t>DIM_Medicion</w:t>
-      </w:r>
-      <w:proofErr w:type="spellEnd"/>
-      <w:r>
-        <w:t>.</w:t>
+        <w:t xml:space="preserve"> - DIM_Medicion.</w:t>
       </w:r>
     </w:p>
     <w:p>
@@ -3476,13 +3326,8 @@
       </w:pPr>
       <w:r>
         <w:lastRenderedPageBreak/>
-        <w:t xml:space="preserve">Tabla dimensión </w:t>
-      </w:r>
-      <w:proofErr w:type="spellStart"/>
-      <w:r>
-        <w:t>DIM_Tipologia</w:t>
-      </w:r>
-      <w:proofErr w:type="spellEnd"/>
+        <w:t>Tabla dimensión DIM_Tipologia</w:t>
+      </w:r>
     </w:p>
     <w:p>
       <w:pPr>
@@ -3547,15 +3392,7 @@
         </w:r>
       </w:fldSimple>
       <w:r>
-        <w:t xml:space="preserve"> - </w:t>
-      </w:r>
-      <w:proofErr w:type="spellStart"/>
-      <w:r>
-        <w:t>DIM_Tipologia</w:t>
-      </w:r>
-      <w:proofErr w:type="spellEnd"/>
-      <w:r>
-        <w:t>.</w:t>
+        <w:t xml:space="preserve"> - DIM_Tipologia.</w:t>
       </w:r>
     </w:p>
     <w:p>
@@ -3725,13 +3562,8 @@
       </w:pPr>
       <w:r>
         <w:lastRenderedPageBreak/>
-        <w:t xml:space="preserve">Tabla hecho </w:t>
-      </w:r>
-      <w:proofErr w:type="spellStart"/>
-      <w:r>
-        <w:t>FACT_Mediciones</w:t>
-      </w:r>
-      <w:proofErr w:type="spellEnd"/>
+        <w:t>Tabla hecho FACT_Mediciones</w:t>
+      </w:r>
     </w:p>
     <w:p>
       <w:pPr>
@@ -3796,15 +3628,7 @@
         </w:r>
       </w:fldSimple>
       <w:r>
-        <w:t xml:space="preserve"> - </w:t>
-      </w:r>
-      <w:proofErr w:type="spellStart"/>
-      <w:r>
-        <w:t>FACT_Mediciones</w:t>
-      </w:r>
-      <w:proofErr w:type="spellEnd"/>
-      <w:r>
-        <w:t>.</w:t>
+        <w:t xml:space="preserve"> - FACT_Mediciones.</w:t>
       </w:r>
     </w:p>
     <w:p>
@@ -3978,7 +3802,6 @@
       <w:r>
         <w:t xml:space="preserve">uras. Para ello accedemos a </w:t>
       </w:r>
-      <w:proofErr w:type="spellStart"/>
       <w:r>
         <w:rPr>
           <w:i/>
@@ -3986,7 +3809,6 @@
         </w:rPr>
         <w:t>kettle.properties</w:t>
       </w:r>
-      <w:proofErr w:type="spellEnd"/>
       <w:r>
         <w:t xml:space="preserve"> y definimos las siguientes variables:</w:t>
       </w:r>
@@ -4093,19 +3915,11 @@
           <w:lang w:val="en-US"/>
         </w:rPr>
       </w:pPr>
-      <w:proofErr w:type="spellStart"/>
       <w:r>
         <w:rPr>
           <w:lang w:val="en-US"/>
         </w:rPr>
-        <w:t>Nombre</w:t>
-      </w:r>
-      <w:proofErr w:type="spellEnd"/>
-      <w:r>
-        <w:rPr>
-          <w:lang w:val="en-US"/>
-        </w:rPr>
-        <w:t xml:space="preserve">: </w:t>
+        <w:t xml:space="preserve">Nombre: </w:t>
       </w:r>
       <w:r>
         <w:rPr>
@@ -4135,16 +3949,8 @@
         <w:rPr>
           <w:lang w:val="en-US"/>
         </w:rPr>
-        <w:t xml:space="preserve"> </w:t>
-      </w:r>
-      <w:proofErr w:type="spellStart"/>
-      <w:r>
-        <w:rPr>
-          <w:lang w:val="en-US"/>
-        </w:rPr>
-        <w:t>DB_mariousm</w:t>
-      </w:r>
-      <w:proofErr w:type="spellEnd"/>
+        <w:t xml:space="preserve"> DB_mariousm</w:t>
+      </w:r>
     </w:p>
     <w:p>
       <w:pPr>
@@ -4166,19 +3972,11 @@
           <w:lang w:val="en-US"/>
         </w:rPr>
       </w:pPr>
-      <w:proofErr w:type="spellStart"/>
       <w:r>
         <w:rPr>
           <w:lang w:val="en-US"/>
         </w:rPr>
-        <w:t>Nombre</w:t>
-      </w:r>
-      <w:proofErr w:type="spellEnd"/>
-      <w:r>
-        <w:rPr>
-          <w:lang w:val="en-US"/>
-        </w:rPr>
-        <w:t>: PORT</w:t>
+        <w:t>Nombre: PORT</w:t>
       </w:r>
     </w:p>
     <w:p>
@@ -4219,19 +4017,11 @@
           <w:lang w:val="en-US"/>
         </w:rPr>
       </w:pPr>
-      <w:proofErr w:type="spellStart"/>
       <w:r>
         <w:rPr>
           <w:lang w:val="en-US"/>
         </w:rPr>
-        <w:t>Nombre</w:t>
-      </w:r>
-      <w:proofErr w:type="spellEnd"/>
-      <w:r>
-        <w:rPr>
-          <w:lang w:val="en-US"/>
-        </w:rPr>
-        <w:t>: USERNAME</w:t>
+        <w:t>Nombre: USERNAME</w:t>
       </w:r>
     </w:p>
     <w:p>
@@ -4249,16 +4039,8 @@
         <w:rPr>
           <w:lang w:val="en-US"/>
         </w:rPr>
-        <w:t xml:space="preserve">Valor: </w:t>
-      </w:r>
-      <w:proofErr w:type="spellStart"/>
-      <w:r>
-        <w:rPr>
-          <w:lang w:val="en-US"/>
-        </w:rPr>
-        <w:t>STUDENT_mariousm</w:t>
-      </w:r>
-      <w:proofErr w:type="spellEnd"/>
+        <w:t>Valor: STUDENT_mariousm</w:t>
+      </w:r>
     </w:p>
     <w:p>
       <w:pPr>
@@ -4434,15 +4216,7 @@
     </w:p>
     <w:p>
       <w:r>
-        <w:t>La primera transformación que vamos a realizar se llama “IN_DENUNCIAS_INFRACCIONES”, su objetivo es leer todos los datos del archivo “ACUMULADO-DENUNCIAS-INFRACCIONES.xlsx” en la tabla intermedia  “</w:t>
-      </w:r>
-      <w:proofErr w:type="spellStart"/>
-      <w:r>
-        <w:t>STG_Denuncias_Infracciones</w:t>
-      </w:r>
-      <w:proofErr w:type="spellEnd"/>
-      <w:r>
-        <w:t>”.</w:t>
+        <w:t>La primera transformación que vamos a realizar se llama “IN_DENUNCIAS_INFRACCIONES”, su objetivo es leer todos los datos del archivo “ACUMULADO-DENUNCIAS-INFRACCIONES.xlsx” en la tabla intermedia  “STG_Denuncias_Infracciones”.</w:t>
       </w:r>
     </w:p>
     <w:p>
@@ -4603,15 +4377,7 @@
     <w:p>
       <w:r>
         <w:lastRenderedPageBreak/>
-        <w:t>Una vez hecho eso, le indicamos qué hoja tiene que leer y desde qué fila y columna, en nuestro caso la hoja “</w:t>
-      </w:r>
-      <w:proofErr w:type="spellStart"/>
-      <w:r>
-        <w:t>Datos_tratados</w:t>
-      </w:r>
-      <w:proofErr w:type="spellEnd"/>
-      <w:r>
-        <w:t>” y la fila 5 columna 0:</w:t>
+        <w:t>Una vez hecho eso, le indicamos qué hoja tiene que leer y desde qué fila y columna, en nuestro caso la hoja “Datos_tratados” y la fila 5 columna 0:</w:t>
       </w:r>
     </w:p>
     <w:p>
@@ -4843,16 +4609,11 @@
       <w:r>
         <w:t>Posteriormente hacemos una normalización de los campos que son de tipo “</w:t>
       </w:r>
-      <w:proofErr w:type="spellStart"/>
       <w:r>
         <w:t>s</w:t>
       </w:r>
       <w:r>
-        <w:t>tring</w:t>
-      </w:r>
-      <w:proofErr w:type="spellEnd"/>
-      <w:r>
-        <w:t>”, ya que en éstos vamos a convertir los valores a mayúscula y sin espacios, tal y como vemos en la siguiente ilustración:</w:t>
+        <w:t>tring”, ya que en éstos vamos a convertir los valores a mayúscula y sin espacios, tal y como vemos en la siguiente ilustración:</w:t>
       </w:r>
     </w:p>
     <w:p>
@@ -5017,15 +4778,7 @@
     </w:p>
     <w:p>
       <w:r>
-        <w:t xml:space="preserve">Finalmente, introducimos todos los valores en la base de datos, es decir, en la tabla intermedia </w:t>
-      </w:r>
-      <w:proofErr w:type="spellStart"/>
-      <w:r>
-        <w:t>STG_Denuncias_Infracciones</w:t>
-      </w:r>
-      <w:proofErr w:type="spellEnd"/>
-      <w:r>
-        <w:t>, indicamos que haga un truncate de la tabla y con la conexión definida guardamos los valores en la tabla correspondiente:</w:t>
+        <w:t>Finalmente, introducimos todos los valores en la base de datos, es decir, en la tabla intermedia STG_Denuncias_Infracciones, indicamos que haga un truncate de la tabla y con la conexión definida guardamos los valores en la tabla correspondiente:</w:t>
       </w:r>
     </w:p>
     <w:p>
@@ -5193,15 +4946,7 @@
         <w:t>”</w:t>
       </w:r>
       <w:r>
-        <w:t xml:space="preserve"> y almacenarlos en la taba intermedia “</w:t>
-      </w:r>
-      <w:proofErr w:type="spellStart"/>
-      <w:r>
-        <w:t>STG_Poblacion</w:t>
-      </w:r>
-      <w:proofErr w:type="spellEnd"/>
-      <w:r>
-        <w:t>”.</w:t>
+        <w:t xml:space="preserve"> y almacenarlos en la taba intermedia “STG_Poblacion”.</w:t>
       </w:r>
     </w:p>
     <w:p>
@@ -5361,6 +5106,14 @@
       </w:r>
     </w:p>
     <w:p>
+      <w:pPr>
+        <w:pStyle w:val="Ttulo4"/>
+      </w:pPr>
+      <w:r>
+        <w:t>Split</w:t>
+      </w:r>
+    </w:p>
+    <w:p>
       <w:r>
         <w:t>Luego separamos el campo “Provincias”, para así obtener tanto el código como la provincia correspondiente, para ello indicamos que el campo que queremos separar es “Provincias”, y luego en el grid establecemos los nuevos campos:</w:t>
       </w:r>
@@ -5433,6 +5186,14 @@
       </w:r>
     </w:p>
     <w:p>
+      <w:pPr>
+        <w:pStyle w:val="Ttulo4"/>
+      </w:pPr>
+      <w:r>
+        <w:t>Mapeo</w:t>
+      </w:r>
+    </w:p>
+    <w:p>
       <w:r>
         <w:t>Una vez hecho el paso anterior tenemos que mapear valores, esto se debe a que los nombres de las provincias no son del todo correctos (aparecen en gallego, euskera, catalán y valenciano). Además, al hacer la separación algunos nombres de provincias compuestas han desaparecido, es por ello que necesitamos de este paso para solventar los problemas:</w:t>
       </w:r>
@@ -5501,6 +5262,14 @@
       </w:fldSimple>
       <w:r>
         <w:t xml:space="preserve"> - Mapeo Valores IN_POBLACION.</w:t>
+      </w:r>
+    </w:p>
+    <w:p>
+      <w:pPr>
+        <w:pStyle w:val="Ttulo4"/>
+      </w:pPr>
+      <w:r>
+        <w:t>Normalización</w:t>
       </w:r>
     </w:p>
     <w:p>
@@ -5576,16 +5345,16 @@
       </w:r>
     </w:p>
     <w:p>
-      <w:r>
-        <w:t>Finalmente, guardamos los datos en la tabla “</w:t>
-      </w:r>
-      <w:proofErr w:type="spellStart"/>
-      <w:r>
-        <w:t>STG_Poblacion</w:t>
-      </w:r>
-      <w:proofErr w:type="spellEnd"/>
-      <w:r>
-        <w:t>”, indicando que haga un truncate de la tabla y asociamos los campos:</w:t>
+      <w:pPr>
+        <w:pStyle w:val="Ttulo4"/>
+      </w:pPr>
+      <w:r>
+        <w:t>Guardado</w:t>
+      </w:r>
+    </w:p>
+    <w:p>
+      <w:r>
+        <w:t>Finalmente, guardamos los datos en la tabla “STG_Poblacion”, indicando que haga un truncate de la tabla y asociamos los campos:</w:t>
       </w:r>
     </w:p>
     <w:p>
@@ -5805,6 +5574,838 @@
         <w:t>Transformación IN_MOVILIDAD</w:t>
       </w:r>
     </w:p>
+    <w:p>
+      <w:r>
+        <w:t>La tercer</w:t>
+      </w:r>
+      <w:r>
+        <w:t>a</w:t>
+      </w:r>
+      <w:r>
+        <w:t xml:space="preserve"> transformación que vamos a realizar se llama “IN_MOVILIDAD”, su objetivo es leer todos los datos del archivo “</w:t>
+      </w:r>
+      <w:r>
+        <w:t>35167bsc.csv</w:t>
+      </w:r>
+      <w:r>
+        <w:t>” y guardarlos en la tabla intermedia “STG_</w:t>
+      </w:r>
+      <w:r>
+        <w:t>Movilidad</w:t>
+      </w:r>
+      <w:r>
+        <w:t>”.</w:t>
+      </w:r>
+    </w:p>
+    <w:p>
+      <w:r>
+        <w:t>En este caso no hemos hecho ninguna modificación en el fichero CSV original, por lo que la transformación nos queda de la siguiente manera:</w:t>
+      </w:r>
+    </w:p>
+    <w:p>
+      <w:pPr>
+        <w:keepNext/>
+        <w:jc w:val="center"/>
+      </w:pPr>
+      <w:r>
+        <w:rPr>
+          <w:noProof/>
+        </w:rPr>
+        <w:lastRenderedPageBreak/>
+        <w:drawing>
+          <wp:inline distT="0" distB="0" distL="0" distR="0" wp14:anchorId="08B7AEF3" wp14:editId="4DB04CB4">
+            <wp:extent cx="5400040" cy="847090"/>
+            <wp:effectExtent l="0" t="0" r="0" b="0"/>
+            <wp:docPr id="40" name="Imagen 40"/>
+            <wp:cNvGraphicFramePr>
+              <a:graphicFrameLocks xmlns:a="http://schemas.openxmlformats.org/drawingml/2006/main" noChangeAspect="1"/>
+            </wp:cNvGraphicFramePr>
+            <a:graphic xmlns:a="http://schemas.openxmlformats.org/drawingml/2006/main">
+              <a:graphicData uri="http://schemas.openxmlformats.org/drawingml/2006/picture">
+                <pic:pic xmlns:pic="http://schemas.openxmlformats.org/drawingml/2006/picture">
+                  <pic:nvPicPr>
+                    <pic:cNvPr id="1" name=""/>
+                    <pic:cNvPicPr/>
+                  </pic:nvPicPr>
+                  <pic:blipFill>
+                    <a:blip r:embed="rId53"/>
+                    <a:stretch>
+                      <a:fillRect/>
+                    </a:stretch>
+                  </pic:blipFill>
+                  <pic:spPr>
+                    <a:xfrm>
+                      <a:off x="0" y="0"/>
+                      <a:ext cx="5400040" cy="847090"/>
+                    </a:xfrm>
+                    <a:prstGeom prst="rect">
+                      <a:avLst/>
+                    </a:prstGeom>
+                  </pic:spPr>
+                </pic:pic>
+              </a:graphicData>
+            </a:graphic>
+          </wp:inline>
+        </w:drawing>
+      </w:r>
+    </w:p>
+    <w:p>
+      <w:pPr>
+        <w:pStyle w:val="Descripcin"/>
+        <w:jc w:val="center"/>
+      </w:pPr>
+      <w:r>
+        <w:t xml:space="preserve">Ilustración </w:t>
+      </w:r>
+      <w:fldSimple w:instr=" SEQ Ilustración \* ARABIC ">
+        <w:r>
+          <w:rPr>
+            <w:noProof/>
+          </w:rPr>
+          <w:t>36</w:t>
+        </w:r>
+      </w:fldSimple>
+      <w:r>
+        <w:t xml:space="preserve"> - IN_MOVILIDAD.</w:t>
+      </w:r>
+    </w:p>
+    <w:p>
+      <w:r>
+        <w:t>Ahora vamos a explicar paso a paso lo que hemos hecho:</w:t>
+      </w:r>
+    </w:p>
+    <w:p>
+      <w:pPr>
+        <w:pStyle w:val="Ttulo4"/>
+      </w:pPr>
+      <w:r>
+        <w:t>Lectura CSV</w:t>
+      </w:r>
+    </w:p>
+    <w:p>
+      <w:r>
+        <w:t xml:space="preserve">Lo primero que tenemos que hacer es leer el fichero CSV que se nos proporciona, </w:t>
+      </w:r>
+      <w:r>
+        <w:t>luego escribimos el nombre del paso, indicamos el fichero y el delimitador del CSV, en nuestro caso “,”:</w:t>
+      </w:r>
+    </w:p>
+    <w:p>
+      <w:pPr>
+        <w:keepNext/>
+        <w:jc w:val="center"/>
+      </w:pPr>
+      <w:r>
+        <w:rPr>
+          <w:noProof/>
+        </w:rPr>
+        <w:drawing>
+          <wp:inline distT="0" distB="0" distL="0" distR="0" wp14:anchorId="725DC800" wp14:editId="717CF202">
+            <wp:extent cx="5144494" cy="4479654"/>
+            <wp:effectExtent l="0" t="0" r="0" b="0"/>
+            <wp:docPr id="41" name="Imagen 41"/>
+            <wp:cNvGraphicFramePr>
+              <a:graphicFrameLocks xmlns:a="http://schemas.openxmlformats.org/drawingml/2006/main" noChangeAspect="1"/>
+            </wp:cNvGraphicFramePr>
+            <a:graphic xmlns:a="http://schemas.openxmlformats.org/drawingml/2006/main">
+              <a:graphicData uri="http://schemas.openxmlformats.org/drawingml/2006/picture">
+                <pic:pic xmlns:pic="http://schemas.openxmlformats.org/drawingml/2006/picture">
+                  <pic:nvPicPr>
+                    <pic:cNvPr id="1" name=""/>
+                    <pic:cNvPicPr/>
+                  </pic:nvPicPr>
+                  <pic:blipFill>
+                    <a:blip r:embed="rId54"/>
+                    <a:stretch>
+                      <a:fillRect/>
+                    </a:stretch>
+                  </pic:blipFill>
+                  <pic:spPr>
+                    <a:xfrm>
+                      <a:off x="0" y="0"/>
+                      <a:ext cx="5150078" cy="4484516"/>
+                    </a:xfrm>
+                    <a:prstGeom prst="rect">
+                      <a:avLst/>
+                    </a:prstGeom>
+                  </pic:spPr>
+                </pic:pic>
+              </a:graphicData>
+            </a:graphic>
+          </wp:inline>
+        </w:drawing>
+      </w:r>
+    </w:p>
+    <w:p>
+      <w:pPr>
+        <w:pStyle w:val="Descripcin"/>
+        <w:jc w:val="center"/>
+      </w:pPr>
+      <w:r>
+        <w:t xml:space="preserve">Ilustración </w:t>
+      </w:r>
+      <w:fldSimple w:instr=" SEQ Ilustración \* ARABIC ">
+        <w:r>
+          <w:rPr>
+            <w:noProof/>
+          </w:rPr>
+          <w:t>37</w:t>
+        </w:r>
+      </w:fldSimple>
+      <w:r>
+        <w:t xml:space="preserve"> - Lectura IN_MOVILIDAD.</w:t>
+      </w:r>
+    </w:p>
+    <w:p>
+      <w:r>
+        <w:t>Cabe destacar que el atributo “Total” hemos indicado que sea de tipo string, ya que si considerábamos que fuera numérico a la hora de introducirlo en la base de datos no guardaba los decimales.</w:t>
+      </w:r>
+    </w:p>
+    <w:p>
+      <w:pPr>
+        <w:pStyle w:val="Ttulo4"/>
+      </w:pPr>
+      <w:r>
+        <w:lastRenderedPageBreak/>
+        <w:t>Mapeo</w:t>
+      </w:r>
+    </w:p>
+    <w:p>
+      <w:r>
+        <w:t>Una vez leídos todos los datos, tenemos que realizar un mapeo del campo “Zonas de movilidad”, esto se debe a que los nombres de las provincias vienen en (euskera, gallego, catalán, valenciano y balear), sin embargo para homogeneizar todas las provincias las traducimos al castellano.</w:t>
+      </w:r>
+    </w:p>
+    <w:p>
+      <w:pPr>
+        <w:keepNext/>
+        <w:jc w:val="center"/>
+      </w:pPr>
+      <w:r>
+        <w:rPr>
+          <w:noProof/>
+        </w:rPr>
+        <w:drawing>
+          <wp:inline distT="0" distB="0" distL="0" distR="0" wp14:anchorId="50BF03FC" wp14:editId="6E8DB2B3">
+            <wp:extent cx="3760967" cy="3408045"/>
+            <wp:effectExtent l="0" t="0" r="0" b="1905"/>
+            <wp:docPr id="42" name="Imagen 42"/>
+            <wp:cNvGraphicFramePr>
+              <a:graphicFrameLocks xmlns:a="http://schemas.openxmlformats.org/drawingml/2006/main" noChangeAspect="1"/>
+            </wp:cNvGraphicFramePr>
+            <a:graphic xmlns:a="http://schemas.openxmlformats.org/drawingml/2006/main">
+              <a:graphicData uri="http://schemas.openxmlformats.org/drawingml/2006/picture">
+                <pic:pic xmlns:pic="http://schemas.openxmlformats.org/drawingml/2006/picture">
+                  <pic:nvPicPr>
+                    <pic:cNvPr id="1" name=""/>
+                    <pic:cNvPicPr/>
+                  </pic:nvPicPr>
+                  <pic:blipFill>
+                    <a:blip r:embed="rId55"/>
+                    <a:stretch>
+                      <a:fillRect/>
+                    </a:stretch>
+                  </pic:blipFill>
+                  <pic:spPr>
+                    <a:xfrm>
+                      <a:off x="0" y="0"/>
+                      <a:ext cx="3766160" cy="3412750"/>
+                    </a:xfrm>
+                    <a:prstGeom prst="rect">
+                      <a:avLst/>
+                    </a:prstGeom>
+                  </pic:spPr>
+                </pic:pic>
+              </a:graphicData>
+            </a:graphic>
+          </wp:inline>
+        </w:drawing>
+      </w:r>
+    </w:p>
+    <w:p>
+      <w:pPr>
+        <w:pStyle w:val="Descripcin"/>
+        <w:jc w:val="center"/>
+      </w:pPr>
+      <w:r>
+        <w:t xml:space="preserve">Ilustración </w:t>
+      </w:r>
+      <w:fldSimple w:instr=" SEQ Ilustración \* ARABIC ">
+        <w:r>
+          <w:rPr>
+            <w:noProof/>
+          </w:rPr>
+          <w:t>38</w:t>
+        </w:r>
+      </w:fldSimple>
+      <w:r>
+        <w:t xml:space="preserve"> - Mapeo Valores IN_MOVILIDAD.</w:t>
+      </w:r>
+    </w:p>
+    <w:p>
+      <w:pPr>
+        <w:pStyle w:val="Ttulo4"/>
+      </w:pPr>
+      <w:r>
+        <w:t>Normalización</w:t>
+      </w:r>
+    </w:p>
+    <w:p>
+      <w:r>
+        <w:t>Una vez que tenemos ya los datos de forma correcta, normalizamos las provincias para que no haya un espacio al principio o al final de la cadena, y establecemos que todas las cadenas estén en mayúsculas:</w:t>
+      </w:r>
+    </w:p>
+    <w:p>
+      <w:pPr>
+        <w:keepNext/>
+        <w:jc w:val="center"/>
+      </w:pPr>
+      <w:r>
+        <w:rPr>
+          <w:noProof/>
+        </w:rPr>
+        <w:drawing>
+          <wp:inline distT="0" distB="0" distL="0" distR="0" wp14:anchorId="1FE35F86" wp14:editId="6AA01E76">
+            <wp:extent cx="5400040" cy="1834515"/>
+            <wp:effectExtent l="0" t="0" r="0" b="0"/>
+            <wp:docPr id="43" name="Imagen 43"/>
+            <wp:cNvGraphicFramePr>
+              <a:graphicFrameLocks xmlns:a="http://schemas.openxmlformats.org/drawingml/2006/main" noChangeAspect="1"/>
+            </wp:cNvGraphicFramePr>
+            <a:graphic xmlns:a="http://schemas.openxmlformats.org/drawingml/2006/main">
+              <a:graphicData uri="http://schemas.openxmlformats.org/drawingml/2006/picture">
+                <pic:pic xmlns:pic="http://schemas.openxmlformats.org/drawingml/2006/picture">
+                  <pic:nvPicPr>
+                    <pic:cNvPr id="1" name=""/>
+                    <pic:cNvPicPr/>
+                  </pic:nvPicPr>
+                  <pic:blipFill>
+                    <a:blip r:embed="rId56"/>
+                    <a:stretch>
+                      <a:fillRect/>
+                    </a:stretch>
+                  </pic:blipFill>
+                  <pic:spPr>
+                    <a:xfrm>
+                      <a:off x="0" y="0"/>
+                      <a:ext cx="5400040" cy="1834515"/>
+                    </a:xfrm>
+                    <a:prstGeom prst="rect">
+                      <a:avLst/>
+                    </a:prstGeom>
+                  </pic:spPr>
+                </pic:pic>
+              </a:graphicData>
+            </a:graphic>
+          </wp:inline>
+        </w:drawing>
+      </w:r>
+    </w:p>
+    <w:p>
+      <w:pPr>
+        <w:pStyle w:val="Descripcin"/>
+        <w:jc w:val="center"/>
+      </w:pPr>
+      <w:r>
+        <w:t xml:space="preserve">Ilustración </w:t>
+      </w:r>
+      <w:fldSimple w:instr=" SEQ Ilustración \* ARABIC ">
+        <w:r>
+          <w:rPr>
+            <w:noProof/>
+          </w:rPr>
+          <w:t>39</w:t>
+        </w:r>
+      </w:fldSimple>
+      <w:r>
+        <w:t xml:space="preserve"> - Normalización IN_MOVILIDAD.</w:t>
+      </w:r>
+    </w:p>
+    <w:p>
+      <w:pPr>
+        <w:pStyle w:val="Ttulo4"/>
+      </w:pPr>
+      <w:r>
+        <w:lastRenderedPageBreak/>
+        <w:t>Replace</w:t>
+      </w:r>
+    </w:p>
+    <w:p>
+      <w:r>
+        <w:t>Posteriormente reemplazamos en el string de “Total” la coma por el punto, ya que de esta manera cuando luego introduzcamos el valor en la base de datos sí que no va a aparecer con decimales:</w:t>
+      </w:r>
+    </w:p>
+    <w:p>
+      <w:pPr>
+        <w:keepNext/>
+        <w:jc w:val="center"/>
+      </w:pPr>
+      <w:r>
+        <w:rPr>
+          <w:noProof/>
+        </w:rPr>
+        <w:drawing>
+          <wp:inline distT="0" distB="0" distL="0" distR="0" wp14:anchorId="73C4C6B7" wp14:editId="55B9790D">
+            <wp:extent cx="5400040" cy="1818640"/>
+            <wp:effectExtent l="0" t="0" r="0" b="0"/>
+            <wp:docPr id="45" name="Imagen 45"/>
+            <wp:cNvGraphicFramePr>
+              <a:graphicFrameLocks xmlns:a="http://schemas.openxmlformats.org/drawingml/2006/main" noChangeAspect="1"/>
+            </wp:cNvGraphicFramePr>
+            <a:graphic xmlns:a="http://schemas.openxmlformats.org/drawingml/2006/main">
+              <a:graphicData uri="http://schemas.openxmlformats.org/drawingml/2006/picture">
+                <pic:pic xmlns:pic="http://schemas.openxmlformats.org/drawingml/2006/picture">
+                  <pic:nvPicPr>
+                    <pic:cNvPr id="1" name=""/>
+                    <pic:cNvPicPr/>
+                  </pic:nvPicPr>
+                  <pic:blipFill>
+                    <a:blip r:embed="rId57"/>
+                    <a:stretch>
+                      <a:fillRect/>
+                    </a:stretch>
+                  </pic:blipFill>
+                  <pic:spPr>
+                    <a:xfrm>
+                      <a:off x="0" y="0"/>
+                      <a:ext cx="5400040" cy="1818640"/>
+                    </a:xfrm>
+                    <a:prstGeom prst="rect">
+                      <a:avLst/>
+                    </a:prstGeom>
+                  </pic:spPr>
+                </pic:pic>
+              </a:graphicData>
+            </a:graphic>
+          </wp:inline>
+        </w:drawing>
+      </w:r>
+    </w:p>
+    <w:p>
+      <w:pPr>
+        <w:pStyle w:val="Descripcin"/>
+        <w:jc w:val="center"/>
+      </w:pPr>
+      <w:r>
+        <w:t xml:space="preserve">Ilustración </w:t>
+      </w:r>
+      <w:fldSimple w:instr=" SEQ Ilustración \* ARABIC ">
+        <w:r>
+          <w:rPr>
+            <w:noProof/>
+          </w:rPr>
+          <w:t>40</w:t>
+        </w:r>
+      </w:fldSimple>
+      <w:r>
+        <w:t xml:space="preserve"> - Replace IN_MOVILIDAD.</w:t>
+      </w:r>
+    </w:p>
+    <w:p>
+      <w:pPr>
+        <w:pStyle w:val="Ttulo4"/>
+      </w:pPr>
+      <w:r>
+        <w:t>Select Values</w:t>
+      </w:r>
+    </w:p>
+    <w:p>
+      <w:r>
+        <w:t>Cuando ya tenemos el string modificado, hay que convertirlo de decimal, ya que en la tabla de la base de datos el “Total” lo almacenamos como un número. Para ello, hacemos uso del componente “Select_Values” y en “Meta-data” establecemos que cree un nuevo campo que sea de tipo numérico con el campo original “Total”, el resultado de esta operación lo guardamos en “totalSQL”:</w:t>
+      </w:r>
+    </w:p>
+    <w:p>
+      <w:pPr>
+        <w:keepNext/>
+      </w:pPr>
+      <w:r>
+        <w:rPr>
+          <w:noProof/>
+        </w:rPr>
+        <w:drawing>
+          <wp:inline distT="0" distB="0" distL="0" distR="0" wp14:anchorId="2D64375E" wp14:editId="098B709C">
+            <wp:extent cx="5400040" cy="2267585"/>
+            <wp:effectExtent l="0" t="0" r="0" b="0"/>
+            <wp:docPr id="46" name="Imagen 46"/>
+            <wp:cNvGraphicFramePr>
+              <a:graphicFrameLocks xmlns:a="http://schemas.openxmlformats.org/drawingml/2006/main" noChangeAspect="1"/>
+            </wp:cNvGraphicFramePr>
+            <a:graphic xmlns:a="http://schemas.openxmlformats.org/drawingml/2006/main">
+              <a:graphicData uri="http://schemas.openxmlformats.org/drawingml/2006/picture">
+                <pic:pic xmlns:pic="http://schemas.openxmlformats.org/drawingml/2006/picture">
+                  <pic:nvPicPr>
+                    <pic:cNvPr id="1" name=""/>
+                    <pic:cNvPicPr/>
+                  </pic:nvPicPr>
+                  <pic:blipFill>
+                    <a:blip r:embed="rId58"/>
+                    <a:stretch>
+                      <a:fillRect/>
+                    </a:stretch>
+                  </pic:blipFill>
+                  <pic:spPr>
+                    <a:xfrm>
+                      <a:off x="0" y="0"/>
+                      <a:ext cx="5400040" cy="2267585"/>
+                    </a:xfrm>
+                    <a:prstGeom prst="rect">
+                      <a:avLst/>
+                    </a:prstGeom>
+                  </pic:spPr>
+                </pic:pic>
+              </a:graphicData>
+            </a:graphic>
+          </wp:inline>
+        </w:drawing>
+      </w:r>
+    </w:p>
+    <w:p>
+      <w:pPr>
+        <w:pStyle w:val="Descripcin"/>
+        <w:jc w:val="center"/>
+      </w:pPr>
+      <w:r>
+        <w:t xml:space="preserve">Ilustración </w:t>
+      </w:r>
+      <w:fldSimple w:instr=" SEQ Ilustración \* ARABIC ">
+        <w:r>
+          <w:rPr>
+            <w:noProof/>
+          </w:rPr>
+          <w:t>41</w:t>
+        </w:r>
+      </w:fldSimple>
+      <w:r>
+        <w:t xml:space="preserve"> - Select Values IN_MOVILIDAD.</w:t>
+      </w:r>
+    </w:p>
+    <w:p>
+      <w:pPr>
+        <w:pStyle w:val="Ttulo4"/>
+      </w:pPr>
+      <w:r>
+        <w:t>Guardado</w:t>
+      </w:r>
+    </w:p>
+    <w:p>
+      <w:r>
+        <w:t>Finalmente, guardamos todo el proceso realizado en la tabla “STG_Movilidad”, indicando que hay un truncate de la tabla y asociamos los campos obtenidos con los de la tabla:</w:t>
+      </w:r>
+    </w:p>
+    <w:p>
+      <w:pPr>
+        <w:keepNext/>
+        <w:jc w:val="center"/>
+      </w:pPr>
+      <w:r>
+        <w:rPr>
+          <w:noProof/>
+        </w:rPr>
+        <w:lastRenderedPageBreak/>
+        <w:drawing>
+          <wp:inline distT="0" distB="0" distL="0" distR="0" wp14:anchorId="5B6520F4" wp14:editId="5E88EB56">
+            <wp:extent cx="5172566" cy="4063116"/>
+            <wp:effectExtent l="0" t="0" r="9525" b="0"/>
+            <wp:docPr id="47" name="Imagen 47"/>
+            <wp:cNvGraphicFramePr>
+              <a:graphicFrameLocks xmlns:a="http://schemas.openxmlformats.org/drawingml/2006/main" noChangeAspect="1"/>
+            </wp:cNvGraphicFramePr>
+            <a:graphic xmlns:a="http://schemas.openxmlformats.org/drawingml/2006/main">
+              <a:graphicData uri="http://schemas.openxmlformats.org/drawingml/2006/picture">
+                <pic:pic xmlns:pic="http://schemas.openxmlformats.org/drawingml/2006/picture">
+                  <pic:nvPicPr>
+                    <pic:cNvPr id="1" name=""/>
+                    <pic:cNvPicPr/>
+                  </pic:nvPicPr>
+                  <pic:blipFill>
+                    <a:blip r:embed="rId59"/>
+                    <a:stretch>
+                      <a:fillRect/>
+                    </a:stretch>
+                  </pic:blipFill>
+                  <pic:spPr>
+                    <a:xfrm>
+                      <a:off x="0" y="0"/>
+                      <a:ext cx="5174667" cy="4064766"/>
+                    </a:xfrm>
+                    <a:prstGeom prst="rect">
+                      <a:avLst/>
+                    </a:prstGeom>
+                  </pic:spPr>
+                </pic:pic>
+              </a:graphicData>
+            </a:graphic>
+          </wp:inline>
+        </w:drawing>
+      </w:r>
+    </w:p>
+    <w:p>
+      <w:pPr>
+        <w:pStyle w:val="Descripcin"/>
+        <w:jc w:val="center"/>
+      </w:pPr>
+      <w:r>
+        <w:t xml:space="preserve">Ilustración </w:t>
+      </w:r>
+      <w:fldSimple w:instr=" SEQ Ilustración \* ARABIC ">
+        <w:r>
+          <w:rPr>
+            <w:noProof/>
+          </w:rPr>
+          <w:t>42</w:t>
+        </w:r>
+      </w:fldSimple>
+      <w:r>
+        <w:t xml:space="preserve"> - Guardado IN_MOVILIDAD.</w:t>
+      </w:r>
+    </w:p>
+    <w:p>
+      <w:pPr>
+        <w:keepNext/>
+        <w:jc w:val="center"/>
+      </w:pPr>
+      <w:r>
+        <w:rPr>
+          <w:noProof/>
+        </w:rPr>
+        <w:lastRenderedPageBreak/>
+        <w:drawing>
+          <wp:inline distT="0" distB="0" distL="0" distR="0" wp14:anchorId="537130B9" wp14:editId="09662EE7">
+            <wp:extent cx="5266159" cy="4126727"/>
+            <wp:effectExtent l="0" t="0" r="0" b="7620"/>
+            <wp:docPr id="48" name="Imagen 48"/>
+            <wp:cNvGraphicFramePr>
+              <a:graphicFrameLocks xmlns:a="http://schemas.openxmlformats.org/drawingml/2006/main" noChangeAspect="1"/>
+            </wp:cNvGraphicFramePr>
+            <a:graphic xmlns:a="http://schemas.openxmlformats.org/drawingml/2006/main">
+              <a:graphicData uri="http://schemas.openxmlformats.org/drawingml/2006/picture">
+                <pic:pic xmlns:pic="http://schemas.openxmlformats.org/drawingml/2006/picture">
+                  <pic:nvPicPr>
+                    <pic:cNvPr id="1" name=""/>
+                    <pic:cNvPicPr/>
+                  </pic:nvPicPr>
+                  <pic:blipFill>
+                    <a:blip r:embed="rId60"/>
+                    <a:stretch>
+                      <a:fillRect/>
+                    </a:stretch>
+                  </pic:blipFill>
+                  <pic:spPr>
+                    <a:xfrm>
+                      <a:off x="0" y="0"/>
+                      <a:ext cx="5268400" cy="4128483"/>
+                    </a:xfrm>
+                    <a:prstGeom prst="rect">
+                      <a:avLst/>
+                    </a:prstGeom>
+                  </pic:spPr>
+                </pic:pic>
+              </a:graphicData>
+            </a:graphic>
+          </wp:inline>
+        </w:drawing>
+      </w:r>
+    </w:p>
+    <w:p>
+      <w:pPr>
+        <w:pStyle w:val="Descripcin"/>
+        <w:jc w:val="center"/>
+      </w:pPr>
+      <w:r>
+        <w:t xml:space="preserve">Ilustración </w:t>
+      </w:r>
+      <w:fldSimple w:instr=" SEQ Ilustración \* ARABIC ">
+        <w:r>
+          <w:rPr>
+            <w:noProof/>
+          </w:rPr>
+          <w:t>43</w:t>
+        </w:r>
+      </w:fldSimple>
+      <w:r>
+        <w:t xml:space="preserve"> - Guardado IN_MOVILIDAD.</w:t>
+      </w:r>
+    </w:p>
+    <w:p>
+      <w:r>
+        <w:t>Para terminar con esta transformación obtenemos las métricas de su ejecución:</w:t>
+      </w:r>
+    </w:p>
+    <w:p>
+      <w:pPr>
+        <w:keepNext/>
+        <w:jc w:val="center"/>
+      </w:pPr>
+      <w:r>
+        <w:rPr>
+          <w:noProof/>
+        </w:rPr>
+        <w:drawing>
+          <wp:inline distT="0" distB="0" distL="0" distR="0" wp14:anchorId="14F6F61A" wp14:editId="2CA610FD">
+            <wp:extent cx="5400040" cy="1123950"/>
+            <wp:effectExtent l="0" t="0" r="0" b="0"/>
+            <wp:docPr id="49" name="Imagen 49"/>
+            <wp:cNvGraphicFramePr>
+              <a:graphicFrameLocks xmlns:a="http://schemas.openxmlformats.org/drawingml/2006/main" noChangeAspect="1"/>
+            </wp:cNvGraphicFramePr>
+            <a:graphic xmlns:a="http://schemas.openxmlformats.org/drawingml/2006/main">
+              <a:graphicData uri="http://schemas.openxmlformats.org/drawingml/2006/picture">
+                <pic:pic xmlns:pic="http://schemas.openxmlformats.org/drawingml/2006/picture">
+                  <pic:nvPicPr>
+                    <pic:cNvPr id="1" name=""/>
+                    <pic:cNvPicPr/>
+                  </pic:nvPicPr>
+                  <pic:blipFill>
+                    <a:blip r:embed="rId61"/>
+                    <a:stretch>
+                      <a:fillRect/>
+                    </a:stretch>
+                  </pic:blipFill>
+                  <pic:spPr>
+                    <a:xfrm>
+                      <a:off x="0" y="0"/>
+                      <a:ext cx="5400040" cy="1123950"/>
+                    </a:xfrm>
+                    <a:prstGeom prst="rect">
+                      <a:avLst/>
+                    </a:prstGeom>
+                  </pic:spPr>
+                </pic:pic>
+              </a:graphicData>
+            </a:graphic>
+          </wp:inline>
+        </w:drawing>
+      </w:r>
+    </w:p>
+    <w:p>
+      <w:pPr>
+        <w:pStyle w:val="Descripcin"/>
+        <w:jc w:val="center"/>
+      </w:pPr>
+      <w:r>
+        <w:t xml:space="preserve">Ilustración </w:t>
+      </w:r>
+      <w:fldSimple w:instr=" SEQ Ilustración \* ARABIC ">
+        <w:r>
+          <w:rPr>
+            <w:noProof/>
+          </w:rPr>
+          <w:t>44</w:t>
+        </w:r>
+      </w:fldSimple>
+      <w:r>
+        <w:t xml:space="preserve"> - Métricas IN_MOVILIDAD.</w:t>
+      </w:r>
+    </w:p>
+    <w:p>
+      <w:r>
+        <w:t>Como podemos observar, leemos 4733 registros (4732 observaciones + 1 cabecera) y almacenamos 4732, por lo que la información es correcta.</w:t>
+      </w:r>
+    </w:p>
+    <w:p>
+      <w:pPr>
+        <w:pStyle w:val="Ttulo3"/>
+      </w:pPr>
+      <w:r>
+        <w:t>Transformación IN_AGLOMERACION</w:t>
+      </w:r>
+    </w:p>
+    <w:p>
+      <w:r>
+        <w:t>La cuarta transformación que vamos a realizar se llama “IN_AGLOMERACION”, su objetivo es leer todo los datos del Excel “</w:t>
+      </w:r>
+      <w:r>
+        <w:t>statistic_id1104235_covid-19_-poblacion-que-evitaba-las-aglomeraciones-segun-edad-en-espana-2020</w:t>
+      </w:r>
+      <w:r>
+        <w:t>.xlsx” y guardarlos en la tabla intermedia “STG_AGLOMERACION”.</w:t>
+      </w:r>
+    </w:p>
+    <w:p>
+      <w:r>
+        <w:lastRenderedPageBreak/>
+        <w:t>En este caso no hemos hecho ninguna modificación en el fichero Excel, por lo que la transformación nos queda de la siguiente manera:</w:t>
+      </w:r>
+    </w:p>
+    <w:p>
+      <w:pPr>
+        <w:keepNext/>
+        <w:jc w:val="center"/>
+      </w:pPr>
+      <w:r>
+        <w:rPr>
+          <w:noProof/>
+        </w:rPr>
+        <w:drawing>
+          <wp:inline distT="0" distB="0" distL="0" distR="0" wp14:anchorId="5193555A" wp14:editId="1F3D14BA">
+            <wp:extent cx="5400040" cy="604299"/>
+            <wp:effectExtent l="0" t="0" r="0" b="5715"/>
+            <wp:docPr id="50" name="Imagen 50"/>
+            <wp:cNvGraphicFramePr>
+              <a:graphicFrameLocks xmlns:a="http://schemas.openxmlformats.org/drawingml/2006/main" noChangeAspect="1"/>
+            </wp:cNvGraphicFramePr>
+            <a:graphic xmlns:a="http://schemas.openxmlformats.org/drawingml/2006/main">
+              <a:graphicData uri="http://schemas.openxmlformats.org/drawingml/2006/picture">
+                <pic:pic xmlns:pic="http://schemas.openxmlformats.org/drawingml/2006/picture">
+                  <pic:nvPicPr>
+                    <pic:cNvPr id="1" name=""/>
+                    <pic:cNvPicPr/>
+                  </pic:nvPicPr>
+                  <pic:blipFill rotWithShape="1">
+                    <a:blip r:embed="rId62"/>
+                    <a:srcRect b="22755"/>
+                    <a:stretch/>
+                  </pic:blipFill>
+                  <pic:spPr bwMode="auto">
+                    <a:xfrm>
+                      <a:off x="0" y="0"/>
+                      <a:ext cx="5400040" cy="604299"/>
+                    </a:xfrm>
+                    <a:prstGeom prst="rect">
+                      <a:avLst/>
+                    </a:prstGeom>
+                    <a:ln>
+                      <a:noFill/>
+                    </a:ln>
+                    <a:extLst>
+                      <a:ext uri="{53640926-AAD7-44D8-BBD7-CCE9431645EC}">
+                        <a14:shadowObscured xmlns:a14="http://schemas.microsoft.com/office/drawing/2010/main"/>
+                      </a:ext>
+                    </a:extLst>
+                  </pic:spPr>
+                </pic:pic>
+              </a:graphicData>
+            </a:graphic>
+          </wp:inline>
+        </w:drawing>
+      </w:r>
+    </w:p>
+    <w:p>
+      <w:pPr>
+        <w:pStyle w:val="Descripcin"/>
+        <w:jc w:val="center"/>
+      </w:pPr>
+      <w:r>
+        <w:t xml:space="preserve">Ilustración </w:t>
+      </w:r>
+      <w:fldSimple w:instr=" SEQ Ilustración \* ARABIC ">
+        <w:r>
+          <w:rPr>
+            <w:noProof/>
+          </w:rPr>
+          <w:t>45</w:t>
+        </w:r>
+      </w:fldSimple>
+      <w:r>
+        <w:t xml:space="preserve"> - IN_AGLOMERACION.</w:t>
+      </w:r>
+    </w:p>
+    <w:p>
+      <w:r>
+        <w:t>a</w:t>
+      </w:r>
+    </w:p>
+    <w:p/>
+    <w:p/>
     <w:p/>
     <w:p/>
     <w:p/>
@@ -5882,7 +6483,7 @@
       </w:pPr>
     </w:p>
     <w:sectPr>
-      <w:headerReference w:type="default" r:id="rId53"/>
+      <w:headerReference w:type="default" r:id="rId63"/>
       <w:pgSz w:w="11906" w:h="16838"/>
       <w:pgMar w:top="1417" w:right="1701" w:bottom="1417" w:left="1701" w:header="708" w:footer="708" w:gutter="0"/>
       <w:cols w:space="708"/>

</xml_diff>

<commit_message>
BBDD: PRA2 - Falta el desarrollo de IN_LLAMADAS112
</commit_message>
<xml_diff>
--- a/2019-20/PrimerSemestre/BBDD/Practica_4/mariousm_BDA_PRA2.docx
+++ b/2019-20/PrimerSemestre/BBDD/Practica_4/mariousm_BDA_PRA2.docx
@@ -1460,8 +1460,17 @@
                 <w:b/>
                 <w:bCs/>
               </w:rPr>
-              <w:t>Orígenes de los dastos</w:t>
+              <w:t xml:space="preserve">Orígenes de los </w:t>
             </w:r>
+            <w:proofErr w:type="spellStart"/>
+            <w:r>
+              <w:rPr>
+                <w:b/>
+                <w:bCs/>
+              </w:rPr>
+              <w:t>dastos</w:t>
+            </w:r>
+            <w:proofErr w:type="spellEnd"/>
           </w:p>
         </w:tc>
         <w:tc>
@@ -1482,7 +1491,23 @@
                 <w:b/>
                 <w:bCs/>
               </w:rPr>
-              <w:t>Tabla de destino (stage)</w:t>
+              <w:t>Tabla de destino (</w:t>
+            </w:r>
+            <w:proofErr w:type="spellStart"/>
+            <w:r>
+              <w:rPr>
+                <w:b/>
+                <w:bCs/>
+              </w:rPr>
+              <w:t>stage</w:t>
+            </w:r>
+            <w:proofErr w:type="spellEnd"/>
+            <w:r>
+              <w:rPr>
+                <w:b/>
+                <w:bCs/>
+              </w:rPr>
+              <w:t>)</w:t>
             </w:r>
           </w:p>
         </w:tc>
@@ -1551,9 +1576,11 @@
             <w:pPr>
               <w:ind w:firstLine="0"/>
             </w:pPr>
+            <w:proofErr w:type="spellStart"/>
             <w:r>
               <w:t>STG_Denuncias_Infracciones</w:t>
             </w:r>
+            <w:proofErr w:type="spellEnd"/>
           </w:p>
         </w:tc>
       </w:tr>
@@ -1608,9 +1635,11 @@
             <w:pPr>
               <w:ind w:firstLine="0"/>
             </w:pPr>
+            <w:proofErr w:type="spellStart"/>
             <w:r>
               <w:t>STG_Poblacion</w:t>
             </w:r>
+            <w:proofErr w:type="spellEnd"/>
           </w:p>
         </w:tc>
       </w:tr>
@@ -1662,9 +1691,11 @@
             <w:pPr>
               <w:ind w:firstLine="0"/>
             </w:pPr>
+            <w:proofErr w:type="spellStart"/>
             <w:r>
               <w:t>STG_Movilidad</w:t>
             </w:r>
+            <w:proofErr w:type="spellEnd"/>
           </w:p>
         </w:tc>
       </w:tr>
@@ -1716,6 +1747,7 @@
             <w:pPr>
               <w:ind w:firstLine="0"/>
             </w:pPr>
+            <w:proofErr w:type="spellStart"/>
             <w:r>
               <w:t>STG_</w:t>
             </w:r>
@@ -1725,6 +1757,7 @@
             <w:r>
               <w:t>Aglomeracion</w:t>
             </w:r>
+            <w:proofErr w:type="spellEnd"/>
           </w:p>
         </w:tc>
       </w:tr>
@@ -2367,8 +2400,13 @@
               <w:ind w:firstLine="0"/>
             </w:pPr>
             <w:r>
-              <w:t>Carga y transformación de la tabla de hechos Fact_Mediciones</w:t>
+              <w:t xml:space="preserve">Carga y transformación de la tabla de hechos </w:t>
             </w:r>
+            <w:proofErr w:type="spellStart"/>
+            <w:r>
+              <w:t>Fact_Mediciones</w:t>
+            </w:r>
+            <w:proofErr w:type="spellEnd"/>
           </w:p>
         </w:tc>
         <w:tc>
@@ -2482,7 +2520,15 @@
         <w:t>scripts</w:t>
       </w:r>
       <w:r>
-        <w:t xml:space="preserve">, sobre la base de dastos proporcionada (en nuestro caso: SQL Server). Se deberán crear las tablas intermedias y las tablas del modelo dimensional de la solución oficial, es decir, las dimensiones y las tablas de hechos. Para hacerlo, deben utilizarse los </w:t>
+        <w:t xml:space="preserve">, sobre la base de </w:t>
+      </w:r>
+      <w:proofErr w:type="spellStart"/>
+      <w:r>
+        <w:t>dastos</w:t>
+      </w:r>
+      <w:proofErr w:type="spellEnd"/>
+      <w:r>
+        <w:t xml:space="preserve"> proporcionada (en nuestro caso: SQL Server). Se deberán crear las tablas intermedias y las tablas del modelo dimensional de la solución oficial, es decir, las dimensiones y las tablas de hechos. Para hacerlo, deben utilizarse los </w:t>
       </w:r>
       <w:r>
         <w:rPr>
@@ -2527,8 +2573,13 @@
       </w:pPr>
       <w:r>
         <w:lastRenderedPageBreak/>
-        <w:t>Tabla intermedia STG_Denuncias_Infracciones</w:t>
-      </w:r>
+        <w:t xml:space="preserve">Tabla intermedia </w:t>
+      </w:r>
+      <w:proofErr w:type="spellStart"/>
+      <w:r>
+        <w:t>STG_Denuncias_Infracciones</w:t>
+      </w:r>
+      <w:proofErr w:type="spellEnd"/>
     </w:p>
     <w:p>
       <w:pPr>
@@ -2600,7 +2651,15 @@
         </w:r>
       </w:fldSimple>
       <w:r>
-        <w:t xml:space="preserve"> - STG_Denuncias_Infracciones.</w:t>
+        <w:t xml:space="preserve"> - </w:t>
+      </w:r>
+      <w:proofErr w:type="spellStart"/>
+      <w:r>
+        <w:t>STG_Denuncias_Infracciones</w:t>
+      </w:r>
+      <w:proofErr w:type="spellEnd"/>
+      <w:r>
+        <w:t>.</w:t>
       </w:r>
     </w:p>
     <w:p>
@@ -2611,8 +2670,13 @@
         <w:t>Tabla intermedia</w:t>
       </w:r>
       <w:r>
-        <w:t xml:space="preserve"> STG_Poblacion</w:t>
-      </w:r>
+        <w:t xml:space="preserve"> </w:t>
+      </w:r>
+      <w:proofErr w:type="spellStart"/>
+      <w:r>
+        <w:t>STG_Poblacion</w:t>
+      </w:r>
+      <w:proofErr w:type="spellEnd"/>
     </w:p>
     <w:p>
       <w:pPr>
@@ -2684,7 +2748,15 @@
         </w:r>
       </w:fldSimple>
       <w:r>
-        <w:t xml:space="preserve"> - STG_Poblacion.</w:t>
+        <w:t xml:space="preserve"> - </w:t>
+      </w:r>
+      <w:proofErr w:type="spellStart"/>
+      <w:r>
+        <w:t>STG_Poblacion</w:t>
+      </w:r>
+      <w:proofErr w:type="spellEnd"/>
+      <w:r>
+        <w:t>.</w:t>
       </w:r>
     </w:p>
     <w:p>
@@ -2774,8 +2846,13 @@
         <w:pStyle w:val="Ttulo4"/>
       </w:pPr>
       <w:r>
-        <w:t>Tabla intermedia STG_Movilidad</w:t>
-      </w:r>
+        <w:t xml:space="preserve">Tabla intermedia </w:t>
+      </w:r>
+      <w:proofErr w:type="spellStart"/>
+      <w:r>
+        <w:t>STG_Movilidad</w:t>
+      </w:r>
+      <w:proofErr w:type="spellEnd"/>
     </w:p>
     <w:p>
       <w:pPr>
@@ -2847,7 +2924,15 @@
         </w:r>
       </w:fldSimple>
       <w:r>
-        <w:t xml:space="preserve"> - STG_Movilidad.</w:t>
+        <w:t xml:space="preserve"> - </w:t>
+      </w:r>
+      <w:proofErr w:type="spellStart"/>
+      <w:r>
+        <w:t>STG_Movilidad</w:t>
+      </w:r>
+      <w:proofErr w:type="spellEnd"/>
+      <w:r>
+        <w:t>.</w:t>
       </w:r>
     </w:p>
     <w:p>
@@ -2856,8 +2941,13 @@
       </w:pPr>
       <w:r>
         <w:lastRenderedPageBreak/>
-        <w:t>Tabla intermedia STG_Evitar_Aglomeracion</w:t>
-      </w:r>
+        <w:t xml:space="preserve">Tabla intermedia </w:t>
+      </w:r>
+      <w:proofErr w:type="spellStart"/>
+      <w:r>
+        <w:t>STG_Evitar_Aglomeracion</w:t>
+      </w:r>
+      <w:proofErr w:type="spellEnd"/>
     </w:p>
     <w:p>
       <w:pPr>
@@ -2929,7 +3019,15 @@
         </w:r>
       </w:fldSimple>
       <w:r>
-        <w:t xml:space="preserve"> - STG_Evitar_Aglomeracion.</w:t>
+        <w:t xml:space="preserve"> - </w:t>
+      </w:r>
+      <w:proofErr w:type="spellStart"/>
+      <w:r>
+        <w:t>STG_Evitar_Aglomeracion</w:t>
+      </w:r>
+      <w:proofErr w:type="spellEnd"/>
+      <w:r>
+        <w:t>.</w:t>
       </w:r>
     </w:p>
     <w:p>
@@ -3021,8 +3119,13 @@
         <w:pStyle w:val="Ttulo4"/>
       </w:pPr>
       <w:r>
-        <w:t>Tabla dimensión DIM_Ambito_Geografico</w:t>
-      </w:r>
+        <w:t xml:space="preserve">Tabla dimensión </w:t>
+      </w:r>
+      <w:proofErr w:type="spellStart"/>
+      <w:r>
+        <w:t>DIM_Ambito_Geografico</w:t>
+      </w:r>
+      <w:proofErr w:type="spellEnd"/>
     </w:p>
     <w:p>
       <w:pPr>
@@ -3087,7 +3190,15 @@
         </w:r>
       </w:fldSimple>
       <w:r>
-        <w:t xml:space="preserve"> - DIM_Ambito_Geografico.</w:t>
+        <w:t xml:space="preserve"> - </w:t>
+      </w:r>
+      <w:proofErr w:type="spellStart"/>
+      <w:r>
+        <w:t>DIM_Ambito_Geografico</w:t>
+      </w:r>
+      <w:proofErr w:type="spellEnd"/>
+      <w:r>
+        <w:t>.</w:t>
       </w:r>
     </w:p>
     <w:p>
@@ -3096,8 +3207,13 @@
       </w:pPr>
       <w:r>
         <w:lastRenderedPageBreak/>
-        <w:t>Tabla dimensión DIM_Fecha</w:t>
-      </w:r>
+        <w:t xml:space="preserve">Tabla dimensión </w:t>
+      </w:r>
+      <w:proofErr w:type="spellStart"/>
+      <w:r>
+        <w:t>DIM_Fecha</w:t>
+      </w:r>
+      <w:proofErr w:type="spellEnd"/>
     </w:p>
     <w:p>
       <w:pPr>
@@ -3169,7 +3285,15 @@
         </w:r>
       </w:fldSimple>
       <w:r>
-        <w:t xml:space="preserve"> - DIM_Fecha.</w:t>
+        <w:t xml:space="preserve"> - </w:t>
+      </w:r>
+      <w:proofErr w:type="spellStart"/>
+      <w:r>
+        <w:t>DIM_Fecha</w:t>
+      </w:r>
+      <w:proofErr w:type="spellEnd"/>
+      <w:r>
+        <w:t>.</w:t>
       </w:r>
     </w:p>
     <w:p>
@@ -3177,8 +3301,13 @@
         <w:pStyle w:val="Ttulo4"/>
       </w:pPr>
       <w:r>
-        <w:t>Tabla dimensión DIM_Grupo_Edad</w:t>
-      </w:r>
+        <w:t xml:space="preserve">Tabla dimensión </w:t>
+      </w:r>
+      <w:proofErr w:type="spellStart"/>
+      <w:r>
+        <w:t>DIM_Grupo_Edad</w:t>
+      </w:r>
+      <w:proofErr w:type="spellEnd"/>
     </w:p>
     <w:p>
       <w:pPr>
@@ -3243,7 +3372,15 @@
         </w:r>
       </w:fldSimple>
       <w:r>
-        <w:t xml:space="preserve"> - DIM_Grupo_Edad.</w:t>
+        <w:t xml:space="preserve"> - </w:t>
+      </w:r>
+      <w:proofErr w:type="spellStart"/>
+      <w:r>
+        <w:t>DIM_Grupo_Edad</w:t>
+      </w:r>
+      <w:proofErr w:type="spellEnd"/>
+      <w:r>
+        <w:t>.</w:t>
       </w:r>
     </w:p>
     <w:p>
@@ -3251,8 +3388,13 @@
         <w:pStyle w:val="Ttulo4"/>
       </w:pPr>
       <w:r>
-        <w:t>Tabla dimensión DIM_Medicion</w:t>
-      </w:r>
+        <w:t xml:space="preserve">Tabla dimensión </w:t>
+      </w:r>
+      <w:proofErr w:type="spellStart"/>
+      <w:r>
+        <w:t>DIM_Medicion</w:t>
+      </w:r>
+      <w:proofErr w:type="spellEnd"/>
     </w:p>
     <w:p>
       <w:pPr>
@@ -3317,7 +3459,15 @@
         </w:r>
       </w:fldSimple>
       <w:r>
-        <w:t xml:space="preserve"> - DIM_Medicion.</w:t>
+        <w:t xml:space="preserve"> - </w:t>
+      </w:r>
+      <w:proofErr w:type="spellStart"/>
+      <w:r>
+        <w:t>DIM_Medicion</w:t>
+      </w:r>
+      <w:proofErr w:type="spellEnd"/>
+      <w:r>
+        <w:t>.</w:t>
       </w:r>
     </w:p>
     <w:p>
@@ -3326,8 +3476,13 @@
       </w:pPr>
       <w:r>
         <w:lastRenderedPageBreak/>
-        <w:t>Tabla dimensión DIM_Tipologia</w:t>
-      </w:r>
+        <w:t xml:space="preserve">Tabla dimensión </w:t>
+      </w:r>
+      <w:proofErr w:type="spellStart"/>
+      <w:r>
+        <w:t>DIM_Tipologia</w:t>
+      </w:r>
+      <w:proofErr w:type="spellEnd"/>
     </w:p>
     <w:p>
       <w:pPr>
@@ -3392,7 +3547,15 @@
         </w:r>
       </w:fldSimple>
       <w:r>
-        <w:t xml:space="preserve"> - DIM_Tipologia.</w:t>
+        <w:t xml:space="preserve"> - </w:t>
+      </w:r>
+      <w:proofErr w:type="spellStart"/>
+      <w:r>
+        <w:t>DIM_Tipologia</w:t>
+      </w:r>
+      <w:proofErr w:type="spellEnd"/>
+      <w:r>
+        <w:t>.</w:t>
       </w:r>
     </w:p>
     <w:p>
@@ -3562,8 +3725,13 @@
       </w:pPr>
       <w:r>
         <w:lastRenderedPageBreak/>
-        <w:t>Tabla hecho FACT_Mediciones</w:t>
-      </w:r>
+        <w:t xml:space="preserve">Tabla hecho </w:t>
+      </w:r>
+      <w:proofErr w:type="spellStart"/>
+      <w:r>
+        <w:t>FACT_Mediciones</w:t>
+      </w:r>
+      <w:proofErr w:type="spellEnd"/>
     </w:p>
     <w:p>
       <w:pPr>
@@ -3628,7 +3796,15 @@
         </w:r>
       </w:fldSimple>
       <w:r>
-        <w:t xml:space="preserve"> - FACT_Mediciones.</w:t>
+        <w:t xml:space="preserve"> - </w:t>
+      </w:r>
+      <w:proofErr w:type="spellStart"/>
+      <w:r>
+        <w:t>FACT_Mediciones</w:t>
+      </w:r>
+      <w:proofErr w:type="spellEnd"/>
+      <w:r>
+        <w:t>.</w:t>
       </w:r>
     </w:p>
     <w:p>
@@ -3802,6 +3978,7 @@
       <w:r>
         <w:t xml:space="preserve">uras. Para ello accedemos a </w:t>
       </w:r>
+      <w:proofErr w:type="spellStart"/>
       <w:r>
         <w:rPr>
           <w:i/>
@@ -3809,6 +3986,7 @@
         </w:rPr>
         <w:t>kettle.properties</w:t>
       </w:r>
+      <w:proofErr w:type="spellEnd"/>
       <w:r>
         <w:t xml:space="preserve"> y definimos las siguientes variables:</w:t>
       </w:r>
@@ -3915,11 +4093,19 @@
           <w:lang w:val="en-US"/>
         </w:rPr>
       </w:pPr>
+      <w:proofErr w:type="spellStart"/>
       <w:r>
         <w:rPr>
           <w:lang w:val="en-US"/>
         </w:rPr>
-        <w:t xml:space="preserve">Nombre: </w:t>
+        <w:t>Nombre</w:t>
+      </w:r>
+      <w:proofErr w:type="spellEnd"/>
+      <w:r>
+        <w:rPr>
+          <w:lang w:val="en-US"/>
+        </w:rPr>
+        <w:t xml:space="preserve">: </w:t>
       </w:r>
       <w:r>
         <w:rPr>
@@ -3949,8 +4135,16 @@
         <w:rPr>
           <w:lang w:val="en-US"/>
         </w:rPr>
-        <w:t xml:space="preserve"> DB_mariousm</w:t>
-      </w:r>
+        <w:t xml:space="preserve"> </w:t>
+      </w:r>
+      <w:proofErr w:type="spellStart"/>
+      <w:r>
+        <w:rPr>
+          <w:lang w:val="en-US"/>
+        </w:rPr>
+        <w:t>DB_mariousm</w:t>
+      </w:r>
+      <w:proofErr w:type="spellEnd"/>
     </w:p>
     <w:p>
       <w:pPr>
@@ -3972,11 +4166,19 @@
           <w:lang w:val="en-US"/>
         </w:rPr>
       </w:pPr>
+      <w:proofErr w:type="spellStart"/>
       <w:r>
         <w:rPr>
           <w:lang w:val="en-US"/>
         </w:rPr>
-        <w:t>Nombre: PORT</w:t>
+        <w:t>Nombre</w:t>
+      </w:r>
+      <w:proofErr w:type="spellEnd"/>
+      <w:r>
+        <w:rPr>
+          <w:lang w:val="en-US"/>
+        </w:rPr>
+        <w:t>: PORT</w:t>
       </w:r>
     </w:p>
     <w:p>
@@ -4017,11 +4219,19 @@
           <w:lang w:val="en-US"/>
         </w:rPr>
       </w:pPr>
+      <w:proofErr w:type="spellStart"/>
       <w:r>
         <w:rPr>
           <w:lang w:val="en-US"/>
         </w:rPr>
-        <w:t>Nombre: USERNAME</w:t>
+        <w:t>Nombre</w:t>
+      </w:r>
+      <w:proofErr w:type="spellEnd"/>
+      <w:r>
+        <w:rPr>
+          <w:lang w:val="en-US"/>
+        </w:rPr>
+        <w:t>: USERNAME</w:t>
       </w:r>
     </w:p>
     <w:p>
@@ -4039,8 +4249,16 @@
         <w:rPr>
           <w:lang w:val="en-US"/>
         </w:rPr>
-        <w:t>Valor: STUDENT_mariousm</w:t>
-      </w:r>
+        <w:t xml:space="preserve">Valor: </w:t>
+      </w:r>
+      <w:proofErr w:type="spellStart"/>
+      <w:r>
+        <w:rPr>
+          <w:lang w:val="en-US"/>
+        </w:rPr>
+        <w:t>STUDENT_mariousm</w:t>
+      </w:r>
+      <w:proofErr w:type="spellEnd"/>
     </w:p>
     <w:p>
       <w:pPr>
@@ -4211,12 +4429,28 @@
     </w:p>
     <w:p>
       <w:r>
-        <w:t>Una vez que ya hemos definido las variables de entorno y la conexión podemos proceder a realizar todas las transformaciones y trabajos.</w:t>
-      </w:r>
-    </w:p>
-    <w:p>
-      <w:r>
-        <w:t>La primera transformación que vamos a realizar se llama “IN_DENUNCIAS_INFRACCIONES”, su objetivo es leer todos los datos del archivo “ACUMULADO-DENUNCIAS-INFRACCIONES.xlsx” en la tabla intermedia  “STG_Denuncias_Infracciones”.</w:t>
+        <w:t xml:space="preserve">Una vez que ya hemos definido las variables de entorno y la conexión podemos </w:t>
+      </w:r>
+      <w:proofErr w:type="gramStart"/>
+      <w:r>
+        <w:t>proceder a realizar</w:t>
+      </w:r>
+      <w:proofErr w:type="gramEnd"/>
+      <w:r>
+        <w:t xml:space="preserve"> todas las transformaciones y trabajos.</w:t>
+      </w:r>
+    </w:p>
+    <w:p>
+      <w:r>
+        <w:t>La primera transformación que vamos a realizar se llama “IN_DENUNCIAS_INFRACCIONES”, su objetivo es leer todos los datos del archivo “ACUMULADO-DENUNCIAS-INFRACCIONES.xlsx” en la tabla intermedia  “</w:t>
+      </w:r>
+      <w:proofErr w:type="spellStart"/>
+      <w:r>
+        <w:t>STG_Denuncias_Infracciones</w:t>
+      </w:r>
+      <w:proofErr w:type="spellEnd"/>
+      <w:r>
+        <w:t>”.</w:t>
       </w:r>
     </w:p>
     <w:p>
@@ -4377,7 +4611,15 @@
     <w:p>
       <w:r>
         <w:lastRenderedPageBreak/>
-        <w:t>Una vez hecho eso, le indicamos qué hoja tiene que leer y desde qué fila y columna, en nuestro caso la hoja “Datos_tratados” y la fila 5 columna 0:</w:t>
+        <w:t>Una vez hecho eso, le indicamos qué hoja tiene que leer y desde qué fila y columna, en nuestro caso la hoja “</w:t>
+      </w:r>
+      <w:proofErr w:type="spellStart"/>
+      <w:r>
+        <w:t>Datos_tratados</w:t>
+      </w:r>
+      <w:proofErr w:type="spellEnd"/>
+      <w:r>
+        <w:t>” y la fila 5 columna 0:</w:t>
       </w:r>
     </w:p>
     <w:p>
@@ -4778,7 +5020,15 @@
     </w:p>
     <w:p>
       <w:r>
-        <w:t>Finalmente, introducimos todos los valores en la base de datos, es decir, en la tabla intermedia STG_Denuncias_Infracciones, indicamos que haga un truncate de la tabla y con la conexión definida guardamos los valores en la tabla correspondiente:</w:t>
+        <w:t xml:space="preserve">Finalmente, introducimos todos los valores en la base de datos, es decir, en la tabla intermedia </w:t>
+      </w:r>
+      <w:proofErr w:type="spellStart"/>
+      <w:r>
+        <w:t>STG_Denuncias_Infracciones</w:t>
+      </w:r>
+      <w:proofErr w:type="spellEnd"/>
+      <w:r>
+        <w:t>, indicamos que haga un truncate de la tabla y con la conexión definida guardamos los valores en la tabla correspondiente:</w:t>
       </w:r>
     </w:p>
     <w:p>
@@ -4946,7 +5196,15 @@
         <w:t>”</w:t>
       </w:r>
       <w:r>
-        <w:t xml:space="preserve"> y almacenarlos en la taba intermedia “STG_Poblacion”.</w:t>
+        <w:t xml:space="preserve"> y almacenarlos en la taba intermedia “</w:t>
+      </w:r>
+      <w:proofErr w:type="spellStart"/>
+      <w:r>
+        <w:t>STG_Poblacion</w:t>
+      </w:r>
+      <w:proofErr w:type="spellEnd"/>
+      <w:r>
+        <w:t>”.</w:t>
       </w:r>
     </w:p>
     <w:p>
@@ -5354,7 +5612,15 @@
     </w:p>
     <w:p>
       <w:r>
-        <w:t>Finalmente, guardamos los datos en la tabla “STG_Poblacion”, indicando que haga un truncate de la tabla y asociamos los campos:</w:t>
+        <w:t>Finalmente, guardamos los datos en la tabla “</w:t>
+      </w:r>
+      <w:proofErr w:type="spellStart"/>
+      <w:r>
+        <w:t>STG_Poblacion</w:t>
+      </w:r>
+      <w:proofErr w:type="spellEnd"/>
+      <w:r>
+        <w:t>”, indicando que haga un truncate de la tabla y asociamos los campos:</w:t>
       </w:r>
     </w:p>
     <w:p>
@@ -5492,7 +5758,19 @@
     </w:p>
     <w:p>
       <w:r>
-        <w:t>Al ejecutar la anterior transformación obtenemos las siguiente métricas:</w:t>
+        <w:t>Al ejecutar la anterior transformación obtenemos la</w:t>
+      </w:r>
+      <w:r>
+        <w:t>s</w:t>
+      </w:r>
+      <w:r>
+        <w:t xml:space="preserve"> siguiente</w:t>
+      </w:r>
+      <w:r>
+        <w:t>s</w:t>
+      </w:r>
+      <w:r>
+        <w:t xml:space="preserve"> métricas:</w:t>
       </w:r>
     </w:p>
     <w:p>
@@ -5588,11 +5866,16 @@
         <w:t>35167bsc.csv</w:t>
       </w:r>
       <w:r>
-        <w:t>” y guardarlos en la tabla intermedia “STG_</w:t>
+        <w:t>” y guardarlos en la tabla intermedia “</w:t>
+      </w:r>
+      <w:proofErr w:type="spellStart"/>
+      <w:r>
+        <w:t>STG_</w:t>
       </w:r>
       <w:r>
         <w:t>Movilidad</w:t>
       </w:r>
+      <w:proofErr w:type="spellEnd"/>
       <w:r>
         <w:t>”.</w:t>
       </w:r>
@@ -6005,12 +6288,33 @@
         <w:pStyle w:val="Ttulo4"/>
       </w:pPr>
       <w:r>
-        <w:t>Select Values</w:t>
-      </w:r>
-    </w:p>
-    <w:p>
-      <w:r>
-        <w:t>Cuando ya tenemos el string modificado, hay que convertirlo de decimal, ya que en la tabla de la base de datos el “Total” lo almacenamos como un número. Para ello, hacemos uso del componente “Select_Values” y en “Meta-data” establecemos que cree un nuevo campo que sea de tipo numérico con el campo original “Total”, el resultado de esta operación lo guardamos en “totalSQL”:</w:t>
+        <w:t xml:space="preserve">Select </w:t>
+      </w:r>
+      <w:proofErr w:type="spellStart"/>
+      <w:r>
+        <w:t>Values</w:t>
+      </w:r>
+      <w:proofErr w:type="spellEnd"/>
+    </w:p>
+    <w:p>
+      <w:r>
+        <w:t>Cuando ya tenemos el string modificado, hay que convertirlo de decimal, ya que en la tabla de la base de datos el “Total” lo almacenamos como un número. Para ello, hacemos uso del componente “</w:t>
+      </w:r>
+      <w:proofErr w:type="spellStart"/>
+      <w:r>
+        <w:t>Select_Values</w:t>
+      </w:r>
+      <w:proofErr w:type="spellEnd"/>
+      <w:r>
+        <w:t>” y en “Meta-data” establecemos que cree un nuevo campo que sea de tipo numérico con el campo original “Total”, el resultado de esta operación lo guardamos en “</w:t>
+      </w:r>
+      <w:proofErr w:type="spellStart"/>
+      <w:r>
+        <w:t>totalSQL</w:t>
+      </w:r>
+      <w:proofErr w:type="spellEnd"/>
+      <w:r>
+        <w:t>”:</w:t>
       </w:r>
     </w:p>
     <w:p>
@@ -6075,7 +6379,15 @@
         </w:r>
       </w:fldSimple>
       <w:r>
-        <w:t xml:space="preserve"> - Select Values IN_MOVILIDAD.</w:t>
+        <w:t xml:space="preserve"> - Select </w:t>
+      </w:r>
+      <w:proofErr w:type="spellStart"/>
+      <w:r>
+        <w:t>Values</w:t>
+      </w:r>
+      <w:proofErr w:type="spellEnd"/>
+      <w:r>
+        <w:t xml:space="preserve"> IN_MOVILIDAD.</w:t>
       </w:r>
     </w:p>
     <w:p>
@@ -6088,7 +6400,15 @@
     </w:p>
     <w:p>
       <w:r>
-        <w:t>Finalmente, guardamos todo el proceso realizado en la tabla “STG_Movilidad”, indicando que hay un truncate de la tabla y asociamos los campos obtenidos con los de la tabla:</w:t>
+        <w:t>Finalmente, guardamos todo el proceso realizado en la tabla “</w:t>
+      </w:r>
+      <w:proofErr w:type="spellStart"/>
+      <w:r>
+        <w:t>STG_Movilidad</w:t>
+      </w:r>
+      <w:proofErr w:type="spellEnd"/>
+      <w:r>
+        <w:t>”, indicando que hay un truncate de la tabla y asociamos los campos obtenidos con los de la tabla:</w:t>
       </w:r>
     </w:p>
     <w:p>
@@ -6323,7 +6643,50 @@
     <w:p>
       <w:r>
         <w:lastRenderedPageBreak/>
-        <w:t>En este caso no hemos hecho ninguna modificación en el fichero Excel, por lo que la transformación nos queda de la siguiente manera:</w:t>
+        <w:t xml:space="preserve">En este caso </w:t>
+      </w:r>
+      <w:r>
+        <w:t>sí</w:t>
+      </w:r>
+      <w:r>
+        <w:t xml:space="preserve"> hemos hecho </w:t>
+      </w:r>
+      <w:r>
+        <w:t>una</w:t>
+      </w:r>
+      <w:r>
+        <w:t xml:space="preserve"> modificación en el fichero Excel, </w:t>
+      </w:r>
+      <w:r>
+        <w:t>no sabemos por qué motivo determinadas provincias tenía</w:t>
+      </w:r>
+      <w:r>
+        <w:t>n</w:t>
+      </w:r>
+      <w:r>
+        <w:t xml:space="preserve"> un espacio o </w:t>
+      </w:r>
+      <w:proofErr w:type="spellStart"/>
+      <w:r>
+        <w:t>caracter</w:t>
+      </w:r>
+      <w:proofErr w:type="spellEnd"/>
+      <w:r>
+        <w:t xml:space="preserve"> especial que no era visible y al hacer la lectura, independientemente de si hacíamos un “trim” o usábamos un “string operations” no eliminaba ese “espacio/carácter especi</w:t>
+      </w:r>
+      <w:r>
+        <w:t>a</w:t>
+      </w:r>
+      <w:r>
+        <w:t>l”, es por ello que hemos eliminado de forma manual dicho espacio en el campo “provincia” de los registros afectados.</w:t>
+      </w:r>
+    </w:p>
+    <w:p>
+      <w:r>
+        <w:t>L</w:t>
+      </w:r>
+      <w:r>
+        <w:t>a transformación nos queda de la siguiente manera:</w:t>
       </w:r>
     </w:p>
     <w:p>
@@ -6336,10 +6699,10 @@
           <w:noProof/>
         </w:rPr>
         <w:drawing>
-          <wp:inline distT="0" distB="0" distL="0" distR="0" wp14:anchorId="5193555A" wp14:editId="1F3D14BA">
-            <wp:extent cx="5400040" cy="604299"/>
-            <wp:effectExtent l="0" t="0" r="0" b="5715"/>
-            <wp:docPr id="50" name="Imagen 50"/>
+          <wp:inline distT="0" distB="0" distL="0" distR="0" wp14:anchorId="5ED95D6B" wp14:editId="415E084A">
+            <wp:extent cx="5400040" cy="564515"/>
+            <wp:effectExtent l="0" t="0" r="0" b="6985"/>
+            <wp:docPr id="51" name="Imagen 51"/>
             <wp:cNvGraphicFramePr>
               <a:graphicFrameLocks xmlns:a="http://schemas.openxmlformats.org/drawingml/2006/main" noChangeAspect="1"/>
             </wp:cNvGraphicFramePr>
@@ -6350,27 +6713,20 @@
                     <pic:cNvPr id="1" name=""/>
                     <pic:cNvPicPr/>
                   </pic:nvPicPr>
-                  <pic:blipFill rotWithShape="1">
+                  <pic:blipFill>
                     <a:blip r:embed="rId62"/>
-                    <a:srcRect b="22755"/>
-                    <a:stretch/>
+                    <a:stretch>
+                      <a:fillRect/>
+                    </a:stretch>
                   </pic:blipFill>
-                  <pic:spPr bwMode="auto">
+                  <pic:spPr>
                     <a:xfrm>
                       <a:off x="0" y="0"/>
-                      <a:ext cx="5400040" cy="604299"/>
+                      <a:ext cx="5400040" cy="564515"/>
                     </a:xfrm>
                     <a:prstGeom prst="rect">
                       <a:avLst/>
                     </a:prstGeom>
-                    <a:ln>
-                      <a:noFill/>
-                    </a:ln>
-                    <a:extLst>
-                      <a:ext uri="{53640926-AAD7-44D8-BBD7-CCE9431645EC}">
-                        <a14:shadowObscured xmlns:a14="http://schemas.microsoft.com/office/drawing/2010/main"/>
-                      </a:ext>
-                    </a:extLst>
                   </pic:spPr>
                 </pic:pic>
               </a:graphicData>
@@ -6400,11 +6756,1011 @@
       </w:r>
     </w:p>
     <w:p>
-      <w:r>
-        <w:t>a</w:t>
-      </w:r>
-    </w:p>
-    <w:p/>
+      <w:pPr>
+        <w:pStyle w:val="Ttulo4"/>
+      </w:pPr>
+      <w:r>
+        <w:t>Lectura</w:t>
+      </w:r>
+    </w:p>
+    <w:p>
+      <w:r>
+        <w:t>Lo primero que tenemos que hacer es leer el fichero Excel que se nos ha proporcionado, para ello escribimos el nombre del paso, indicamos el fichero y su formato correspondiente a XLSX:</w:t>
+      </w:r>
+    </w:p>
+    <w:p>
+      <w:pPr>
+        <w:keepNext/>
+      </w:pPr>
+      <w:r>
+        <w:rPr>
+          <w:noProof/>
+        </w:rPr>
+        <w:drawing>
+          <wp:inline distT="0" distB="0" distL="0" distR="0" wp14:anchorId="5C45D047" wp14:editId="4E1643A3">
+            <wp:extent cx="5400040" cy="2579370"/>
+            <wp:effectExtent l="0" t="0" r="0" b="0"/>
+            <wp:docPr id="52" name="Imagen 52"/>
+            <wp:cNvGraphicFramePr>
+              <a:graphicFrameLocks xmlns:a="http://schemas.openxmlformats.org/drawingml/2006/main" noChangeAspect="1"/>
+            </wp:cNvGraphicFramePr>
+            <a:graphic xmlns:a="http://schemas.openxmlformats.org/drawingml/2006/main">
+              <a:graphicData uri="http://schemas.openxmlformats.org/drawingml/2006/picture">
+                <pic:pic xmlns:pic="http://schemas.openxmlformats.org/drawingml/2006/picture">
+                  <pic:nvPicPr>
+                    <pic:cNvPr id="1" name=""/>
+                    <pic:cNvPicPr/>
+                  </pic:nvPicPr>
+                  <pic:blipFill>
+                    <a:blip r:embed="rId63"/>
+                    <a:stretch>
+                      <a:fillRect/>
+                    </a:stretch>
+                  </pic:blipFill>
+                  <pic:spPr>
+                    <a:xfrm>
+                      <a:off x="0" y="0"/>
+                      <a:ext cx="5400040" cy="2579370"/>
+                    </a:xfrm>
+                    <a:prstGeom prst="rect">
+                      <a:avLst/>
+                    </a:prstGeom>
+                  </pic:spPr>
+                </pic:pic>
+              </a:graphicData>
+            </a:graphic>
+          </wp:inline>
+        </w:drawing>
+      </w:r>
+    </w:p>
+    <w:p>
+      <w:pPr>
+        <w:pStyle w:val="Descripcin"/>
+        <w:jc w:val="center"/>
+      </w:pPr>
+      <w:r>
+        <w:t xml:space="preserve">Ilustración </w:t>
+      </w:r>
+      <w:fldSimple w:instr=" SEQ Ilustración \* ARABIC ">
+        <w:r>
+          <w:rPr>
+            <w:noProof/>
+          </w:rPr>
+          <w:t>46</w:t>
+        </w:r>
+      </w:fldSimple>
+      <w:r>
+        <w:t xml:space="preserve"> - Lectura IN_AGLOMERACION.</w:t>
+      </w:r>
+    </w:p>
+    <w:p>
+      <w:r>
+        <w:t>Una vez hecho eso, le indicamos qué hoja tiene que leer y desde qué fila y columna, en nuestro caso la hoja “</w:t>
+      </w:r>
+      <w:proofErr w:type="spellStart"/>
+      <w:r>
+        <w:t>Datos_provincias</w:t>
+      </w:r>
+      <w:proofErr w:type="spellEnd"/>
+      <w:r>
+        <w:t>” y la fila 5 columna 2:</w:t>
+      </w:r>
+    </w:p>
+    <w:p>
+      <w:pPr>
+        <w:keepNext/>
+        <w:jc w:val="center"/>
+      </w:pPr>
+      <w:r>
+        <w:rPr>
+          <w:noProof/>
+        </w:rPr>
+        <w:lastRenderedPageBreak/>
+        <w:drawing>
+          <wp:inline distT="0" distB="0" distL="0" distR="0" wp14:anchorId="7644C2B3" wp14:editId="7C8B8383">
+            <wp:extent cx="5400040" cy="2566670"/>
+            <wp:effectExtent l="0" t="0" r="0" b="5080"/>
+            <wp:docPr id="53" name="Imagen 53"/>
+            <wp:cNvGraphicFramePr>
+              <a:graphicFrameLocks xmlns:a="http://schemas.openxmlformats.org/drawingml/2006/main" noChangeAspect="1"/>
+            </wp:cNvGraphicFramePr>
+            <a:graphic xmlns:a="http://schemas.openxmlformats.org/drawingml/2006/main">
+              <a:graphicData uri="http://schemas.openxmlformats.org/drawingml/2006/picture">
+                <pic:pic xmlns:pic="http://schemas.openxmlformats.org/drawingml/2006/picture">
+                  <pic:nvPicPr>
+                    <pic:cNvPr id="1" name=""/>
+                    <pic:cNvPicPr/>
+                  </pic:nvPicPr>
+                  <pic:blipFill>
+                    <a:blip r:embed="rId64"/>
+                    <a:stretch>
+                      <a:fillRect/>
+                    </a:stretch>
+                  </pic:blipFill>
+                  <pic:spPr>
+                    <a:xfrm>
+                      <a:off x="0" y="0"/>
+                      <a:ext cx="5400040" cy="2566670"/>
+                    </a:xfrm>
+                    <a:prstGeom prst="rect">
+                      <a:avLst/>
+                    </a:prstGeom>
+                  </pic:spPr>
+                </pic:pic>
+              </a:graphicData>
+            </a:graphic>
+          </wp:inline>
+        </w:drawing>
+      </w:r>
+    </w:p>
+    <w:p>
+      <w:pPr>
+        <w:pStyle w:val="Descripcin"/>
+        <w:jc w:val="center"/>
+      </w:pPr>
+      <w:r>
+        <w:t xml:space="preserve">Ilustración </w:t>
+      </w:r>
+      <w:fldSimple w:instr=" SEQ Ilustración \* ARABIC ">
+        <w:r>
+          <w:rPr>
+            <w:noProof/>
+          </w:rPr>
+          <w:t>47</w:t>
+        </w:r>
+      </w:fldSimple>
+      <w:r>
+        <w:t xml:space="preserve"> - Lectura IN_AGLOMERACION.</w:t>
+      </w:r>
+    </w:p>
+    <w:p>
+      <w:r>
+        <w:t>Posteriormente obtenemos los campos leídos en la pestaña “Field</w:t>
+      </w:r>
+      <w:r>
+        <w:t>s</w:t>
+      </w:r>
+      <w:r>
+        <w:t>”</w:t>
+      </w:r>
+      <w:r>
+        <w:t xml:space="preserve">, </w:t>
+      </w:r>
+      <w:r>
+        <w:t>los nombres de los campos han</w:t>
+      </w:r>
+      <w:r>
+        <w:t xml:space="preserve"> sido definidos de forma manual</w:t>
+      </w:r>
+      <w:r>
+        <w:t>:</w:t>
+      </w:r>
+    </w:p>
+    <w:p>
+      <w:pPr>
+        <w:keepNext/>
+        <w:jc w:val="center"/>
+      </w:pPr>
+      <w:r>
+        <w:rPr>
+          <w:noProof/>
+        </w:rPr>
+        <w:drawing>
+          <wp:inline distT="0" distB="0" distL="0" distR="0" wp14:anchorId="53162DCC" wp14:editId="18365D6B">
+            <wp:extent cx="5400040" cy="2574290"/>
+            <wp:effectExtent l="0" t="0" r="0" b="0"/>
+            <wp:docPr id="54" name="Imagen 54"/>
+            <wp:cNvGraphicFramePr>
+              <a:graphicFrameLocks xmlns:a="http://schemas.openxmlformats.org/drawingml/2006/main" noChangeAspect="1"/>
+            </wp:cNvGraphicFramePr>
+            <a:graphic xmlns:a="http://schemas.openxmlformats.org/drawingml/2006/main">
+              <a:graphicData uri="http://schemas.openxmlformats.org/drawingml/2006/picture">
+                <pic:pic xmlns:pic="http://schemas.openxmlformats.org/drawingml/2006/picture">
+                  <pic:nvPicPr>
+                    <pic:cNvPr id="1" name=""/>
+                    <pic:cNvPicPr/>
+                  </pic:nvPicPr>
+                  <pic:blipFill>
+                    <a:blip r:embed="rId65"/>
+                    <a:stretch>
+                      <a:fillRect/>
+                    </a:stretch>
+                  </pic:blipFill>
+                  <pic:spPr>
+                    <a:xfrm>
+                      <a:off x="0" y="0"/>
+                      <a:ext cx="5400040" cy="2574290"/>
+                    </a:xfrm>
+                    <a:prstGeom prst="rect">
+                      <a:avLst/>
+                    </a:prstGeom>
+                  </pic:spPr>
+                </pic:pic>
+              </a:graphicData>
+            </a:graphic>
+          </wp:inline>
+        </w:drawing>
+      </w:r>
+    </w:p>
+    <w:p>
+      <w:pPr>
+        <w:pStyle w:val="Descripcin"/>
+        <w:jc w:val="center"/>
+      </w:pPr>
+      <w:r>
+        <w:t xml:space="preserve">Ilustración </w:t>
+      </w:r>
+      <w:fldSimple w:instr=" SEQ Ilustración \* ARABIC ">
+        <w:r>
+          <w:rPr>
+            <w:noProof/>
+          </w:rPr>
+          <w:t>48</w:t>
+        </w:r>
+      </w:fldSimple>
+      <w:r>
+        <w:t xml:space="preserve"> - Lectura IN_AGLOMERACIONES.</w:t>
+      </w:r>
+    </w:p>
+    <w:p>
+      <w:pPr>
+        <w:pStyle w:val="Ttulo4"/>
+      </w:pPr>
+      <w:r>
+        <w:t>Mapeo</w:t>
+      </w:r>
+    </w:p>
+    <w:p>
+      <w:r>
+        <w:t>Al igual que ha sucedido con transformaciones anteriores, muchas provincias vienen también con su nombre en catalán/gallego/euskera/valenciano… Es por ello que hemos decido mantener el nombre en castellano, mapeando así los valores de las provincias que venían en otro idioma:</w:t>
+      </w:r>
+    </w:p>
+    <w:p>
+      <w:pPr>
+        <w:keepNext/>
+        <w:jc w:val="center"/>
+      </w:pPr>
+      <w:r>
+        <w:rPr>
+          <w:noProof/>
+        </w:rPr>
+        <w:lastRenderedPageBreak/>
+        <w:drawing>
+          <wp:inline distT="0" distB="0" distL="0" distR="0" wp14:anchorId="2057E510" wp14:editId="085615FF">
+            <wp:extent cx="4055165" cy="3683219"/>
+            <wp:effectExtent l="0" t="0" r="2540" b="0"/>
+            <wp:docPr id="55" name="Imagen 55"/>
+            <wp:cNvGraphicFramePr>
+              <a:graphicFrameLocks xmlns:a="http://schemas.openxmlformats.org/drawingml/2006/main" noChangeAspect="1"/>
+            </wp:cNvGraphicFramePr>
+            <a:graphic xmlns:a="http://schemas.openxmlformats.org/drawingml/2006/main">
+              <a:graphicData uri="http://schemas.openxmlformats.org/drawingml/2006/picture">
+                <pic:pic xmlns:pic="http://schemas.openxmlformats.org/drawingml/2006/picture">
+                  <pic:nvPicPr>
+                    <pic:cNvPr id="1" name=""/>
+                    <pic:cNvPicPr/>
+                  </pic:nvPicPr>
+                  <pic:blipFill>
+                    <a:blip r:embed="rId66"/>
+                    <a:stretch>
+                      <a:fillRect/>
+                    </a:stretch>
+                  </pic:blipFill>
+                  <pic:spPr>
+                    <a:xfrm>
+                      <a:off x="0" y="0"/>
+                      <a:ext cx="4064128" cy="3691359"/>
+                    </a:xfrm>
+                    <a:prstGeom prst="rect">
+                      <a:avLst/>
+                    </a:prstGeom>
+                  </pic:spPr>
+                </pic:pic>
+              </a:graphicData>
+            </a:graphic>
+          </wp:inline>
+        </w:drawing>
+      </w:r>
+    </w:p>
+    <w:p>
+      <w:pPr>
+        <w:pStyle w:val="Descripcin"/>
+        <w:jc w:val="center"/>
+      </w:pPr>
+      <w:r>
+        <w:t xml:space="preserve">Ilustración </w:t>
+      </w:r>
+      <w:fldSimple w:instr=" SEQ Ilustración \* ARABIC ">
+        <w:r>
+          <w:rPr>
+            <w:noProof/>
+          </w:rPr>
+          <w:t>49</w:t>
+        </w:r>
+      </w:fldSimple>
+      <w:r>
+        <w:t xml:space="preserve"> - Mapeo Valores IN_AGLOMERACION.</w:t>
+      </w:r>
+    </w:p>
+    <w:p>
+      <w:pPr>
+        <w:pStyle w:val="Ttulo4"/>
+      </w:pPr>
+      <w:r>
+        <w:t>Replace</w:t>
+      </w:r>
+    </w:p>
+    <w:p>
+      <w:r>
+        <w:t>Posteriormente tenemos que hacer un replace del símbolo “)” por nada, de esta forma luego podemos dividir el campo en dos, para así obtener el nombre de la provincia y su comunidad autónoma:</w:t>
+      </w:r>
+    </w:p>
+    <w:p>
+      <w:pPr>
+        <w:keepNext/>
+        <w:jc w:val="center"/>
+      </w:pPr>
+      <w:r>
+        <w:rPr>
+          <w:noProof/>
+        </w:rPr>
+        <w:drawing>
+          <wp:inline distT="0" distB="0" distL="0" distR="0" wp14:anchorId="37312D86" wp14:editId="77438D1E">
+            <wp:extent cx="5400040" cy="1844675"/>
+            <wp:effectExtent l="0" t="0" r="0" b="3175"/>
+            <wp:docPr id="56" name="Imagen 56"/>
+            <wp:cNvGraphicFramePr>
+              <a:graphicFrameLocks xmlns:a="http://schemas.openxmlformats.org/drawingml/2006/main" noChangeAspect="1"/>
+            </wp:cNvGraphicFramePr>
+            <a:graphic xmlns:a="http://schemas.openxmlformats.org/drawingml/2006/main">
+              <a:graphicData uri="http://schemas.openxmlformats.org/drawingml/2006/picture">
+                <pic:pic xmlns:pic="http://schemas.openxmlformats.org/drawingml/2006/picture">
+                  <pic:nvPicPr>
+                    <pic:cNvPr id="1" name=""/>
+                    <pic:cNvPicPr/>
+                  </pic:nvPicPr>
+                  <pic:blipFill>
+                    <a:blip r:embed="rId67"/>
+                    <a:stretch>
+                      <a:fillRect/>
+                    </a:stretch>
+                  </pic:blipFill>
+                  <pic:spPr>
+                    <a:xfrm>
+                      <a:off x="0" y="0"/>
+                      <a:ext cx="5400040" cy="1844675"/>
+                    </a:xfrm>
+                    <a:prstGeom prst="rect">
+                      <a:avLst/>
+                    </a:prstGeom>
+                  </pic:spPr>
+                </pic:pic>
+              </a:graphicData>
+            </a:graphic>
+          </wp:inline>
+        </w:drawing>
+      </w:r>
+    </w:p>
+    <w:p>
+      <w:pPr>
+        <w:pStyle w:val="Descripcin"/>
+        <w:jc w:val="center"/>
+      </w:pPr>
+      <w:r>
+        <w:t xml:space="preserve">Ilustración </w:t>
+      </w:r>
+      <w:fldSimple w:instr=" SEQ Ilustración \* ARABIC ">
+        <w:r>
+          <w:rPr>
+            <w:noProof/>
+          </w:rPr>
+          <w:t>50</w:t>
+        </w:r>
+      </w:fldSimple>
+      <w:r>
+        <w:t xml:space="preserve"> - Replace IN_AGLOMERACION.</w:t>
+      </w:r>
+    </w:p>
+    <w:p>
+      <w:pPr>
+        <w:pStyle w:val="Ttulo4"/>
+      </w:pPr>
+      <w:r>
+        <w:t>Split</w:t>
+      </w:r>
+    </w:p>
+    <w:p>
+      <w:r>
+        <w:t>Una vez que ya tenemos la información que queremos, la podemos separar estableciendo como separado “[espacio](“, de esta forma creamos dos nuevos campos: uno para la provincia y otro para la comunidad.</w:t>
+      </w:r>
+    </w:p>
+    <w:p>
+      <w:pPr>
+        <w:keepNext/>
+        <w:jc w:val="center"/>
+      </w:pPr>
+      <w:r>
+        <w:rPr>
+          <w:noProof/>
+        </w:rPr>
+        <w:lastRenderedPageBreak/>
+        <w:drawing>
+          <wp:inline distT="0" distB="0" distL="0" distR="0" wp14:anchorId="1A4C9875" wp14:editId="15AF9C49">
+            <wp:extent cx="5400040" cy="1760855"/>
+            <wp:effectExtent l="0" t="0" r="0" b="0"/>
+            <wp:docPr id="57" name="Imagen 57"/>
+            <wp:cNvGraphicFramePr>
+              <a:graphicFrameLocks xmlns:a="http://schemas.openxmlformats.org/drawingml/2006/main" noChangeAspect="1"/>
+            </wp:cNvGraphicFramePr>
+            <a:graphic xmlns:a="http://schemas.openxmlformats.org/drawingml/2006/main">
+              <a:graphicData uri="http://schemas.openxmlformats.org/drawingml/2006/picture">
+                <pic:pic xmlns:pic="http://schemas.openxmlformats.org/drawingml/2006/picture">
+                  <pic:nvPicPr>
+                    <pic:cNvPr id="1" name=""/>
+                    <pic:cNvPicPr/>
+                  </pic:nvPicPr>
+                  <pic:blipFill>
+                    <a:blip r:embed="rId68"/>
+                    <a:stretch>
+                      <a:fillRect/>
+                    </a:stretch>
+                  </pic:blipFill>
+                  <pic:spPr>
+                    <a:xfrm>
+                      <a:off x="0" y="0"/>
+                      <a:ext cx="5400040" cy="1760855"/>
+                    </a:xfrm>
+                    <a:prstGeom prst="rect">
+                      <a:avLst/>
+                    </a:prstGeom>
+                  </pic:spPr>
+                </pic:pic>
+              </a:graphicData>
+            </a:graphic>
+          </wp:inline>
+        </w:drawing>
+      </w:r>
+    </w:p>
+    <w:p>
+      <w:pPr>
+        <w:pStyle w:val="Descripcin"/>
+        <w:jc w:val="center"/>
+      </w:pPr>
+      <w:r>
+        <w:t xml:space="preserve">Ilustración </w:t>
+      </w:r>
+      <w:fldSimple w:instr=" SEQ Ilustración \* ARABIC ">
+        <w:r>
+          <w:rPr>
+            <w:noProof/>
+          </w:rPr>
+          <w:t>51</w:t>
+        </w:r>
+      </w:fldSimple>
+      <w:r>
+        <w:t xml:space="preserve"> - Split IN_AGLOMERACION.</w:t>
+      </w:r>
+    </w:p>
+    <w:p>
+      <w:pPr>
+        <w:pStyle w:val="Ttulo4"/>
+      </w:pPr>
+      <w:r>
+        <w:t>Normalización</w:t>
+      </w:r>
+    </w:p>
+    <w:p>
+      <w:r>
+        <w:t>Cuando ya tenemos la información separada, podemos hacer uso de un “string operations” para normalizar todos los strings, es decir, establecer mayúsculas y eliminar espacios:</w:t>
+      </w:r>
+    </w:p>
+    <w:p>
+      <w:pPr>
+        <w:keepNext/>
+        <w:jc w:val="center"/>
+      </w:pPr>
+      <w:r>
+        <w:rPr>
+          <w:noProof/>
+        </w:rPr>
+        <w:drawing>
+          <wp:inline distT="0" distB="0" distL="0" distR="0" wp14:anchorId="2E74F5EB" wp14:editId="0A9F59D2">
+            <wp:extent cx="5400040" cy="1833245"/>
+            <wp:effectExtent l="0" t="0" r="0" b="0"/>
+            <wp:docPr id="58" name="Imagen 58"/>
+            <wp:cNvGraphicFramePr>
+              <a:graphicFrameLocks xmlns:a="http://schemas.openxmlformats.org/drawingml/2006/main" noChangeAspect="1"/>
+            </wp:cNvGraphicFramePr>
+            <a:graphic xmlns:a="http://schemas.openxmlformats.org/drawingml/2006/main">
+              <a:graphicData uri="http://schemas.openxmlformats.org/drawingml/2006/picture">
+                <pic:pic xmlns:pic="http://schemas.openxmlformats.org/drawingml/2006/picture">
+                  <pic:nvPicPr>
+                    <pic:cNvPr id="1" name=""/>
+                    <pic:cNvPicPr/>
+                  </pic:nvPicPr>
+                  <pic:blipFill>
+                    <a:blip r:embed="rId69"/>
+                    <a:stretch>
+                      <a:fillRect/>
+                    </a:stretch>
+                  </pic:blipFill>
+                  <pic:spPr>
+                    <a:xfrm>
+                      <a:off x="0" y="0"/>
+                      <a:ext cx="5400040" cy="1833245"/>
+                    </a:xfrm>
+                    <a:prstGeom prst="rect">
+                      <a:avLst/>
+                    </a:prstGeom>
+                  </pic:spPr>
+                </pic:pic>
+              </a:graphicData>
+            </a:graphic>
+          </wp:inline>
+        </w:drawing>
+      </w:r>
+    </w:p>
+    <w:p>
+      <w:pPr>
+        <w:pStyle w:val="Descripcin"/>
+        <w:jc w:val="center"/>
+      </w:pPr>
+      <w:r>
+        <w:t xml:space="preserve">Ilustración </w:t>
+      </w:r>
+      <w:fldSimple w:instr=" SEQ Ilustración \* ARABIC ">
+        <w:r>
+          <w:rPr>
+            <w:noProof/>
+          </w:rPr>
+          <w:t>52</w:t>
+        </w:r>
+      </w:fldSimple>
+      <w:r>
+        <w:t xml:space="preserve"> - Normalización Strings IN_AGLOMERACION.</w:t>
+      </w:r>
+    </w:p>
+    <w:p>
+      <w:pPr>
+        <w:pStyle w:val="Ttulo4"/>
+      </w:pPr>
+      <w:r>
+        <w:t>Replace</w:t>
+      </w:r>
+    </w:p>
+    <w:p>
+      <w:r>
+        <w:t>Analizando los datos hemos visto que todas las comunidades y provincias cumplían las reglas ortográficas, sin embargo, la comunidad Aragón la escribían sin tilde. Es por ello que para mantener la misma lógica en todas las transformaciones hemos corregido dicho problema:</w:t>
+      </w:r>
+    </w:p>
+    <w:p>
+      <w:pPr>
+        <w:keepNext/>
+        <w:jc w:val="center"/>
+      </w:pPr>
+      <w:r>
+        <w:rPr>
+          <w:noProof/>
+        </w:rPr>
+        <w:lastRenderedPageBreak/>
+        <w:drawing>
+          <wp:inline distT="0" distB="0" distL="0" distR="0" wp14:anchorId="39702BF7" wp14:editId="11E69A0A">
+            <wp:extent cx="5400040" cy="1817370"/>
+            <wp:effectExtent l="0" t="0" r="0" b="0"/>
+            <wp:docPr id="59" name="Imagen 59"/>
+            <wp:cNvGraphicFramePr>
+              <a:graphicFrameLocks xmlns:a="http://schemas.openxmlformats.org/drawingml/2006/main" noChangeAspect="1"/>
+            </wp:cNvGraphicFramePr>
+            <a:graphic xmlns:a="http://schemas.openxmlformats.org/drawingml/2006/main">
+              <a:graphicData uri="http://schemas.openxmlformats.org/drawingml/2006/picture">
+                <pic:pic xmlns:pic="http://schemas.openxmlformats.org/drawingml/2006/picture">
+                  <pic:nvPicPr>
+                    <pic:cNvPr id="1" name=""/>
+                    <pic:cNvPicPr/>
+                  </pic:nvPicPr>
+                  <pic:blipFill>
+                    <a:blip r:embed="rId70"/>
+                    <a:stretch>
+                      <a:fillRect/>
+                    </a:stretch>
+                  </pic:blipFill>
+                  <pic:spPr>
+                    <a:xfrm>
+                      <a:off x="0" y="0"/>
+                      <a:ext cx="5400040" cy="1817370"/>
+                    </a:xfrm>
+                    <a:prstGeom prst="rect">
+                      <a:avLst/>
+                    </a:prstGeom>
+                  </pic:spPr>
+                </pic:pic>
+              </a:graphicData>
+            </a:graphic>
+          </wp:inline>
+        </w:drawing>
+      </w:r>
+    </w:p>
+    <w:p>
+      <w:pPr>
+        <w:pStyle w:val="Descripcin"/>
+        <w:jc w:val="center"/>
+      </w:pPr>
+      <w:r>
+        <w:t xml:space="preserve">Ilustración </w:t>
+      </w:r>
+      <w:fldSimple w:instr=" SEQ Ilustración \* ARABIC ">
+        <w:r>
+          <w:rPr>
+            <w:noProof/>
+          </w:rPr>
+          <w:t>53</w:t>
+        </w:r>
+      </w:fldSimple>
+      <w:r>
+        <w:t xml:space="preserve"> - Replace IN_AGLOMERACION.</w:t>
+      </w:r>
+    </w:p>
+    <w:p>
+      <w:pPr>
+        <w:pStyle w:val="Ttulo4"/>
+      </w:pPr>
+      <w:r>
+        <w:t>Normalización filas</w:t>
+      </w:r>
+    </w:p>
+    <w:p>
+      <w:r>
+        <w:t>Posteriormente, hemos tenido que normalizar filas para que las columnas respectivas al grupo de edad fueran filas y no columnas. Para ello establecemos el nuevo campo que vamos a crear y los valores que va a tener dicho campo:</w:t>
+      </w:r>
+    </w:p>
+    <w:p>
+      <w:pPr>
+        <w:keepNext/>
+        <w:jc w:val="center"/>
+      </w:pPr>
+      <w:r>
+        <w:rPr>
+          <w:noProof/>
+        </w:rPr>
+        <w:drawing>
+          <wp:inline distT="0" distB="0" distL="0" distR="0" wp14:anchorId="420AF78D" wp14:editId="39C7BADC">
+            <wp:extent cx="4533900" cy="2943225"/>
+            <wp:effectExtent l="0" t="0" r="0" b="9525"/>
+            <wp:docPr id="60" name="Imagen 60"/>
+            <wp:cNvGraphicFramePr>
+              <a:graphicFrameLocks xmlns:a="http://schemas.openxmlformats.org/drawingml/2006/main" noChangeAspect="1"/>
+            </wp:cNvGraphicFramePr>
+            <a:graphic xmlns:a="http://schemas.openxmlformats.org/drawingml/2006/main">
+              <a:graphicData uri="http://schemas.openxmlformats.org/drawingml/2006/picture">
+                <pic:pic xmlns:pic="http://schemas.openxmlformats.org/drawingml/2006/picture">
+                  <pic:nvPicPr>
+                    <pic:cNvPr id="1" name=""/>
+                    <pic:cNvPicPr/>
+                  </pic:nvPicPr>
+                  <pic:blipFill>
+                    <a:blip r:embed="rId71"/>
+                    <a:stretch>
+                      <a:fillRect/>
+                    </a:stretch>
+                  </pic:blipFill>
+                  <pic:spPr>
+                    <a:xfrm>
+                      <a:off x="0" y="0"/>
+                      <a:ext cx="4533900" cy="2943225"/>
+                    </a:xfrm>
+                    <a:prstGeom prst="rect">
+                      <a:avLst/>
+                    </a:prstGeom>
+                  </pic:spPr>
+                </pic:pic>
+              </a:graphicData>
+            </a:graphic>
+          </wp:inline>
+        </w:drawing>
+      </w:r>
+    </w:p>
+    <w:p>
+      <w:pPr>
+        <w:pStyle w:val="Descripcin"/>
+        <w:jc w:val="center"/>
+      </w:pPr>
+      <w:r>
+        <w:t xml:space="preserve">Ilustración </w:t>
+      </w:r>
+      <w:fldSimple w:instr=" SEQ Ilustración \* ARABIC ">
+        <w:r>
+          <w:rPr>
+            <w:noProof/>
+          </w:rPr>
+          <w:t>54</w:t>
+        </w:r>
+      </w:fldSimple>
+      <w:r>
+        <w:t xml:space="preserve"> - Normalización Filas IN_AGLOMERACION.</w:t>
+      </w:r>
+    </w:p>
+    <w:p>
+      <w:pPr>
+        <w:pStyle w:val="Ttulo4"/>
+      </w:pPr>
+      <w:r>
+        <w:t>Guardado</w:t>
+      </w:r>
+    </w:p>
+    <w:p>
+      <w:r>
+        <w:t>Finalmente, una vez que tenemos ya todos los datos normalizados podemos proceder al guardado de los mismo en la tabla intermedia “STG_AGLOMERACION”. Tenemos que marcar el truncate table y asociar los campos:</w:t>
+      </w:r>
+    </w:p>
+    <w:p>
+      <w:pPr>
+        <w:keepNext/>
+        <w:jc w:val="center"/>
+      </w:pPr>
+      <w:r>
+        <w:rPr>
+          <w:noProof/>
+        </w:rPr>
+        <w:lastRenderedPageBreak/>
+        <w:drawing>
+          <wp:inline distT="0" distB="0" distL="0" distR="0" wp14:anchorId="067EB3A3" wp14:editId="09AB8BB0">
+            <wp:extent cx="5400040" cy="4261485"/>
+            <wp:effectExtent l="0" t="0" r="0" b="5715"/>
+            <wp:docPr id="61" name="Imagen 61"/>
+            <wp:cNvGraphicFramePr>
+              <a:graphicFrameLocks xmlns:a="http://schemas.openxmlformats.org/drawingml/2006/main" noChangeAspect="1"/>
+            </wp:cNvGraphicFramePr>
+            <a:graphic xmlns:a="http://schemas.openxmlformats.org/drawingml/2006/main">
+              <a:graphicData uri="http://schemas.openxmlformats.org/drawingml/2006/picture">
+                <pic:pic xmlns:pic="http://schemas.openxmlformats.org/drawingml/2006/picture">
+                  <pic:nvPicPr>
+                    <pic:cNvPr id="1" name=""/>
+                    <pic:cNvPicPr/>
+                  </pic:nvPicPr>
+                  <pic:blipFill>
+                    <a:blip r:embed="rId72"/>
+                    <a:stretch>
+                      <a:fillRect/>
+                    </a:stretch>
+                  </pic:blipFill>
+                  <pic:spPr>
+                    <a:xfrm>
+                      <a:off x="0" y="0"/>
+                      <a:ext cx="5400040" cy="4261485"/>
+                    </a:xfrm>
+                    <a:prstGeom prst="rect">
+                      <a:avLst/>
+                    </a:prstGeom>
+                  </pic:spPr>
+                </pic:pic>
+              </a:graphicData>
+            </a:graphic>
+          </wp:inline>
+        </w:drawing>
+      </w:r>
+    </w:p>
+    <w:p>
+      <w:pPr>
+        <w:pStyle w:val="Descripcin"/>
+        <w:jc w:val="center"/>
+      </w:pPr>
+      <w:r>
+        <w:t xml:space="preserve">Ilustración </w:t>
+      </w:r>
+      <w:fldSimple w:instr=" SEQ Ilustración \* ARABIC ">
+        <w:r>
+          <w:rPr>
+            <w:noProof/>
+          </w:rPr>
+          <w:t>55</w:t>
+        </w:r>
+      </w:fldSimple>
+      <w:r>
+        <w:t xml:space="preserve"> - Guardado IN_AGLOMERACIONES.</w:t>
+      </w:r>
+    </w:p>
+    <w:p>
+      <w:pPr>
+        <w:keepNext/>
+        <w:jc w:val="center"/>
+      </w:pPr>
+      <w:r>
+        <w:rPr>
+          <w:noProof/>
+        </w:rPr>
+        <w:lastRenderedPageBreak/>
+        <w:drawing>
+          <wp:inline distT="0" distB="0" distL="0" distR="0" wp14:anchorId="63A7097A" wp14:editId="5AB08BCC">
+            <wp:extent cx="5400040" cy="4276725"/>
+            <wp:effectExtent l="0" t="0" r="0" b="9525"/>
+            <wp:docPr id="62" name="Imagen 62"/>
+            <wp:cNvGraphicFramePr>
+              <a:graphicFrameLocks xmlns:a="http://schemas.openxmlformats.org/drawingml/2006/main" noChangeAspect="1"/>
+            </wp:cNvGraphicFramePr>
+            <a:graphic xmlns:a="http://schemas.openxmlformats.org/drawingml/2006/main">
+              <a:graphicData uri="http://schemas.openxmlformats.org/drawingml/2006/picture">
+                <pic:pic xmlns:pic="http://schemas.openxmlformats.org/drawingml/2006/picture">
+                  <pic:nvPicPr>
+                    <pic:cNvPr id="1" name=""/>
+                    <pic:cNvPicPr/>
+                  </pic:nvPicPr>
+                  <pic:blipFill>
+                    <a:blip r:embed="rId73"/>
+                    <a:stretch>
+                      <a:fillRect/>
+                    </a:stretch>
+                  </pic:blipFill>
+                  <pic:spPr>
+                    <a:xfrm>
+                      <a:off x="0" y="0"/>
+                      <a:ext cx="5400040" cy="4276725"/>
+                    </a:xfrm>
+                    <a:prstGeom prst="rect">
+                      <a:avLst/>
+                    </a:prstGeom>
+                  </pic:spPr>
+                </pic:pic>
+              </a:graphicData>
+            </a:graphic>
+          </wp:inline>
+        </w:drawing>
+      </w:r>
+    </w:p>
+    <w:p>
+      <w:pPr>
+        <w:pStyle w:val="Descripcin"/>
+        <w:jc w:val="center"/>
+      </w:pPr>
+      <w:r>
+        <w:t xml:space="preserve">Ilustración </w:t>
+      </w:r>
+      <w:fldSimple w:instr=" SEQ Ilustración \* ARABIC ">
+        <w:r>
+          <w:rPr>
+            <w:noProof/>
+          </w:rPr>
+          <w:t>56</w:t>
+        </w:r>
+      </w:fldSimple>
+      <w:r>
+        <w:t xml:space="preserve"> - Guardado IN_AGLOMERACIONES.</w:t>
+      </w:r>
+    </w:p>
+    <w:p>
+      <w:r>
+        <w:t>Al ejecutar la anterior transformación obtenemos la</w:t>
+      </w:r>
+      <w:r>
+        <w:t>s</w:t>
+      </w:r>
+      <w:r>
+        <w:t xml:space="preserve"> siguiente</w:t>
+      </w:r>
+      <w:r>
+        <w:t>s</w:t>
+      </w:r>
+      <w:r>
+        <w:t xml:space="preserve"> métrica</w:t>
+      </w:r>
+      <w:r>
+        <w:t>s</w:t>
+      </w:r>
+      <w:r>
+        <w:t>:</w:t>
+      </w:r>
+    </w:p>
+    <w:p>
+      <w:pPr>
+        <w:keepNext/>
+        <w:jc w:val="center"/>
+      </w:pPr>
+      <w:r>
+        <w:rPr>
+          <w:noProof/>
+        </w:rPr>
+        <w:drawing>
+          <wp:inline distT="0" distB="0" distL="0" distR="0" wp14:anchorId="0323FB87" wp14:editId="0CAEDAD1">
+            <wp:extent cx="5400040" cy="1288415"/>
+            <wp:effectExtent l="0" t="0" r="0" b="6985"/>
+            <wp:docPr id="63" name="Imagen 63"/>
+            <wp:cNvGraphicFramePr>
+              <a:graphicFrameLocks xmlns:a="http://schemas.openxmlformats.org/drawingml/2006/main" noChangeAspect="1"/>
+            </wp:cNvGraphicFramePr>
+            <a:graphic xmlns:a="http://schemas.openxmlformats.org/drawingml/2006/main">
+              <a:graphicData uri="http://schemas.openxmlformats.org/drawingml/2006/picture">
+                <pic:pic xmlns:pic="http://schemas.openxmlformats.org/drawingml/2006/picture">
+                  <pic:nvPicPr>
+                    <pic:cNvPr id="1" name=""/>
+                    <pic:cNvPicPr/>
+                  </pic:nvPicPr>
+                  <pic:blipFill>
+                    <a:blip r:embed="rId74"/>
+                    <a:stretch>
+                      <a:fillRect/>
+                    </a:stretch>
+                  </pic:blipFill>
+                  <pic:spPr>
+                    <a:xfrm>
+                      <a:off x="0" y="0"/>
+                      <a:ext cx="5400040" cy="1288415"/>
+                    </a:xfrm>
+                    <a:prstGeom prst="rect">
+                      <a:avLst/>
+                    </a:prstGeom>
+                  </pic:spPr>
+                </pic:pic>
+              </a:graphicData>
+            </a:graphic>
+          </wp:inline>
+        </w:drawing>
+      </w:r>
+    </w:p>
+    <w:p>
+      <w:pPr>
+        <w:pStyle w:val="Descripcin"/>
+        <w:jc w:val="center"/>
+      </w:pPr>
+      <w:r>
+        <w:t xml:space="preserve">Ilustración </w:t>
+      </w:r>
+      <w:fldSimple w:instr=" SEQ Ilustración \* ARABIC ">
+        <w:r>
+          <w:rPr>
+            <w:noProof/>
+          </w:rPr>
+          <w:t>57</w:t>
+        </w:r>
+      </w:fldSimple>
+      <w:r>
+        <w:t xml:space="preserve"> - Métricas IN_AGLOMERACION.</w:t>
+      </w:r>
+    </w:p>
+    <w:p>
+      <w:r>
+        <w:t>Como podemos observar leemos 50 registros y almacenamos 300, esto se debe a la normalización de las filas para el atributo “</w:t>
+      </w:r>
+      <w:proofErr w:type="spellStart"/>
+      <w:r>
+        <w:t>grupo_edad</w:t>
+      </w:r>
+      <w:proofErr w:type="spellEnd"/>
+      <w:r>
+        <w:t>”.</w:t>
+      </w:r>
+    </w:p>
+    <w:p>
+      <w:pPr>
+        <w:pStyle w:val="Ttulo3"/>
+      </w:pPr>
+      <w:r>
+        <w:t>Transformación IN_LLAMADAS112</w:t>
+      </w:r>
+    </w:p>
+    <w:p>
+      <w:r>
+        <w:t>La última transformación respecto al bloque IN es “IN_LLAMADAS112”, ésta se encarga de hacer la lectura del archivo “</w:t>
+      </w:r>
+      <w:r>
+        <w:t>rows.xml</w:t>
+      </w:r>
+      <w:r>
+        <w:t>” el cual contiene todas las llamadas, y las vamos a guardar en la tabla intermedia “STG_Llamadas112”</w:t>
+      </w:r>
+      <w:r>
+        <w:t>.</w:t>
+      </w:r>
+    </w:p>
+    <w:p>
+      <w:r>
+        <w:lastRenderedPageBreak/>
+        <w:t>En este caso no hemos hecho ninguna modificación en el fichero XML original, por lo que la transformación nos queda de la siguiente forma:</w:t>
+      </w:r>
+    </w:p>
+    <w:p>
+      <w:pPr>
+        <w:jc w:val="center"/>
+      </w:pPr>
+    </w:p>
     <w:p/>
     <w:p/>
     <w:p/>
@@ -6483,7 +7839,7 @@
       </w:pPr>
     </w:p>
     <w:sectPr>
-      <w:headerReference w:type="default" r:id="rId63"/>
+      <w:headerReference w:type="default" r:id="rId75"/>
       <w:pgSz w:w="11906" w:h="16838"/>
       <w:pgMar w:top="1417" w:right="1701" w:bottom="1417" w:left="1701" w:header="708" w:footer="708" w:gutter="0"/>
       <w:cols w:space="708"/>

</xml_diff>

<commit_message>
BBDD: PRA2 - TR_DIM_AMBITO_GEOGRAFICO finalizado
</commit_message>
<xml_diff>
--- a/2019-20/PrimerSemestre/BBDD/Practica_4/mariousm_BDA_PRA2.docx
+++ b/2019-20/PrimerSemestre/BBDD/Practica_4/mariousm_BDA_PRA2.docx
@@ -10431,8 +10431,17 @@
                 <w:b/>
                 <w:bCs/>
               </w:rPr>
-              <w:t>Orígenes de los dastos</w:t>
-            </w:r>
+              <w:t xml:space="preserve">Orígenes de los </w:t>
+            </w:r>
+            <w:proofErr w:type="spellStart"/>
+            <w:r>
+              <w:rPr>
+                <w:b/>
+                <w:bCs/>
+              </w:rPr>
+              <w:t>dastos</w:t>
+            </w:r>
+            <w:proofErr w:type="spellEnd"/>
           </w:p>
         </w:tc>
         <w:tc>
@@ -10453,7 +10462,23 @@
                 <w:b/>
                 <w:bCs/>
               </w:rPr>
-              <w:t>Tabla de destino (stage)</w:t>
+              <w:t>Tabla de destino (</w:t>
+            </w:r>
+            <w:proofErr w:type="spellStart"/>
+            <w:r>
+              <w:rPr>
+                <w:b/>
+                <w:bCs/>
+              </w:rPr>
+              <w:t>stage</w:t>
+            </w:r>
+            <w:proofErr w:type="spellEnd"/>
+            <w:r>
+              <w:rPr>
+                <w:b/>
+                <w:bCs/>
+              </w:rPr>
+              <w:t>)</w:t>
             </w:r>
           </w:p>
         </w:tc>
@@ -10522,9 +10547,11 @@
             <w:pPr>
               <w:ind w:firstLine="0"/>
             </w:pPr>
+            <w:proofErr w:type="spellStart"/>
             <w:r>
               <w:t>STG_Denuncias_Infracciones</w:t>
             </w:r>
+            <w:proofErr w:type="spellEnd"/>
           </w:p>
         </w:tc>
       </w:tr>
@@ -10579,9 +10606,11 @@
             <w:pPr>
               <w:ind w:firstLine="0"/>
             </w:pPr>
+            <w:proofErr w:type="spellStart"/>
             <w:r>
               <w:t>STG_Poblacion</w:t>
             </w:r>
+            <w:proofErr w:type="spellEnd"/>
           </w:p>
         </w:tc>
       </w:tr>
@@ -10633,9 +10662,11 @@
             <w:pPr>
               <w:ind w:firstLine="0"/>
             </w:pPr>
+            <w:proofErr w:type="spellStart"/>
             <w:r>
               <w:t>STG_Movilidad</w:t>
             </w:r>
+            <w:proofErr w:type="spellEnd"/>
           </w:p>
         </w:tc>
       </w:tr>
@@ -10687,6 +10718,7 @@
             <w:pPr>
               <w:ind w:firstLine="0"/>
             </w:pPr>
+            <w:proofErr w:type="spellStart"/>
             <w:r>
               <w:t>STG_</w:t>
             </w:r>
@@ -10696,6 +10728,7 @@
             <w:r>
               <w:t>Aglomeracion</w:t>
             </w:r>
+            <w:proofErr w:type="spellEnd"/>
           </w:p>
         </w:tc>
       </w:tr>
@@ -10978,9 +11011,11 @@
             <w:pPr>
               <w:ind w:firstLine="0"/>
             </w:pPr>
+            <w:proofErr w:type="spellStart"/>
             <w:r>
               <w:t>DIM_Fecha</w:t>
             </w:r>
+            <w:proofErr w:type="spellEnd"/>
           </w:p>
         </w:tc>
       </w:tr>
@@ -11022,9 +11057,11 @@
             <w:pPr>
               <w:ind w:firstLine="0"/>
             </w:pPr>
+            <w:proofErr w:type="spellStart"/>
             <w:r>
               <w:t>STG_Poblacion</w:t>
             </w:r>
+            <w:proofErr w:type="spellEnd"/>
           </w:p>
           <w:p>
             <w:pPr>
@@ -11038,9 +11075,11 @@
             <w:pPr>
               <w:ind w:firstLine="0"/>
             </w:pPr>
+            <w:proofErr w:type="spellStart"/>
             <w:r>
               <w:t>STG_Evitar_Aglomeracion</w:t>
             </w:r>
+            <w:proofErr w:type="spellEnd"/>
           </w:p>
         </w:tc>
         <w:tc>
@@ -11051,9 +11090,11 @@
             <w:pPr>
               <w:ind w:firstLine="0"/>
             </w:pPr>
+            <w:proofErr w:type="spellStart"/>
             <w:r>
               <w:t>DIM_Ambito_Geografico</w:t>
             </w:r>
+            <w:proofErr w:type="spellEnd"/>
           </w:p>
         </w:tc>
       </w:tr>
@@ -11105,9 +11146,11 @@
             <w:pPr>
               <w:ind w:firstLine="0"/>
             </w:pPr>
+            <w:proofErr w:type="spellStart"/>
             <w:r>
               <w:t>DIM_Grupo_Edad</w:t>
             </w:r>
+            <w:proofErr w:type="spellEnd"/>
           </w:p>
         </w:tc>
       </w:tr>
@@ -11159,9 +11202,11 @@
             <w:pPr>
               <w:ind w:firstLine="0"/>
             </w:pPr>
+            <w:proofErr w:type="spellStart"/>
             <w:r>
               <w:t>DIM_Medicion</w:t>
             </w:r>
+            <w:proofErr w:type="spellEnd"/>
           </w:p>
         </w:tc>
       </w:tr>
@@ -11214,9 +11259,11 @@
               <w:keepNext/>
               <w:ind w:firstLine="0"/>
             </w:pPr>
+            <w:proofErr w:type="spellStart"/>
             <w:r>
               <w:t>DIM_Tipologia</w:t>
             </w:r>
+            <w:proofErr w:type="spellEnd"/>
           </w:p>
         </w:tc>
       </w:tr>
@@ -11421,8 +11468,13 @@
               <w:ind w:firstLine="0"/>
             </w:pPr>
             <w:r>
-              <w:t>Carga y transformación de la tabla de hechos Fact_Mediciones</w:t>
-            </w:r>
+              <w:t xml:space="preserve">Carga y transformación de la tabla de hechos </w:t>
+            </w:r>
+            <w:proofErr w:type="spellStart"/>
+            <w:r>
+              <w:t>Fact_Mediciones</w:t>
+            </w:r>
+            <w:proofErr w:type="spellEnd"/>
           </w:p>
         </w:tc>
         <w:tc>
@@ -11434,36 +11486,44 @@
               <w:keepNext/>
               <w:ind w:firstLine="0"/>
             </w:pPr>
+            <w:proofErr w:type="spellStart"/>
             <w:r>
               <w:t>STG_Denuncias_infracciones</w:t>
             </w:r>
+            <w:proofErr w:type="spellEnd"/>
           </w:p>
           <w:p>
             <w:pPr>
               <w:keepNext/>
               <w:ind w:firstLine="0"/>
             </w:pPr>
+            <w:proofErr w:type="spellStart"/>
             <w:r>
               <w:t>STG_Evitar_Aglomeracion</w:t>
             </w:r>
+            <w:proofErr w:type="spellEnd"/>
           </w:p>
           <w:p>
             <w:pPr>
               <w:keepNext/>
               <w:ind w:firstLine="0"/>
             </w:pPr>
+            <w:proofErr w:type="spellStart"/>
             <w:r>
               <w:t>STG_Movilidad</w:t>
             </w:r>
+            <w:proofErr w:type="spellEnd"/>
           </w:p>
           <w:p>
             <w:pPr>
               <w:keepNext/>
               <w:ind w:firstLine="0"/>
             </w:pPr>
+            <w:proofErr w:type="spellStart"/>
             <w:r>
               <w:t>STG_Poblacion</w:t>
             </w:r>
+            <w:proofErr w:type="spellEnd"/>
           </w:p>
         </w:tc>
       </w:tr>
@@ -11585,7 +11645,15 @@
         <w:t>scripts</w:t>
       </w:r>
       <w:r>
-        <w:t xml:space="preserve">, sobre la base de dastos proporcionada (en nuestro caso: SQL Server). Se deberán crear las tablas intermedias y las tablas del modelo dimensional de la solución oficial, es decir, las dimensiones y las tablas de hechos. Para hacerlo, deben utilizarse los </w:t>
+        <w:t xml:space="preserve">, sobre la base de </w:t>
+      </w:r>
+      <w:proofErr w:type="spellStart"/>
+      <w:r>
+        <w:t>dastos</w:t>
+      </w:r>
+      <w:proofErr w:type="spellEnd"/>
+      <w:r>
+        <w:t xml:space="preserve"> proporcionada (en nuestro caso: SQL Server). Se deberán crear las tablas intermedias y las tablas del modelo dimensional de la solución oficial, es decir, las dimensiones y las tablas de hechos. Para hacerlo, deben utilizarse los </w:t>
       </w:r>
       <w:r>
         <w:rPr>
@@ -11632,8 +11700,13 @@
       </w:pPr>
       <w:r>
         <w:lastRenderedPageBreak/>
-        <w:t>Tabla intermedia STG_Denuncias_Infracciones</w:t>
-      </w:r>
+        <w:t xml:space="preserve">Tabla intermedia </w:t>
+      </w:r>
+      <w:proofErr w:type="spellStart"/>
+      <w:r>
+        <w:t>STG_Denuncias_Infracciones</w:t>
+      </w:r>
+      <w:proofErr w:type="spellEnd"/>
     </w:p>
     <w:p>
       <w:pPr>
@@ -11719,7 +11792,15 @@
         <w:fldChar w:fldCharType="end"/>
       </w:r>
       <w:r>
-        <w:t xml:space="preserve"> - STG_Denuncias_Infracciones.</w:t>
+        <w:t xml:space="preserve"> - </w:t>
+      </w:r>
+      <w:proofErr w:type="spellStart"/>
+      <w:r>
+        <w:t>STG_Denuncias_Infracciones</w:t>
+      </w:r>
+      <w:proofErr w:type="spellEnd"/>
+      <w:r>
+        <w:t>.</w:t>
       </w:r>
       <w:bookmarkEnd w:id="18"/>
     </w:p>
@@ -11731,8 +11812,13 @@
         <w:t>Tabla intermedia</w:t>
       </w:r>
       <w:r>
-        <w:t xml:space="preserve"> STG_Poblacion</w:t>
-      </w:r>
+        <w:t xml:space="preserve"> </w:t>
+      </w:r>
+      <w:proofErr w:type="spellStart"/>
+      <w:r>
+        <w:t>STG_Poblacion</w:t>
+      </w:r>
+      <w:proofErr w:type="spellEnd"/>
     </w:p>
     <w:p>
       <w:pPr>
@@ -11818,7 +11904,15 @@
         <w:fldChar w:fldCharType="end"/>
       </w:r>
       <w:r>
-        <w:t xml:space="preserve"> - STG_Poblacion.</w:t>
+        <w:t xml:space="preserve"> - </w:t>
+      </w:r>
+      <w:proofErr w:type="spellStart"/>
+      <w:r>
+        <w:t>STG_Poblacion</w:t>
+      </w:r>
+      <w:proofErr w:type="spellEnd"/>
+      <w:r>
+        <w:t>.</w:t>
       </w:r>
       <w:bookmarkEnd w:id="19"/>
     </w:p>
@@ -11924,8 +12018,13 @@
         <w:pStyle w:val="Ttulo4"/>
       </w:pPr>
       <w:r>
-        <w:t>Tabla intermedia STG_Movilidad</w:t>
-      </w:r>
+        <w:t xml:space="preserve">Tabla intermedia </w:t>
+      </w:r>
+      <w:proofErr w:type="spellStart"/>
+      <w:r>
+        <w:t>STG_Movilidad</w:t>
+      </w:r>
+      <w:proofErr w:type="spellEnd"/>
     </w:p>
     <w:p>
       <w:pPr>
@@ -12011,7 +12110,15 @@
         <w:fldChar w:fldCharType="end"/>
       </w:r>
       <w:r>
-        <w:t xml:space="preserve"> - STG_Movilidad.</w:t>
+        <w:t xml:space="preserve"> - </w:t>
+      </w:r>
+      <w:proofErr w:type="spellStart"/>
+      <w:r>
+        <w:t>STG_Movilidad</w:t>
+      </w:r>
+      <w:proofErr w:type="spellEnd"/>
+      <w:r>
+        <w:t>.</w:t>
       </w:r>
       <w:bookmarkEnd w:id="21"/>
     </w:p>
@@ -12021,8 +12128,13 @@
       </w:pPr>
       <w:r>
         <w:lastRenderedPageBreak/>
-        <w:t>Tabla intermedia STG_Evitar_Aglomeracion</w:t>
-      </w:r>
+        <w:t xml:space="preserve">Tabla intermedia </w:t>
+      </w:r>
+      <w:proofErr w:type="spellStart"/>
+      <w:r>
+        <w:t>STG_Evitar_Aglomeracion</w:t>
+      </w:r>
+      <w:proofErr w:type="spellEnd"/>
     </w:p>
     <w:p>
       <w:pPr>
@@ -12108,7 +12220,15 @@
         <w:fldChar w:fldCharType="end"/>
       </w:r>
       <w:r>
-        <w:t xml:space="preserve"> - STG_Evitar_Aglomeracion.</w:t>
+        <w:t xml:space="preserve"> - </w:t>
+      </w:r>
+      <w:proofErr w:type="spellStart"/>
+      <w:r>
+        <w:t>STG_Evitar_Aglomeracion</w:t>
+      </w:r>
+      <w:proofErr w:type="spellEnd"/>
+      <w:r>
+        <w:t>.</w:t>
       </w:r>
       <w:bookmarkEnd w:id="22"/>
     </w:p>
@@ -12218,8 +12338,13 @@
         <w:pStyle w:val="Ttulo4"/>
       </w:pPr>
       <w:r>
-        <w:t>Tabla dimensión DIM_Ambito_Geografico</w:t>
-      </w:r>
+        <w:t xml:space="preserve">Tabla dimensión </w:t>
+      </w:r>
+      <w:proofErr w:type="spellStart"/>
+      <w:r>
+        <w:t>DIM_Ambito_Geografico</w:t>
+      </w:r>
+      <w:proofErr w:type="spellEnd"/>
     </w:p>
     <w:p>
       <w:pPr>
@@ -12298,7 +12423,15 @@
         <w:fldChar w:fldCharType="end"/>
       </w:r>
       <w:r>
-        <w:t xml:space="preserve"> - DIM_Ambito_Geografico.</w:t>
+        <w:t xml:space="preserve"> - </w:t>
+      </w:r>
+      <w:proofErr w:type="spellStart"/>
+      <w:r>
+        <w:t>DIM_Ambito_Geografico</w:t>
+      </w:r>
+      <w:proofErr w:type="spellEnd"/>
+      <w:r>
+        <w:t>.</w:t>
       </w:r>
       <w:bookmarkEnd w:id="25"/>
     </w:p>
@@ -12308,8 +12441,13 @@
       </w:pPr>
       <w:r>
         <w:lastRenderedPageBreak/>
-        <w:t>Tabla dimensión DIM_Fecha</w:t>
-      </w:r>
+        <w:t xml:space="preserve">Tabla dimensión </w:t>
+      </w:r>
+      <w:proofErr w:type="spellStart"/>
+      <w:r>
+        <w:t>DIM_Fecha</w:t>
+      </w:r>
+      <w:proofErr w:type="spellEnd"/>
     </w:p>
     <w:p>
       <w:pPr>
@@ -12395,7 +12533,15 @@
         <w:fldChar w:fldCharType="end"/>
       </w:r>
       <w:r>
-        <w:t xml:space="preserve"> - DIM_Fecha.</w:t>
+        <w:t xml:space="preserve"> - </w:t>
+      </w:r>
+      <w:proofErr w:type="spellStart"/>
+      <w:r>
+        <w:t>DIM_Fecha</w:t>
+      </w:r>
+      <w:proofErr w:type="spellEnd"/>
+      <w:r>
+        <w:t>.</w:t>
       </w:r>
       <w:bookmarkEnd w:id="26"/>
     </w:p>
@@ -12404,8 +12550,13 @@
         <w:pStyle w:val="Ttulo4"/>
       </w:pPr>
       <w:r>
-        <w:t>Tabla dimensión DIM_Grupo_Edad</w:t>
-      </w:r>
+        <w:t xml:space="preserve">Tabla dimensión </w:t>
+      </w:r>
+      <w:proofErr w:type="spellStart"/>
+      <w:r>
+        <w:t>DIM_Grupo_Edad</w:t>
+      </w:r>
+      <w:proofErr w:type="spellEnd"/>
     </w:p>
     <w:p>
       <w:pPr>
@@ -12484,7 +12635,15 @@
         <w:fldChar w:fldCharType="end"/>
       </w:r>
       <w:r>
-        <w:t xml:space="preserve"> - DIM_Grupo_Edad.</w:t>
+        <w:t xml:space="preserve"> - </w:t>
+      </w:r>
+      <w:proofErr w:type="spellStart"/>
+      <w:r>
+        <w:t>DIM_Grupo_Edad</w:t>
+      </w:r>
+      <w:proofErr w:type="spellEnd"/>
+      <w:r>
+        <w:t>.</w:t>
       </w:r>
       <w:bookmarkEnd w:id="27"/>
     </w:p>
@@ -12493,8 +12652,13 @@
         <w:pStyle w:val="Ttulo4"/>
       </w:pPr>
       <w:r>
-        <w:t>Tabla dimensión DIM_Medicion</w:t>
-      </w:r>
+        <w:t xml:space="preserve">Tabla dimensión </w:t>
+      </w:r>
+      <w:proofErr w:type="spellStart"/>
+      <w:r>
+        <w:t>DIM_Medicion</w:t>
+      </w:r>
+      <w:proofErr w:type="spellEnd"/>
     </w:p>
     <w:p>
       <w:pPr>
@@ -12573,7 +12737,15 @@
         <w:fldChar w:fldCharType="end"/>
       </w:r>
       <w:r>
-        <w:t xml:space="preserve"> - DIM_Medicion.</w:t>
+        <w:t xml:space="preserve"> - </w:t>
+      </w:r>
+      <w:proofErr w:type="spellStart"/>
+      <w:r>
+        <w:t>DIM_Medicion</w:t>
+      </w:r>
+      <w:proofErr w:type="spellEnd"/>
+      <w:r>
+        <w:t>.</w:t>
       </w:r>
       <w:bookmarkEnd w:id="28"/>
     </w:p>
@@ -12583,8 +12755,13 @@
       </w:pPr>
       <w:r>
         <w:lastRenderedPageBreak/>
-        <w:t>Tabla dimensión DIM_Tipologia</w:t>
-      </w:r>
+        <w:t xml:space="preserve">Tabla dimensión </w:t>
+      </w:r>
+      <w:proofErr w:type="spellStart"/>
+      <w:r>
+        <w:t>DIM_Tipologia</w:t>
+      </w:r>
+      <w:proofErr w:type="spellEnd"/>
     </w:p>
     <w:p>
       <w:pPr>
@@ -12663,7 +12840,15 @@
         <w:fldChar w:fldCharType="end"/>
       </w:r>
       <w:r>
-        <w:t xml:space="preserve"> - DIM_Tipologia.</w:t>
+        <w:t xml:space="preserve"> - </w:t>
+      </w:r>
+      <w:proofErr w:type="spellStart"/>
+      <w:r>
+        <w:t>DIM_Tipologia</w:t>
+      </w:r>
+      <w:proofErr w:type="spellEnd"/>
+      <w:r>
+        <w:t>.</w:t>
       </w:r>
       <w:bookmarkEnd w:id="29"/>
     </w:p>
@@ -12866,8 +13051,13 @@
       </w:pPr>
       <w:r>
         <w:lastRenderedPageBreak/>
-        <w:t>Tabla hecho FACT_Mediciones</w:t>
-      </w:r>
+        <w:t xml:space="preserve">Tabla hecho </w:t>
+      </w:r>
+      <w:proofErr w:type="spellStart"/>
+      <w:r>
+        <w:t>FACT_Mediciones</w:t>
+      </w:r>
+      <w:proofErr w:type="spellEnd"/>
     </w:p>
     <w:p>
       <w:pPr>
@@ -12946,7 +13136,15 @@
         <w:fldChar w:fldCharType="end"/>
       </w:r>
       <w:r>
-        <w:t xml:space="preserve"> - FACT_Mediciones.</w:t>
+        <w:t xml:space="preserve"> - </w:t>
+      </w:r>
+      <w:proofErr w:type="spellStart"/>
+      <w:r>
+        <w:t>FACT_Mediciones</w:t>
+      </w:r>
+      <w:proofErr w:type="spellEnd"/>
+      <w:r>
+        <w:t>.</w:t>
       </w:r>
       <w:bookmarkEnd w:id="33"/>
     </w:p>
@@ -13155,6 +13353,7 @@
       <w:r>
         <w:t xml:space="preserve">uras. Para ello accedemos a </w:t>
       </w:r>
+      <w:proofErr w:type="spellStart"/>
       <w:r>
         <w:rPr>
           <w:i/>
@@ -13162,6 +13361,7 @@
         </w:rPr>
         <w:t>kettle.properties</w:t>
       </w:r>
+      <w:proofErr w:type="spellEnd"/>
       <w:r>
         <w:t xml:space="preserve"> y definimos las siguientes variables:</w:t>
       </w:r>
@@ -13268,11 +13468,19 @@
           <w:lang w:val="en-US"/>
         </w:rPr>
       </w:pPr>
+      <w:proofErr w:type="spellStart"/>
       <w:r>
         <w:rPr>
           <w:lang w:val="en-US"/>
         </w:rPr>
-        <w:t xml:space="preserve">Nombre: </w:t>
+        <w:t>Nombre</w:t>
+      </w:r>
+      <w:proofErr w:type="spellEnd"/>
+      <w:r>
+        <w:rPr>
+          <w:lang w:val="en-US"/>
+        </w:rPr>
+        <w:t xml:space="preserve">: </w:t>
       </w:r>
       <w:r>
         <w:rPr>
@@ -13302,8 +13510,16 @@
         <w:rPr>
           <w:lang w:val="en-US"/>
         </w:rPr>
-        <w:t xml:space="preserve"> DB_mariousm</w:t>
-      </w:r>
+        <w:t xml:space="preserve"> </w:t>
+      </w:r>
+      <w:proofErr w:type="spellStart"/>
+      <w:r>
+        <w:rPr>
+          <w:lang w:val="en-US"/>
+        </w:rPr>
+        <w:t>DB_mariousm</w:t>
+      </w:r>
+      <w:proofErr w:type="spellEnd"/>
     </w:p>
     <w:p>
       <w:pPr>
@@ -13325,11 +13541,19 @@
           <w:lang w:val="en-US"/>
         </w:rPr>
       </w:pPr>
+      <w:proofErr w:type="spellStart"/>
       <w:r>
         <w:rPr>
           <w:lang w:val="en-US"/>
         </w:rPr>
-        <w:t>Nombre: PORT</w:t>
+        <w:t>Nombre</w:t>
+      </w:r>
+      <w:proofErr w:type="spellEnd"/>
+      <w:r>
+        <w:rPr>
+          <w:lang w:val="en-US"/>
+        </w:rPr>
+        <w:t>: PORT</w:t>
       </w:r>
     </w:p>
     <w:p>
@@ -13370,11 +13594,19 @@
           <w:lang w:val="en-US"/>
         </w:rPr>
       </w:pPr>
+      <w:proofErr w:type="spellStart"/>
       <w:r>
         <w:rPr>
           <w:lang w:val="en-US"/>
         </w:rPr>
-        <w:t>Nombre: USERNAME</w:t>
+        <w:t>Nombre</w:t>
+      </w:r>
+      <w:proofErr w:type="spellEnd"/>
+      <w:r>
+        <w:rPr>
+          <w:lang w:val="en-US"/>
+        </w:rPr>
+        <w:t>: USERNAME</w:t>
       </w:r>
     </w:p>
     <w:p>
@@ -13392,8 +13624,16 @@
         <w:rPr>
           <w:lang w:val="en-US"/>
         </w:rPr>
-        <w:t>Valor: STUDENT_mariousm</w:t>
-      </w:r>
+        <w:t xml:space="preserve">Valor: </w:t>
+      </w:r>
+      <w:proofErr w:type="spellStart"/>
+      <w:r>
+        <w:rPr>
+          <w:lang w:val="en-US"/>
+        </w:rPr>
+        <w:t>STUDENT_mariousm</w:t>
+      </w:r>
+      <w:proofErr w:type="spellEnd"/>
     </w:p>
     <w:p>
       <w:pPr>
@@ -13598,12 +13838,28 @@
     </w:p>
     <w:p>
       <w:r>
-        <w:t>Una vez que ya hemos definido las variables de entorno y la conexión podemos proceder a realizar todas las transformaciones y trabajos.</w:t>
-      </w:r>
-    </w:p>
-    <w:p>
-      <w:r>
-        <w:t>La primera transformación que vamos a realizar se llama “IN_DENUNCIAS_INFRACCIONES”, su objetivo es leer todos los datos del archivo “ACUMULADO-DENUNCIAS-INFRACCIONES.xlsx” en la tabla intermedia  “STG_Denuncias_Infracciones”.</w:t>
+        <w:t xml:space="preserve">Una vez que ya hemos definido las variables de entorno y la conexión podemos </w:t>
+      </w:r>
+      <w:proofErr w:type="gramStart"/>
+      <w:r>
+        <w:t>proceder a realizar</w:t>
+      </w:r>
+      <w:proofErr w:type="gramEnd"/>
+      <w:r>
+        <w:t xml:space="preserve"> todas las transformaciones y trabajos.</w:t>
+      </w:r>
+    </w:p>
+    <w:p>
+      <w:r>
+        <w:t>La primera transformación que vamos a realizar se llama “IN_DENUNCIAS_INFRACCIONES”, su objetivo es leer todos los datos del archivo “ACUMULADO-DENUNCIAS-INFRACCIONES.xlsx” en la tabla intermedia  “</w:t>
+      </w:r>
+      <w:proofErr w:type="spellStart"/>
+      <w:r>
+        <w:t>STG_Denuncias_Infracciones</w:t>
+      </w:r>
+      <w:proofErr w:type="spellEnd"/>
+      <w:r>
+        <w:t>”.</w:t>
       </w:r>
     </w:p>
     <w:p>
@@ -13794,7 +14050,15 @@
     <w:p>
       <w:r>
         <w:lastRenderedPageBreak/>
-        <w:t>Una vez hecho eso, le indicamos qué hoja tiene que leer y desde qué fila y columna, en nuestro caso la hoja “Datos_tratados” y la fila 5 columna 0:</w:t>
+        <w:t>Una vez hecho eso, le indicamos qué hoja tiene que leer y desde qué fila y columna, en nuestro caso la hoja “</w:t>
+      </w:r>
+      <w:proofErr w:type="spellStart"/>
+      <w:r>
+        <w:t>Datos_tratados</w:t>
+      </w:r>
+      <w:proofErr w:type="spellEnd"/>
+      <w:r>
+        <w:t>” y la fila 5 columna 0:</w:t>
       </w:r>
     </w:p>
     <w:p>
@@ -14270,7 +14534,15 @@
     </w:p>
     <w:p>
       <w:r>
-        <w:t>Finalmente, introducimos todos los valores en la base de datos, es decir, en la tabla intermedia STG_Denuncias_Infracciones, indicamos que haga un truncate de la tabla y con la conexión definida guardamos los valores en la tabla correspondiente:</w:t>
+        <w:t xml:space="preserve">Finalmente, introducimos todos los valores en la base de datos, es decir, en la tabla intermedia </w:t>
+      </w:r>
+      <w:proofErr w:type="spellStart"/>
+      <w:r>
+        <w:t>STG_Denuncias_Infracciones</w:t>
+      </w:r>
+      <w:proofErr w:type="spellEnd"/>
+      <w:r>
+        <w:t>, indicamos que haga un truncate de la tabla y con la conexión definida guardamos los valores en la tabla correspondiente:</w:t>
       </w:r>
     </w:p>
     <w:p>
@@ -14464,7 +14736,15 @@
         <w:t>La segunda transformación que vamos a realizar se llama “IN_POBLACION”, su objetivo es leer todos los datos del archivo “poblacion_9687bsc.csv”</w:t>
       </w:r>
       <w:r>
-        <w:t xml:space="preserve"> y almacenarlos en la taba intermedia “STG_Poblacion”.</w:t>
+        <w:t xml:space="preserve"> y almacenarlos en la taba intermedia “</w:t>
+      </w:r>
+      <w:proofErr w:type="spellStart"/>
+      <w:r>
+        <w:t>STG_Poblacion</w:t>
+      </w:r>
+      <w:proofErr w:type="spellEnd"/>
+      <w:r>
+        <w:t>”.</w:t>
       </w:r>
     </w:p>
     <w:p>
@@ -14947,7 +15227,15 @@
     </w:p>
     <w:p>
       <w:r>
-        <w:t>Finalmente, guardamos los datos en la tabla “STG_Poblacion”, indicando que haga un truncate de la tabla y asociamos los campos:</w:t>
+        <w:t>Finalmente, guardamos los datos en la tabla “</w:t>
+      </w:r>
+      <w:proofErr w:type="spellStart"/>
+      <w:r>
+        <w:t>STG_Poblacion</w:t>
+      </w:r>
+      <w:proofErr w:type="spellEnd"/>
+      <w:r>
+        <w:t>”, indicando que haga un truncate de la tabla y asociamos los campos:</w:t>
       </w:r>
     </w:p>
     <w:p>
@@ -15234,11 +15522,16 @@
         <w:t>a</w:t>
       </w:r>
       <w:r>
-        <w:t xml:space="preserve"> transformación que vamos a realizar se llama “IN_MOVILIDAD”, su objetivo es leer todos los datos del archivo “35167bsc.csv” y guardarlos en la tabla intermedia “STG_</w:t>
+        <w:t xml:space="preserve"> transformación que vamos a realizar se llama “IN_MOVILIDAD”, su objetivo es leer todos los datos del archivo “35167bsc.csv” y guardarlos en la tabla intermedia “</w:t>
+      </w:r>
+      <w:proofErr w:type="spellStart"/>
+      <w:r>
+        <w:t>STG_</w:t>
       </w:r>
       <w:r>
         <w:t>Movilidad</w:t>
       </w:r>
+      <w:proofErr w:type="spellEnd"/>
       <w:r>
         <w:t>”.</w:t>
       </w:r>
@@ -15726,12 +16019,33 @@
         <w:pStyle w:val="Ttulo4"/>
       </w:pPr>
       <w:r>
-        <w:t>Select Values</w:t>
-      </w:r>
-    </w:p>
-    <w:p>
-      <w:r>
-        <w:t>Cuando ya tenemos el string modificado, hay que convertirlo de decimal, ya que en la tabla de la base de datos el “Total” lo almacenamos como un número. Para ello, hacemos uso del componente “Select_Values” y en “Meta-data” establecemos que cree un nuevo campo que sea de tipo numérico con el campo original “Total”, el resultado de esta operación lo guardamos en “totalSQL”:</w:t>
+        <w:t xml:space="preserve">Select </w:t>
+      </w:r>
+      <w:proofErr w:type="spellStart"/>
+      <w:r>
+        <w:t>Values</w:t>
+      </w:r>
+      <w:proofErr w:type="spellEnd"/>
+    </w:p>
+    <w:p>
+      <w:r>
+        <w:t>Cuando ya tenemos el string modificado, hay que convertirlo de decimal, ya que en la tabla de la base de datos el “Total” lo almacenamos como un número. Para ello, hacemos uso del componente “</w:t>
+      </w:r>
+      <w:proofErr w:type="spellStart"/>
+      <w:r>
+        <w:t>Select_Values</w:t>
+      </w:r>
+      <w:proofErr w:type="spellEnd"/>
+      <w:r>
+        <w:t>” y en “Meta-data” establecemos que cree un nuevo campo que sea de tipo numérico con el campo original “Total”, el resultado de esta operación lo guardamos en “</w:t>
+      </w:r>
+      <w:proofErr w:type="spellStart"/>
+      <w:r>
+        <w:t>totalSQL</w:t>
+      </w:r>
+      <w:proofErr w:type="spellEnd"/>
+      <w:r>
+        <w:t>”:</w:t>
       </w:r>
     </w:p>
     <w:p>
@@ -15810,7 +16124,15 @@
         <w:fldChar w:fldCharType="end"/>
       </w:r>
       <w:r>
-        <w:t xml:space="preserve"> - Select Values IN_MOVILIDAD.</w:t>
+        <w:t xml:space="preserve"> - Select </w:t>
+      </w:r>
+      <w:proofErr w:type="spellStart"/>
+      <w:r>
+        <w:t>Values</w:t>
+      </w:r>
+      <w:proofErr w:type="spellEnd"/>
+      <w:r>
+        <w:t xml:space="preserve"> IN_MOVILIDAD.</w:t>
       </w:r>
       <w:bookmarkEnd w:id="66"/>
     </w:p>
@@ -15824,7 +16146,15 @@
     </w:p>
     <w:p>
       <w:r>
-        <w:t>Finalmente, guardamos todo el proceso realizado en la tabla “STG_Movilidad”, indicando que hay un truncate de la tabla y asociamos los campos obtenidos con los de la tabla:</w:t>
+        <w:t>Finalmente, guardamos todo el proceso realizado en la tabla “</w:t>
+      </w:r>
+      <w:proofErr w:type="spellStart"/>
+      <w:r>
+        <w:t>STG_Movilidad</w:t>
+      </w:r>
+      <w:proofErr w:type="spellEnd"/>
+      <w:r>
+        <w:t>”, indicando que hay un truncate de la tabla y asociamos los campos obtenidos con los de la tabla:</w:t>
       </w:r>
     </w:p>
     <w:p>
@@ -16127,7 +16457,15 @@
         <w:t>n</w:t>
       </w:r>
       <w:r>
-        <w:t xml:space="preserve"> un espacio o caracter especial que no era visible y al hacer la lectura, independientemente de si hacíamos un “trim” o usábamos un “string operations” no eliminaba ese “espacio/carácter especi</w:t>
+        <w:t xml:space="preserve"> un espacio o </w:t>
+      </w:r>
+      <w:proofErr w:type="spellStart"/>
+      <w:r>
+        <w:t>caracter</w:t>
+      </w:r>
+      <w:proofErr w:type="spellEnd"/>
+      <w:r>
+        <w:t xml:space="preserve"> especial que no era visible y al hacer la lectura, independientemente de si hacíamos un “trim” o usábamos un “string operations” no eliminaba ese “espacio/carácter especi</w:t>
       </w:r>
       <w:r>
         <w:t>a</w:t>
@@ -16320,7 +16658,15 @@
     </w:p>
     <w:p>
       <w:r>
-        <w:t>Una vez hecho eso, le indicamos qué hoja tiene que leer y desde qué fila y columna, en nuestro caso la hoja “Datos_provincias” y la fila 5 columna 2:</w:t>
+        <w:t>Una vez hecho eso, le indicamos qué hoja tiene que leer y desde qué fila y columna, en nuestro caso la hoja “</w:t>
+      </w:r>
+      <w:proofErr w:type="spellStart"/>
+      <w:r>
+        <w:t>Datos_provincias</w:t>
+      </w:r>
+      <w:proofErr w:type="spellEnd"/>
+      <w:r>
+        <w:t>” y la fila 5 columna 2:</w:t>
       </w:r>
     </w:p>
     <w:p>
@@ -17359,7 +17705,15 @@
     </w:p>
     <w:p>
       <w:r>
-        <w:t>Como podemos observar leemos 50 registros y almacenamos 300, esto se debe a la normalización de las filas para el atributo “grupo_edad”.</w:t>
+        <w:t>Como podemos observar leemos 50 registros y almacenamos 300, esto se debe a la normalización de las filas para el atributo “</w:t>
+      </w:r>
+      <w:proofErr w:type="spellStart"/>
+      <w:r>
+        <w:t>grupo_edad</w:t>
+      </w:r>
+      <w:proofErr w:type="spellEnd"/>
+      <w:r>
+        <w:t>”.</w:t>
       </w:r>
     </w:p>
     <w:p>
@@ -17550,7 +17904,15 @@
     </w:p>
     <w:p>
       <w:r>
-        <w:t>Luego nos dirigimos a la pestaña “Content” y definimos desde qué loop tiene que empezar a leer nuestro fichero XML:</w:t>
+        <w:t xml:space="preserve">Luego nos dirigimos a la pestaña “Content” y definimos desde </w:t>
+      </w:r>
+      <w:proofErr w:type="spellStart"/>
+      <w:r>
+        <w:t>qué</w:t>
+      </w:r>
+      <w:proofErr w:type="spellEnd"/>
+      <w:r>
+        <w:t xml:space="preserve"> loop tiene que empezar a leer nuestro fichero XML:</w:t>
       </w:r>
     </w:p>
     <w:p>
@@ -18207,7 +18569,15 @@
     </w:p>
     <w:p>
       <w:r>
-        <w:t>La primera transformación que vamos a realizar se llama “TR_DIM_GRUPO_EDAD”, su objetivo es almacenar los diferentes grupos de edad para así hacer uso de ellos en el hecho de mediciones, el resultado de esta transformación va a ser los datos almacenados en “DIM_Grupo_Edad”.</w:t>
+        <w:t>La primera transformación que vamos a realizar se llama “TR_DIM_GRUPO_EDAD”, su objetivo es almacenar los diferentes grupos de edad para así hacer uso de ellos en el hecho de mediciones, el resultado de esta transformación va a ser los datos almacenados en “</w:t>
+      </w:r>
+      <w:proofErr w:type="spellStart"/>
+      <w:r>
+        <w:t>DIM_Grupo_Edad</w:t>
+      </w:r>
+      <w:proofErr w:type="spellEnd"/>
+      <w:r>
+        <w:t>”.</w:t>
       </w:r>
     </w:p>
     <w:p>
@@ -18622,8 +18992,13 @@
       </w:r>
     </w:p>
     <w:p>
-      <w:r>
-        <w:t>Otro aspecto a destacar es que las dimensiones ya tienen claves primarias, por lo tanto vamos a definir la misma como un autonumérico incrementándose de uno en uno:</w:t>
+      <w:proofErr w:type="gramStart"/>
+      <w:r>
+        <w:t>Otro aspecto a destacar</w:t>
+      </w:r>
+      <w:proofErr w:type="gramEnd"/>
+      <w:r>
+        <w:t xml:space="preserve"> es que las dimensiones ya tienen claves primarias, por lo tanto vamos a definir la misma como un autonumérico incrementándose de uno en uno:</w:t>
       </w:r>
     </w:p>
     <w:p>
@@ -18705,7 +19080,15 @@
     </w:p>
     <w:p>
       <w:r>
-        <w:t>Finalmente, realizamos el guardado en la dimensión indicando la tabla destino como “DIM_Grupo_Edad” y asociamos los atributos:</w:t>
+        <w:t>Finalmente, realizamos el guardado en la dimensión indicando la tabla destino como “</w:t>
+      </w:r>
+      <w:proofErr w:type="spellStart"/>
+      <w:r>
+        <w:t>DIM_Grupo_Edad</w:t>
+      </w:r>
+      <w:proofErr w:type="spellEnd"/>
+      <w:r>
+        <w:t>” y asociamos los atributos:</w:t>
       </w:r>
     </w:p>
     <w:p>
@@ -18929,13 +19312,26 @@
       </w:pPr>
       <w:bookmarkStart w:id="106" w:name="_Toc71889296"/>
       <w:r>
-        <w:t>Transformación TR_DIM_Medicion</w:t>
+        <w:t xml:space="preserve">Transformación </w:t>
+      </w:r>
+      <w:proofErr w:type="spellStart"/>
+      <w:r>
+        <w:t>TR_DIM_Medicion</w:t>
       </w:r>
       <w:bookmarkEnd w:id="106"/>
-    </w:p>
-    <w:p>
-      <w:r>
-        <w:t>La segunda transformación que vamos a realizar se llama “TR_DIM_GRUPO_EDAD”, su objetivo es almacenar las diferentes medidas que vamos a usar en la tala de hechos mediciones, el resultado de esta transformación va a ser los datos almacenados en “DIM_Medicion”.</w:t>
+      <w:proofErr w:type="spellEnd"/>
+    </w:p>
+    <w:p>
+      <w:r>
+        <w:t>La segunda transformación que vamos a realizar se llama “TR_DIM_GRUPO_EDAD”, su objetivo es almacenar las diferentes medidas que vamos a usar en la tala de hechos mediciones, el resultado de esta transformación va a ser los datos almacenados en “</w:t>
+      </w:r>
+      <w:proofErr w:type="spellStart"/>
+      <w:r>
+        <w:t>DIM_Medicion</w:t>
+      </w:r>
+      <w:proofErr w:type="spellEnd"/>
+      <w:r>
+        <w:t>”.</w:t>
       </w:r>
     </w:p>
     <w:p>
@@ -19421,7 +19817,15 @@
     </w:p>
     <w:p>
       <w:r>
-        <w:t>Una vez que ya tenemos todos los datos de forma correcta, procedemos a realizar el guardado en la tabla correspondiente, en nuestro caso “DIM_Medicion”:</w:t>
+        <w:t>Una vez que ya tenemos todos los datos de forma correcta, procedemos a realizar el guardado en la tabla correspondiente, en nuestro caso “</w:t>
+      </w:r>
+      <w:proofErr w:type="spellStart"/>
+      <w:r>
+        <w:t>DIM_Medicion</w:t>
+      </w:r>
+      <w:proofErr w:type="spellEnd"/>
+      <w:r>
+        <w:t>”:</w:t>
       </w:r>
     </w:p>
     <w:p>
@@ -19657,7 +20061,15 @@
     </w:p>
     <w:p>
       <w:r>
-        <w:t>La tercera transformación de este bloque se corresponde con “TR_DIM_TIPOLOGIA”, su objetivo es almacenar las diferentes tipologías en las llamadas al 112 en Cataluña, el resultado de esta transformación va a ser los datos almacenados en “DIM_Tipologia”.</w:t>
+        <w:t>La tercera transformación de este bloque se corresponde con “TR_DIM_TIPOLOGIA”, su objetivo es almacenar las diferentes tipologías en las llamadas al 112 en Cataluña, el resultado de esta transformación va a ser los datos almacenados en “</w:t>
+      </w:r>
+      <w:proofErr w:type="spellStart"/>
+      <w:r>
+        <w:t>DIM_Tipologia</w:t>
+      </w:r>
+      <w:proofErr w:type="spellEnd"/>
+      <w:r>
+        <w:t>”.</w:t>
       </w:r>
     </w:p>
     <w:p>
@@ -19937,7 +20349,15 @@
     </w:p>
     <w:p>
       <w:r>
-        <w:t>Al igual que en las transformaciones anteriores, definimos la clave primaria de “DIM_Tipologia” a partir de una secuencia numérica:</w:t>
+        <w:t>Al igual que en las transformaciones anteriores, definimos la clave primaria de “</w:t>
+      </w:r>
+      <w:proofErr w:type="spellStart"/>
+      <w:r>
+        <w:t>DIM_Tipologia</w:t>
+      </w:r>
+      <w:proofErr w:type="spellEnd"/>
+      <w:r>
+        <w:t>” a partir de una secuencia numérica:</w:t>
       </w:r>
     </w:p>
     <w:p>
@@ -20019,7 +20439,15 @@
     </w:p>
     <w:p>
       <w:r>
-        <w:t>Finalmente, realizamos el guardado en la dimensión indicando la tabla destino como “DIM_Tipologia” y asociamos los campos:</w:t>
+        <w:t>Finalmente, realizamos el guardado en la dimensión indicando la tabla destino como “</w:t>
+      </w:r>
+      <w:proofErr w:type="spellStart"/>
+      <w:r>
+        <w:t>DIM_Tipologia</w:t>
+      </w:r>
+      <w:proofErr w:type="spellEnd"/>
+      <w:r>
+        <w:t>” y asociamos los campos:</w:t>
       </w:r>
     </w:p>
     <w:p>
@@ -20244,10 +20672,817 @@
     </w:p>
     <w:p>
       <w:r>
-        <w:t>a</w:t>
-      </w:r>
-    </w:p>
-    <w:p/>
+        <w:t>La cuarta transformación se corresponde con una dimensión compartida por ambos hechos, esta transformación se llama “TR_DIM_AMBITO_GEOGRAFICO” y se encarga de almacenar todos los datos geográficos recogidos de la fuentes proporcionadas, es decir, datos que se encuentran en las tablas intermedias.</w:t>
+      </w:r>
+    </w:p>
+    <w:p>
+      <w:r>
+        <w:t>Una vez que hemos leído todos los datos los vamos a almacenar a la tabla “</w:t>
+      </w:r>
+      <w:proofErr w:type="spellStart"/>
+      <w:r>
+        <w:t>DIM_Ambito_Geografico</w:t>
+      </w:r>
+      <w:proofErr w:type="spellEnd"/>
+      <w:r>
+        <w:t>”, ya que es ésta la que se corresponde con la dimensión.</w:t>
+      </w:r>
+    </w:p>
+    <w:p>
+      <w:r>
+        <w:t>La transformación nos ha quedado de la siguiente forma:</w:t>
+      </w:r>
+    </w:p>
+    <w:p>
+      <w:pPr>
+        <w:keepNext/>
+        <w:jc w:val="center"/>
+      </w:pPr>
+      <w:r>
+        <w:rPr>
+          <w:noProof/>
+        </w:rPr>
+        <w:lastRenderedPageBreak/>
+        <w:drawing>
+          <wp:inline distT="0" distB="0" distL="0" distR="0" wp14:anchorId="2E85C9CF" wp14:editId="26F58811">
+            <wp:extent cx="5216056" cy="636060"/>
+            <wp:effectExtent l="0" t="0" r="3810" b="0"/>
+            <wp:docPr id="95" name="Imagen 95"/>
+            <wp:cNvGraphicFramePr>
+              <a:graphicFrameLocks xmlns:a="http://schemas.openxmlformats.org/drawingml/2006/main" noChangeAspect="1"/>
+            </wp:cNvGraphicFramePr>
+            <a:graphic xmlns:a="http://schemas.openxmlformats.org/drawingml/2006/main">
+              <a:graphicData uri="http://schemas.openxmlformats.org/drawingml/2006/picture">
+                <pic:pic xmlns:pic="http://schemas.openxmlformats.org/drawingml/2006/picture">
+                  <pic:nvPicPr>
+                    <pic:cNvPr id="1" name=""/>
+                    <pic:cNvPicPr/>
+                  </pic:nvPicPr>
+                  <pic:blipFill>
+                    <a:blip r:embed="rId110"/>
+                    <a:stretch>
+                      <a:fillRect/>
+                    </a:stretch>
+                  </pic:blipFill>
+                  <pic:spPr>
+                    <a:xfrm>
+                      <a:off x="0" y="0"/>
+                      <a:ext cx="5228652" cy="637596"/>
+                    </a:xfrm>
+                    <a:prstGeom prst="rect">
+                      <a:avLst/>
+                    </a:prstGeom>
+                  </pic:spPr>
+                </pic:pic>
+              </a:graphicData>
+            </a:graphic>
+          </wp:inline>
+        </w:drawing>
+      </w:r>
+    </w:p>
+    <w:p>
+      <w:pPr>
+        <w:pStyle w:val="Descripcin"/>
+        <w:jc w:val="center"/>
+      </w:pPr>
+      <w:r>
+        <w:t xml:space="preserve">Ilustración </w:t>
+      </w:r>
+      <w:fldSimple w:instr=" SEQ Ilustración \* ARABIC ">
+        <w:r>
+          <w:rPr>
+            <w:noProof/>
+          </w:rPr>
+          <w:t>93</w:t>
+        </w:r>
+      </w:fldSimple>
+      <w:r>
+        <w:t xml:space="preserve"> - TR_DIM_AMBITO_GEOGRAFICO.</w:t>
+      </w:r>
+    </w:p>
+    <w:p>
+      <w:pPr>
+        <w:pStyle w:val="Ttulo4"/>
+      </w:pPr>
+      <w:r>
+        <w:t>Borrado</w:t>
+      </w:r>
+    </w:p>
+    <w:p>
+      <w:r>
+        <w:t>Lo primero que debemos de hacer es un borrado de los registros (si hay) de “</w:t>
+      </w:r>
+      <w:proofErr w:type="spellStart"/>
+      <w:r>
+        <w:t>DIM_Ambito_Geografico</w:t>
+      </w:r>
+      <w:proofErr w:type="spellEnd"/>
+      <w:r>
+        <w:t>”, para ello escribimos directamente la sentencia SQL y la ejecutamos:</w:t>
+      </w:r>
+    </w:p>
+    <w:p>
+      <w:pPr>
+        <w:keepNext/>
+        <w:jc w:val="center"/>
+      </w:pPr>
+      <w:r>
+        <w:rPr>
+          <w:noProof/>
+        </w:rPr>
+        <w:drawing>
+          <wp:inline distT="0" distB="0" distL="0" distR="0" wp14:anchorId="72C82FAC" wp14:editId="791DCE80">
+            <wp:extent cx="5136543" cy="3567916"/>
+            <wp:effectExtent l="0" t="0" r="6985" b="0"/>
+            <wp:docPr id="96" name="Imagen 96"/>
+            <wp:cNvGraphicFramePr>
+              <a:graphicFrameLocks xmlns:a="http://schemas.openxmlformats.org/drawingml/2006/main" noChangeAspect="1"/>
+            </wp:cNvGraphicFramePr>
+            <a:graphic xmlns:a="http://schemas.openxmlformats.org/drawingml/2006/main">
+              <a:graphicData uri="http://schemas.openxmlformats.org/drawingml/2006/picture">
+                <pic:pic xmlns:pic="http://schemas.openxmlformats.org/drawingml/2006/picture">
+                  <pic:nvPicPr>
+                    <pic:cNvPr id="1" name=""/>
+                    <pic:cNvPicPr/>
+                  </pic:nvPicPr>
+                  <pic:blipFill>
+                    <a:blip r:embed="rId111"/>
+                    <a:stretch>
+                      <a:fillRect/>
+                    </a:stretch>
+                  </pic:blipFill>
+                  <pic:spPr>
+                    <a:xfrm>
+                      <a:off x="0" y="0"/>
+                      <a:ext cx="5142266" cy="3571892"/>
+                    </a:xfrm>
+                    <a:prstGeom prst="rect">
+                      <a:avLst/>
+                    </a:prstGeom>
+                  </pic:spPr>
+                </pic:pic>
+              </a:graphicData>
+            </a:graphic>
+          </wp:inline>
+        </w:drawing>
+      </w:r>
+    </w:p>
+    <w:p>
+      <w:pPr>
+        <w:pStyle w:val="Descripcin"/>
+        <w:jc w:val="center"/>
+      </w:pPr>
+      <w:r>
+        <w:t xml:space="preserve">Ilustración </w:t>
+      </w:r>
+      <w:fldSimple w:instr=" SEQ Ilustración \* ARABIC ">
+        <w:r>
+          <w:rPr>
+            <w:noProof/>
+          </w:rPr>
+          <w:t>94</w:t>
+        </w:r>
+      </w:fldSimple>
+      <w:r>
+        <w:t xml:space="preserve"> - Borrado TR_DIM_AMBITO_GEOGRAFICO.</w:t>
+      </w:r>
+    </w:p>
+    <w:p>
+      <w:pPr>
+        <w:pStyle w:val="Ttulo4"/>
+      </w:pPr>
+      <w:r>
+        <w:t>Lectura</w:t>
+      </w:r>
+    </w:p>
+    <w:p>
+      <w:r>
+        <w:t>En este caso tenemos que introducir en la dimensión todos los datos relativos al ámbito geográfico que tenemos en las tablas intermedias. Tal y como está definida la dimensión los atributos “</w:t>
+      </w:r>
+      <w:proofErr w:type="spellStart"/>
+      <w:r>
+        <w:t>provincia_codigo</w:t>
+      </w:r>
+      <w:proofErr w:type="spellEnd"/>
+      <w:r>
+        <w:t>” y “</w:t>
+      </w:r>
+      <w:proofErr w:type="spellStart"/>
+      <w:r>
+        <w:t>provincia_nombre</w:t>
+      </w:r>
+      <w:proofErr w:type="spellEnd"/>
+      <w:r>
+        <w:t>” son obligatorios (no pueden ser nulos), es por ello que hacemos diferentes joins entre las tablas implicadas (</w:t>
+      </w:r>
+      <w:proofErr w:type="spellStart"/>
+      <w:r>
+        <w:t>STG_Evitar_Aglomeracion</w:t>
+      </w:r>
+      <w:proofErr w:type="spellEnd"/>
+      <w:r>
+        <w:t xml:space="preserve">, </w:t>
+      </w:r>
+      <w:proofErr w:type="spellStart"/>
+      <w:r>
+        <w:t>STG_Poblacion</w:t>
+      </w:r>
+      <w:proofErr w:type="spellEnd"/>
+      <w:r>
+        <w:t>, STG_Llamadas112)</w:t>
+      </w:r>
+      <w:r>
+        <w:t xml:space="preserve"> ya que no todas tienen el atributo “</w:t>
+      </w:r>
+      <w:proofErr w:type="spellStart"/>
+      <w:r>
+        <w:t>provincia_codigo</w:t>
+      </w:r>
+      <w:proofErr w:type="spellEnd"/>
+      <w:r>
+        <w:t>”. Además aprovechando los joins, establecemos el nombre de la comunidad a cada provincia.</w:t>
+      </w:r>
+    </w:p>
+    <w:p>
+      <w:r>
+        <w:t>El script necesario para realizar la operación comentada en el párrafo anterior es el siguiente:</w:t>
+      </w:r>
+    </w:p>
+    <w:p>
+      <w:pPr>
+        <w:keepNext/>
+        <w:jc w:val="center"/>
+      </w:pPr>
+      <w:r>
+        <w:rPr>
+          <w:noProof/>
+        </w:rPr>
+        <w:lastRenderedPageBreak/>
+        <w:drawing>
+          <wp:inline distT="0" distB="0" distL="0" distR="0" wp14:anchorId="138A4B1A" wp14:editId="392C159F">
+            <wp:extent cx="5400040" cy="1301750"/>
+            <wp:effectExtent l="0" t="0" r="0" b="0"/>
+            <wp:docPr id="98" name="Imagen 98"/>
+            <wp:cNvGraphicFramePr>
+              <a:graphicFrameLocks xmlns:a="http://schemas.openxmlformats.org/drawingml/2006/main" noChangeAspect="1"/>
+            </wp:cNvGraphicFramePr>
+            <a:graphic xmlns:a="http://schemas.openxmlformats.org/drawingml/2006/main">
+              <a:graphicData uri="http://schemas.openxmlformats.org/drawingml/2006/picture">
+                <pic:pic xmlns:pic="http://schemas.openxmlformats.org/drawingml/2006/picture">
+                  <pic:nvPicPr>
+                    <pic:cNvPr id="1" name=""/>
+                    <pic:cNvPicPr/>
+                  </pic:nvPicPr>
+                  <pic:blipFill>
+                    <a:blip r:embed="rId112"/>
+                    <a:stretch>
+                      <a:fillRect/>
+                    </a:stretch>
+                  </pic:blipFill>
+                  <pic:spPr>
+                    <a:xfrm>
+                      <a:off x="0" y="0"/>
+                      <a:ext cx="5400040" cy="1301750"/>
+                    </a:xfrm>
+                    <a:prstGeom prst="rect">
+                      <a:avLst/>
+                    </a:prstGeom>
+                  </pic:spPr>
+                </pic:pic>
+              </a:graphicData>
+            </a:graphic>
+          </wp:inline>
+        </w:drawing>
+      </w:r>
+    </w:p>
+    <w:p>
+      <w:pPr>
+        <w:pStyle w:val="Descripcin"/>
+        <w:jc w:val="center"/>
+      </w:pPr>
+      <w:r>
+        <w:t xml:space="preserve">Ilustración </w:t>
+      </w:r>
+      <w:fldSimple w:instr=" SEQ Ilustración \* ARABIC ">
+        <w:r>
+          <w:rPr>
+            <w:noProof/>
+          </w:rPr>
+          <w:t>95</w:t>
+        </w:r>
+      </w:fldSimple>
+      <w:r>
+        <w:t xml:space="preserve"> - Lectura TR_DIM_AMBITO_GEOGRAFICO.</w:t>
+      </w:r>
+    </w:p>
+    <w:p>
+      <w:r>
+        <w:t>De tal forma, al agrupar por los campos que apreciamos en la imagen anterior, obtenemos todos los datos geográficos de forma única, es decir, no tenemos duplicados. Finalmente, ordenamos dichos valores por su comunidad para que sea más legible, una vez hecho todo esto usamos Spoon para realizar la carga:</w:t>
+      </w:r>
+    </w:p>
+    <w:p>
+      <w:pPr>
+        <w:keepNext/>
+        <w:jc w:val="center"/>
+      </w:pPr>
+      <w:r>
+        <w:rPr>
+          <w:noProof/>
+        </w:rPr>
+        <w:drawing>
+          <wp:inline distT="0" distB="0" distL="0" distR="0" wp14:anchorId="1A953934" wp14:editId="31BE9695">
+            <wp:extent cx="5143980" cy="3617844"/>
+            <wp:effectExtent l="0" t="0" r="0" b="1905"/>
+            <wp:docPr id="97" name="Imagen 97"/>
+            <wp:cNvGraphicFramePr>
+              <a:graphicFrameLocks xmlns:a="http://schemas.openxmlformats.org/drawingml/2006/main" noChangeAspect="1"/>
+            </wp:cNvGraphicFramePr>
+            <a:graphic xmlns:a="http://schemas.openxmlformats.org/drawingml/2006/main">
+              <a:graphicData uri="http://schemas.openxmlformats.org/drawingml/2006/picture">
+                <pic:pic xmlns:pic="http://schemas.openxmlformats.org/drawingml/2006/picture">
+                  <pic:nvPicPr>
+                    <pic:cNvPr id="1" name=""/>
+                    <pic:cNvPicPr/>
+                  </pic:nvPicPr>
+                  <pic:blipFill>
+                    <a:blip r:embed="rId113"/>
+                    <a:stretch>
+                      <a:fillRect/>
+                    </a:stretch>
+                  </pic:blipFill>
+                  <pic:spPr>
+                    <a:xfrm>
+                      <a:off x="0" y="0"/>
+                      <a:ext cx="5152291" cy="3623689"/>
+                    </a:xfrm>
+                    <a:prstGeom prst="rect">
+                      <a:avLst/>
+                    </a:prstGeom>
+                  </pic:spPr>
+                </pic:pic>
+              </a:graphicData>
+            </a:graphic>
+          </wp:inline>
+        </w:drawing>
+      </w:r>
+    </w:p>
+    <w:p>
+      <w:pPr>
+        <w:pStyle w:val="Descripcin"/>
+        <w:jc w:val="center"/>
+      </w:pPr>
+      <w:r>
+        <w:t xml:space="preserve">Ilustración </w:t>
+      </w:r>
+      <w:fldSimple w:instr=" SEQ Ilustración \* ARABIC ">
+        <w:r>
+          <w:rPr>
+            <w:noProof/>
+          </w:rPr>
+          <w:t>96</w:t>
+        </w:r>
+      </w:fldSimple>
+      <w:r>
+        <w:t xml:space="preserve"> - Lectura TR_DIM_AMBITO_GEOGRAFICO.</w:t>
+      </w:r>
+    </w:p>
+    <w:p>
+      <w:pPr>
+        <w:pStyle w:val="Ttulo4"/>
+      </w:pPr>
+      <w:r>
+        <w:t>Nulos</w:t>
+      </w:r>
+    </w:p>
+    <w:p>
+      <w:r>
+        <w:t>Al hacer los joins anteriores en determinados atributos (comunidad autónoma, comarca y municipio) no siempre tienen valor, por ejemplo, la ciudad Ceuta o Melilla no tienen una comunidad como tal, porque son ciudades autónomas pero no comunidades.</w:t>
+      </w:r>
+    </w:p>
+    <w:p>
+      <w:r>
+        <w:t>Para solventar estos problemas sustituimos los valores nulos</w:t>
+      </w:r>
+      <w:r>
+        <w:t xml:space="preserve"> de todos los campos</w:t>
+      </w:r>
+      <w:r>
+        <w:t xml:space="preserve"> por “NA”, esto significa que no es aplicable, de tal forma en Spoon nos quedaría la siguiente configuración:</w:t>
+      </w:r>
+    </w:p>
+    <w:p>
+      <w:pPr>
+        <w:keepNext/>
+        <w:jc w:val="center"/>
+      </w:pPr>
+      <w:r>
+        <w:rPr>
+          <w:noProof/>
+        </w:rPr>
+        <w:lastRenderedPageBreak/>
+        <w:drawing>
+          <wp:inline distT="0" distB="0" distL="0" distR="0" wp14:anchorId="067F3F4E" wp14:editId="7DA11787">
+            <wp:extent cx="4548146" cy="3923471"/>
+            <wp:effectExtent l="0" t="0" r="5080" b="1270"/>
+            <wp:docPr id="99" name="Imagen 99"/>
+            <wp:cNvGraphicFramePr>
+              <a:graphicFrameLocks xmlns:a="http://schemas.openxmlformats.org/drawingml/2006/main" noChangeAspect="1"/>
+            </wp:cNvGraphicFramePr>
+            <a:graphic xmlns:a="http://schemas.openxmlformats.org/drawingml/2006/main">
+              <a:graphicData uri="http://schemas.openxmlformats.org/drawingml/2006/picture">
+                <pic:pic xmlns:pic="http://schemas.openxmlformats.org/drawingml/2006/picture">
+                  <pic:nvPicPr>
+                    <pic:cNvPr id="1" name=""/>
+                    <pic:cNvPicPr/>
+                  </pic:nvPicPr>
+                  <pic:blipFill>
+                    <a:blip r:embed="rId114"/>
+                    <a:stretch>
+                      <a:fillRect/>
+                    </a:stretch>
+                  </pic:blipFill>
+                  <pic:spPr>
+                    <a:xfrm>
+                      <a:off x="0" y="0"/>
+                      <a:ext cx="4553699" cy="3928262"/>
+                    </a:xfrm>
+                    <a:prstGeom prst="rect">
+                      <a:avLst/>
+                    </a:prstGeom>
+                  </pic:spPr>
+                </pic:pic>
+              </a:graphicData>
+            </a:graphic>
+          </wp:inline>
+        </w:drawing>
+      </w:r>
+    </w:p>
+    <w:p>
+      <w:pPr>
+        <w:pStyle w:val="Descripcin"/>
+        <w:jc w:val="center"/>
+      </w:pPr>
+      <w:r>
+        <w:t xml:space="preserve">Ilustración </w:t>
+      </w:r>
+      <w:fldSimple w:instr=" SEQ Ilustración \* ARABIC ">
+        <w:r>
+          <w:rPr>
+            <w:noProof/>
+          </w:rPr>
+          <w:t>97</w:t>
+        </w:r>
+      </w:fldSimple>
+      <w:r>
+        <w:t xml:space="preserve"> - Nulos TR_DIM_AMBITO_GEOGRAFICO.</w:t>
+      </w:r>
+    </w:p>
+    <w:p>
+      <w:pPr>
+        <w:pStyle w:val="Ttulo4"/>
+      </w:pPr>
+      <w:r>
+        <w:t>Secuenciación</w:t>
+      </w:r>
+    </w:p>
+    <w:p>
+      <w:r>
+        <w:t>En este caso no normalizamos los datos porque ya lo hicimos al crear las tablas STG, de tal forma que todos los datos están en mayúsculas y sin espacios.</w:t>
+      </w:r>
+    </w:p>
+    <w:p>
+      <w:r>
+        <w:t>Otro aspecto a tener en cuenta es la creación de la clave primaria para esta dimensión, por lo que vamos a definir la misma como un autonumérico incrementándose de uno en uno:</w:t>
+      </w:r>
+    </w:p>
+    <w:p>
+      <w:pPr>
+        <w:keepNext/>
+        <w:jc w:val="center"/>
+      </w:pPr>
+      <w:r>
+        <w:rPr>
+          <w:noProof/>
+        </w:rPr>
+        <w:lastRenderedPageBreak/>
+        <w:drawing>
+          <wp:inline distT="0" distB="0" distL="0" distR="0" wp14:anchorId="5D7A826C" wp14:editId="43D98D59">
+            <wp:extent cx="4333461" cy="3140027"/>
+            <wp:effectExtent l="0" t="0" r="0" b="3810"/>
+            <wp:docPr id="100" name="Imagen 100"/>
+            <wp:cNvGraphicFramePr>
+              <a:graphicFrameLocks xmlns:a="http://schemas.openxmlformats.org/drawingml/2006/main" noChangeAspect="1"/>
+            </wp:cNvGraphicFramePr>
+            <a:graphic xmlns:a="http://schemas.openxmlformats.org/drawingml/2006/main">
+              <a:graphicData uri="http://schemas.openxmlformats.org/drawingml/2006/picture">
+                <pic:pic xmlns:pic="http://schemas.openxmlformats.org/drawingml/2006/picture">
+                  <pic:nvPicPr>
+                    <pic:cNvPr id="1" name=""/>
+                    <pic:cNvPicPr/>
+                  </pic:nvPicPr>
+                  <pic:blipFill>
+                    <a:blip r:embed="rId115"/>
+                    <a:stretch>
+                      <a:fillRect/>
+                    </a:stretch>
+                  </pic:blipFill>
+                  <pic:spPr>
+                    <a:xfrm>
+                      <a:off x="0" y="0"/>
+                      <a:ext cx="4347444" cy="3150159"/>
+                    </a:xfrm>
+                    <a:prstGeom prst="rect">
+                      <a:avLst/>
+                    </a:prstGeom>
+                  </pic:spPr>
+                </pic:pic>
+              </a:graphicData>
+            </a:graphic>
+          </wp:inline>
+        </w:drawing>
+      </w:r>
+    </w:p>
+    <w:p>
+      <w:pPr>
+        <w:pStyle w:val="Descripcin"/>
+        <w:jc w:val="center"/>
+      </w:pPr>
+      <w:r>
+        <w:t xml:space="preserve">Ilustración </w:t>
+      </w:r>
+      <w:fldSimple w:instr=" SEQ Ilustración \* ARABIC ">
+        <w:r>
+          <w:rPr>
+            <w:noProof/>
+          </w:rPr>
+          <w:t>98</w:t>
+        </w:r>
+      </w:fldSimple>
+      <w:r>
+        <w:t xml:space="preserve"> - Secuenciación TR_DIM_AMBITO_GEOGRAFICO.</w:t>
+      </w:r>
+    </w:p>
+    <w:p>
+      <w:pPr>
+        <w:pStyle w:val="Ttulo4"/>
+      </w:pPr>
+      <w:r>
+        <w:t>Guardado</w:t>
+      </w:r>
+    </w:p>
+    <w:p>
+      <w:r>
+        <w:t>Finalmente, realizamos el guardado en la dimensión indicando la tabla destino como “</w:t>
+      </w:r>
+      <w:proofErr w:type="spellStart"/>
+      <w:r>
+        <w:t>DIM_Ambito_Geografico</w:t>
+      </w:r>
+      <w:proofErr w:type="spellEnd"/>
+      <w:r>
+        <w:t>” y asociamos los atributos:</w:t>
+      </w:r>
+    </w:p>
+    <w:p>
+      <w:pPr>
+        <w:keepNext/>
+        <w:jc w:val="center"/>
+      </w:pPr>
+      <w:r>
+        <w:rPr>
+          <w:noProof/>
+        </w:rPr>
+        <w:drawing>
+          <wp:inline distT="0" distB="0" distL="0" distR="0" wp14:anchorId="271CB024" wp14:editId="21AB9C7E">
+            <wp:extent cx="4818491" cy="3827482"/>
+            <wp:effectExtent l="0" t="0" r="1270" b="1905"/>
+            <wp:docPr id="101" name="Imagen 101"/>
+            <wp:cNvGraphicFramePr>
+              <a:graphicFrameLocks xmlns:a="http://schemas.openxmlformats.org/drawingml/2006/main" noChangeAspect="1"/>
+            </wp:cNvGraphicFramePr>
+            <a:graphic xmlns:a="http://schemas.openxmlformats.org/drawingml/2006/main">
+              <a:graphicData uri="http://schemas.openxmlformats.org/drawingml/2006/picture">
+                <pic:pic xmlns:pic="http://schemas.openxmlformats.org/drawingml/2006/picture">
+                  <pic:nvPicPr>
+                    <pic:cNvPr id="1" name=""/>
+                    <pic:cNvPicPr/>
+                  </pic:nvPicPr>
+                  <pic:blipFill>
+                    <a:blip r:embed="rId116"/>
+                    <a:stretch>
+                      <a:fillRect/>
+                    </a:stretch>
+                  </pic:blipFill>
+                  <pic:spPr>
+                    <a:xfrm>
+                      <a:off x="0" y="0"/>
+                      <a:ext cx="4824118" cy="3831951"/>
+                    </a:xfrm>
+                    <a:prstGeom prst="rect">
+                      <a:avLst/>
+                    </a:prstGeom>
+                  </pic:spPr>
+                </pic:pic>
+              </a:graphicData>
+            </a:graphic>
+          </wp:inline>
+        </w:drawing>
+      </w:r>
+    </w:p>
+    <w:p>
+      <w:pPr>
+        <w:pStyle w:val="Descripcin"/>
+        <w:jc w:val="center"/>
+      </w:pPr>
+      <w:r>
+        <w:t xml:space="preserve">Ilustración </w:t>
+      </w:r>
+      <w:fldSimple w:instr=" SEQ Ilustración \* ARABIC ">
+        <w:r>
+          <w:rPr>
+            <w:noProof/>
+          </w:rPr>
+          <w:t>99</w:t>
+        </w:r>
+      </w:fldSimple>
+      <w:r>
+        <w:t xml:space="preserve"> - Guardado TR_DIM_AMBITO_GEOGRAFICO.</w:t>
+      </w:r>
+    </w:p>
+    <w:p>
+      <w:pPr>
+        <w:keepNext/>
+        <w:jc w:val="center"/>
+      </w:pPr>
+      <w:r>
+        <w:rPr>
+          <w:noProof/>
+        </w:rPr>
+        <w:lastRenderedPageBreak/>
+        <w:drawing>
+          <wp:inline distT="0" distB="0" distL="0" distR="0" wp14:anchorId="5D7291E1" wp14:editId="4DB7F288">
+            <wp:extent cx="4707172" cy="3727987"/>
+            <wp:effectExtent l="0" t="0" r="0" b="6350"/>
+            <wp:docPr id="102" name="Imagen 102"/>
+            <wp:cNvGraphicFramePr>
+              <a:graphicFrameLocks xmlns:a="http://schemas.openxmlformats.org/drawingml/2006/main" noChangeAspect="1"/>
+            </wp:cNvGraphicFramePr>
+            <a:graphic xmlns:a="http://schemas.openxmlformats.org/drawingml/2006/main">
+              <a:graphicData uri="http://schemas.openxmlformats.org/drawingml/2006/picture">
+                <pic:pic xmlns:pic="http://schemas.openxmlformats.org/drawingml/2006/picture">
+                  <pic:nvPicPr>
+                    <pic:cNvPr id="1" name=""/>
+                    <pic:cNvPicPr/>
+                  </pic:nvPicPr>
+                  <pic:blipFill>
+                    <a:blip r:embed="rId117"/>
+                    <a:stretch>
+                      <a:fillRect/>
+                    </a:stretch>
+                  </pic:blipFill>
+                  <pic:spPr>
+                    <a:xfrm>
+                      <a:off x="0" y="0"/>
+                      <a:ext cx="4712222" cy="3731987"/>
+                    </a:xfrm>
+                    <a:prstGeom prst="rect">
+                      <a:avLst/>
+                    </a:prstGeom>
+                  </pic:spPr>
+                </pic:pic>
+              </a:graphicData>
+            </a:graphic>
+          </wp:inline>
+        </w:drawing>
+      </w:r>
+    </w:p>
+    <w:p>
+      <w:pPr>
+        <w:pStyle w:val="Descripcin"/>
+        <w:jc w:val="center"/>
+      </w:pPr>
+      <w:r>
+        <w:t xml:space="preserve">Ilustración </w:t>
+      </w:r>
+      <w:fldSimple w:instr=" SEQ Ilustración \* ARABIC ">
+        <w:r>
+          <w:rPr>
+            <w:noProof/>
+          </w:rPr>
+          <w:t>100</w:t>
+        </w:r>
+      </w:fldSimple>
+      <w:r>
+        <w:t xml:space="preserve"> - Guardado TR_DIM_AMBITO_GEOGRAFICO.</w:t>
+      </w:r>
+    </w:p>
+    <w:p>
+      <w:r>
+        <w:t>El ejecutar la anterior transformación obtenemos las siguientes métricas:</w:t>
+      </w:r>
+    </w:p>
+    <w:p>
+      <w:pPr>
+        <w:keepNext/>
+        <w:jc w:val="center"/>
+      </w:pPr>
+      <w:r>
+        <w:rPr>
+          <w:noProof/>
+        </w:rPr>
+        <w:drawing>
+          <wp:inline distT="0" distB="0" distL="0" distR="0" wp14:anchorId="68D77130" wp14:editId="0D47D1B5">
+            <wp:extent cx="5400040" cy="1021080"/>
+            <wp:effectExtent l="0" t="0" r="0" b="7620"/>
+            <wp:docPr id="103" name="Imagen 103"/>
+            <wp:cNvGraphicFramePr>
+              <a:graphicFrameLocks xmlns:a="http://schemas.openxmlformats.org/drawingml/2006/main" noChangeAspect="1"/>
+            </wp:cNvGraphicFramePr>
+            <a:graphic xmlns:a="http://schemas.openxmlformats.org/drawingml/2006/main">
+              <a:graphicData uri="http://schemas.openxmlformats.org/drawingml/2006/picture">
+                <pic:pic xmlns:pic="http://schemas.openxmlformats.org/drawingml/2006/picture">
+                  <pic:nvPicPr>
+                    <pic:cNvPr id="1" name=""/>
+                    <pic:cNvPicPr/>
+                  </pic:nvPicPr>
+                  <pic:blipFill>
+                    <a:blip r:embed="rId118"/>
+                    <a:stretch>
+                      <a:fillRect/>
+                    </a:stretch>
+                  </pic:blipFill>
+                  <pic:spPr>
+                    <a:xfrm>
+                      <a:off x="0" y="0"/>
+                      <a:ext cx="5400040" cy="1021080"/>
+                    </a:xfrm>
+                    <a:prstGeom prst="rect">
+                      <a:avLst/>
+                    </a:prstGeom>
+                  </pic:spPr>
+                </pic:pic>
+              </a:graphicData>
+            </a:graphic>
+          </wp:inline>
+        </w:drawing>
+      </w:r>
+    </w:p>
+    <w:p>
+      <w:pPr>
+        <w:pStyle w:val="Descripcin"/>
+        <w:jc w:val="center"/>
+      </w:pPr>
+      <w:r>
+        <w:t xml:space="preserve">Ilustración </w:t>
+      </w:r>
+      <w:fldSimple w:instr=" SEQ Ilustración \* ARABIC ">
+        <w:r>
+          <w:rPr>
+            <w:noProof/>
+          </w:rPr>
+          <w:t>101</w:t>
+        </w:r>
+      </w:fldSimple>
+      <w:r>
+        <w:t xml:space="preserve"> - Métricas TR_DIM_AMBITO_GEOGRAFICO.</w:t>
+      </w:r>
+    </w:p>
+    <w:p>
+      <w:r>
+        <w:t>Como podemos observar leemos 1019 registros y almacenamos en la dimensión los mismos 1019 registros.</w:t>
+      </w:r>
+    </w:p>
+    <w:p>
+      <w:pPr>
+        <w:pStyle w:val="Ttulo3"/>
+      </w:pPr>
+      <w:r>
+        <w:t>Transformación TR_DIM_FECHA</w:t>
+      </w:r>
+    </w:p>
+    <w:p>
+      <w:r>
+        <w:t>La última transformación respecto a las dimensiones es “TR_DIM_FECHA”, su objetivo es almacenar todas las fecha que se encuentran en las tablas intermedias y almacenarlas en “</w:t>
+      </w:r>
+      <w:proofErr w:type="spellStart"/>
+      <w:r>
+        <w:t>DIM_Fecha</w:t>
+      </w:r>
+      <w:proofErr w:type="spellEnd"/>
+      <w:r>
+        <w:t>”.</w:t>
+      </w:r>
+    </w:p>
+    <w:p>
+      <w:r>
+        <w:t>La transformación nos ha quedado de la siguiente forma:</w:t>
+      </w:r>
+    </w:p>
+    <w:p>
+      <w:pPr>
+        <w:jc w:val="center"/>
+      </w:pPr>
+    </w:p>
     <w:p/>
     <w:p/>
     <w:p>
@@ -20324,7 +21559,7 @@
       </w:pPr>
     </w:p>
     <w:sectPr>
-      <w:headerReference w:type="default" r:id="rId110"/>
+      <w:headerReference w:type="default" r:id="rId119"/>
       <w:pgSz w:w="11906" w:h="16838"/>
       <w:pgMar w:top="1417" w:right="1701" w:bottom="1417" w:left="1701" w:header="708" w:footer="708" w:gutter="0"/>
       <w:cols w:space="708"/>

</xml_diff>